<commit_message>
adding files to remote repo
</commit_message>
<xml_diff>
--- a/React Js Documentation.docx
+++ b/React Js Documentation.docx
@@ -31,118 +31,45 @@
           <w:rFonts w:asciiTheme="majorHAnsi" w:hAnsiTheme="majorHAnsi"/>
           <w:b/>
         </w:rPr>
-        <w:t xml:space="preserve">1 </w:t>
-      </w:r>
-      <w:proofErr w:type="gramStart"/>
-      <w:r>
-        <w:rPr>
-          <w:rFonts w:asciiTheme="majorHAnsi" w:hAnsiTheme="majorHAnsi"/>
-          <w:b/>
-        </w:rPr>
-        <w:t>step :</w:t>
-      </w:r>
-      <w:proofErr w:type="gramEnd"/>
-      <w:r>
-        <w:rPr>
-          <w:rFonts w:asciiTheme="majorHAnsi" w:hAnsiTheme="majorHAnsi"/>
-        </w:rPr>
-        <w:t xml:space="preserve">  install node </w:t>
-      </w:r>
-      <w:proofErr w:type="spellStart"/>
-      <w:r>
-        <w:rPr>
-          <w:rFonts w:asciiTheme="majorHAnsi" w:hAnsiTheme="majorHAnsi"/>
-        </w:rPr>
-        <w:t>js</w:t>
-      </w:r>
-      <w:proofErr w:type="spellEnd"/>
-      <w:r>
-        <w:rPr>
-          <w:rFonts w:asciiTheme="majorHAnsi" w:hAnsiTheme="majorHAnsi"/>
-        </w:rPr>
-        <w:t xml:space="preserve"> using below command </w:t>
-      </w:r>
-    </w:p>
-    <w:p>
-      <w:pPr>
-        <w:rPr>
-          <w:rFonts w:asciiTheme="majorHAnsi" w:hAnsiTheme="majorHAnsi"/>
-        </w:rPr>
-      </w:pPr>
-      <w:r>
-        <w:rPr>
-          <w:rFonts w:asciiTheme="majorHAnsi" w:hAnsiTheme="majorHAnsi"/>
-        </w:rPr>
-        <w:t xml:space="preserve">Download the latest node </w:t>
-      </w:r>
-      <w:proofErr w:type="spellStart"/>
-      <w:r>
-        <w:rPr>
-          <w:rFonts w:asciiTheme="majorHAnsi" w:hAnsiTheme="majorHAnsi"/>
-        </w:rPr>
-        <w:t>js</w:t>
-      </w:r>
-      <w:proofErr w:type="spellEnd"/>
-      <w:r>
-        <w:rPr>
-          <w:rFonts w:asciiTheme="majorHAnsi" w:hAnsiTheme="majorHAnsi"/>
-        </w:rPr>
-        <w:t xml:space="preserve"> from </w:t>
-      </w:r>
-      <w:proofErr w:type="spellStart"/>
-      <w:r>
-        <w:rPr>
-          <w:rFonts w:asciiTheme="majorHAnsi" w:hAnsiTheme="majorHAnsi"/>
-        </w:rPr>
-        <w:t>google</w:t>
-      </w:r>
-      <w:proofErr w:type="spellEnd"/>
-      <w:r>
-        <w:rPr>
-          <w:rFonts w:asciiTheme="majorHAnsi" w:hAnsiTheme="majorHAnsi"/>
-        </w:rPr>
-        <w:t xml:space="preserve"> and install in the </w:t>
-      </w:r>
-      <w:proofErr w:type="spellStart"/>
-      <w:r>
-        <w:rPr>
-          <w:rFonts w:asciiTheme="majorHAnsi" w:hAnsiTheme="majorHAnsi"/>
-        </w:rPr>
-        <w:t>the</w:t>
-      </w:r>
-      <w:proofErr w:type="spellEnd"/>
-      <w:r>
-        <w:rPr>
-          <w:rFonts w:asciiTheme="majorHAnsi" w:hAnsiTheme="majorHAnsi"/>
-        </w:rPr>
-        <w:t xml:space="preserve"> system</w:t>
-      </w:r>
-    </w:p>
-    <w:p>
-      <w:pPr>
-        <w:rPr>
-          <w:rFonts w:asciiTheme="majorHAnsi" w:hAnsiTheme="majorHAnsi"/>
-        </w:rPr>
-      </w:pPr>
-      <w:r>
-        <w:rPr>
-          <w:rFonts w:asciiTheme="majorHAnsi" w:hAnsiTheme="majorHAnsi"/>
-        </w:rPr>
-        <w:t xml:space="preserve">For checking that node </w:t>
-      </w:r>
-      <w:proofErr w:type="spellStart"/>
-      <w:r>
-        <w:rPr>
-          <w:rFonts w:asciiTheme="majorHAnsi" w:hAnsiTheme="majorHAnsi"/>
-        </w:rPr>
-        <w:t>js</w:t>
-      </w:r>
-      <w:proofErr w:type="spellEnd"/>
-      <w:r>
-        <w:rPr>
-          <w:rFonts w:asciiTheme="majorHAnsi" w:hAnsiTheme="majorHAnsi"/>
-        </w:rPr>
-        <w:t xml:space="preserve"> has been install in your system execute the command.</w:t>
+        <w:t>1 step :</w:t>
+      </w:r>
+      <w:r>
+        <w:rPr>
+          <w:rFonts w:asciiTheme="majorHAnsi" w:hAnsiTheme="majorHAnsi"/>
+        </w:rPr>
+        <w:t xml:space="preserve">  inst</w:t>
+      </w:r>
+      <w:r>
+        <w:rPr>
+          <w:rFonts w:asciiTheme="majorHAnsi" w:hAnsiTheme="majorHAnsi"/>
+        </w:rPr>
+        <w:t>all node js using below commands</w:t>
+      </w:r>
+    </w:p>
+    <w:p>
+      <w:pPr>
+        <w:rPr>
+          <w:rFonts w:asciiTheme="majorHAnsi" w:hAnsiTheme="majorHAnsi"/>
+        </w:rPr>
+      </w:pPr>
+      <w:r>
+        <w:rPr>
+          <w:rFonts w:asciiTheme="majorHAnsi" w:hAnsiTheme="majorHAnsi"/>
+        </w:rPr>
+        <w:t>Download the latest node js from google and install in the the system</w:t>
+      </w:r>
+    </w:p>
+    <w:p>
+      <w:pPr>
+        <w:rPr>
+          <w:rFonts w:asciiTheme="majorHAnsi" w:hAnsiTheme="majorHAnsi"/>
+        </w:rPr>
+      </w:pPr>
+      <w:r>
+        <w:rPr>
+          <w:rFonts w:asciiTheme="majorHAnsi" w:hAnsiTheme="majorHAnsi"/>
+        </w:rPr>
+        <w:t>For checking that node js has been install in your system execute the command.</w:t>
       </w:r>
     </w:p>
     <w:p>
@@ -205,9 +132,8 @@
           <w:sz w:val="28"/>
           <w:szCs w:val="28"/>
         </w:rPr>
-        <w:t xml:space="preserve">Installing </w:t>
-      </w:r>
-      <w:proofErr w:type="spellStart"/>
+        <w:t>Installing ReactJS using</w:t>
+      </w:r>
       <w:r>
         <w:rPr>
           <w:b w:val="0"/>
@@ -217,9 +143,8 @@
           <w:sz w:val="28"/>
           <w:szCs w:val="28"/>
         </w:rPr>
-        <w:t>ReactJS</w:t>
-      </w:r>
-      <w:proofErr w:type="spellEnd"/>
+        <w:t xml:space="preserve"> </w:t>
+      </w:r>
       <w:r>
         <w:rPr>
           <w:b w:val="0"/>
@@ -229,80 +154,8 @@
           <w:sz w:val="28"/>
           <w:szCs w:val="28"/>
         </w:rPr>
-        <w:t xml:space="preserve"> </w:t>
-      </w:r>
-      <w:proofErr w:type="gramStart"/>
-      <w:r>
-        <w:rPr>
-          <w:b w:val="0"/>
-          <w:bCs w:val="0"/>
-          <w:color w:val="121214"/>
-          <w:spacing w:val="-14"/>
-          <w:sz w:val="28"/>
-          <w:szCs w:val="28"/>
-        </w:rPr>
-        <w:t>using</w:t>
-      </w:r>
-      <w:r>
-        <w:rPr>
-          <w:b w:val="0"/>
-          <w:bCs w:val="0"/>
-          <w:color w:val="121214"/>
-          <w:spacing w:val="-14"/>
-          <w:sz w:val="28"/>
-          <w:szCs w:val="28"/>
-        </w:rPr>
-        <w:t xml:space="preserve"> </w:t>
-      </w:r>
-      <w:r>
-        <w:rPr>
-          <w:b w:val="0"/>
-          <w:bCs w:val="0"/>
-          <w:color w:val="121214"/>
-          <w:spacing w:val="-14"/>
-          <w:sz w:val="28"/>
-          <w:szCs w:val="28"/>
-        </w:rPr>
-        <w:t xml:space="preserve"> </w:t>
-      </w:r>
-      <w:proofErr w:type="spellStart"/>
-      <w:r>
-        <w:rPr>
-          <w:b w:val="0"/>
-          <w:bCs w:val="0"/>
-          <w:color w:val="121214"/>
-          <w:spacing w:val="-14"/>
-          <w:sz w:val="28"/>
-          <w:szCs w:val="28"/>
-        </w:rPr>
-        <w:t>webpack</w:t>
-      </w:r>
-      <w:proofErr w:type="spellEnd"/>
-      <w:proofErr w:type="gramEnd"/>
-      <w:r>
-        <w:rPr>
-          <w:b w:val="0"/>
-          <w:bCs w:val="0"/>
-          <w:color w:val="121214"/>
-          <w:spacing w:val="-14"/>
-          <w:sz w:val="28"/>
-          <w:szCs w:val="28"/>
-        </w:rPr>
-        <w:t xml:space="preserve"> and </w:t>
-      </w:r>
-      <w:proofErr w:type="spellStart"/>
-      <w:r>
-        <w:rPr>
-          <w:b w:val="0"/>
-          <w:bCs w:val="0"/>
-          <w:color w:val="121214"/>
-          <w:spacing w:val="-14"/>
-          <w:sz w:val="28"/>
-          <w:szCs w:val="28"/>
-        </w:rPr>
-        <w:t>babel</w:t>
-      </w:r>
-      <w:proofErr w:type="spellEnd"/>
+        <w:t xml:space="preserve"> webpack and babel</w:t>
+      </w:r>
     </w:p>
     <w:p>
       <w:pPr>
@@ -325,43 +178,13 @@
           <w:rFonts w:asciiTheme="majorHAnsi" w:hAnsiTheme="majorHAnsi"/>
           <w:b/>
         </w:rPr>
-        <w:t xml:space="preserve">2 </w:t>
-      </w:r>
-      <w:proofErr w:type="gramStart"/>
-      <w:r>
-        <w:rPr>
-          <w:rFonts w:asciiTheme="majorHAnsi" w:hAnsiTheme="majorHAnsi"/>
-          <w:b/>
-        </w:rPr>
-        <w:t>step :</w:t>
-      </w:r>
-      <w:proofErr w:type="gramEnd"/>
-      <w:r>
-        <w:rPr>
-          <w:rFonts w:asciiTheme="majorHAnsi" w:hAnsiTheme="majorHAnsi"/>
-          <w:b/>
-        </w:rPr>
-        <w:t xml:space="preserve"> </w:t>
-      </w:r>
-      <w:r>
-        <w:rPr>
-          <w:rFonts w:asciiTheme="majorHAnsi" w:hAnsiTheme="majorHAnsi"/>
-        </w:rPr>
-        <w:t xml:space="preserve">now you are able to create react app onto the node </w:t>
-      </w:r>
-      <w:proofErr w:type="spellStart"/>
-      <w:r>
-        <w:rPr>
-          <w:rFonts w:asciiTheme="majorHAnsi" w:hAnsiTheme="majorHAnsi"/>
-        </w:rPr>
-        <w:t>js</w:t>
-      </w:r>
-      <w:proofErr w:type="spellEnd"/>
-      <w:r>
-        <w:rPr>
-          <w:rFonts w:asciiTheme="majorHAnsi" w:hAnsiTheme="majorHAnsi"/>
-        </w:rPr>
-        <w:t xml:space="preserve"> </w:t>
+        <w:t xml:space="preserve">2 step : </w:t>
+      </w:r>
+      <w:r>
+        <w:rPr>
+          <w:rFonts w:asciiTheme="majorHAnsi" w:hAnsiTheme="majorHAnsi"/>
+        </w:rPr>
+        <w:t xml:space="preserve">now you are able to create react app onto the node js </w:t>
       </w:r>
       <w:r>
         <w:rPr>
@@ -397,14 +220,7 @@
         <w:rPr>
           <w:rFonts w:asciiTheme="majorHAnsi" w:hAnsiTheme="majorHAnsi"/>
         </w:rPr>
-        <w:t xml:space="preserve"> </w:t>
-      </w:r>
-      <w:proofErr w:type="spellStart"/>
-      <w:r>
-        <w:rPr>
-          <w:rFonts w:asciiTheme="majorHAnsi" w:hAnsiTheme="majorHAnsi"/>
-        </w:rPr>
-        <w:t>rectA</w:t>
+        <w:t xml:space="preserve"> rectA</w:t>
       </w:r>
       <w:r>
         <w:rPr>
@@ -412,7 +228,6 @@
         </w:rPr>
         <w:t>pp</w:t>
       </w:r>
-      <w:proofErr w:type="spellEnd"/>
     </w:p>
     <w:p>
       <w:pPr>
@@ -435,16 +250,8 @@
         <w:rPr>
           <w:rFonts w:asciiTheme="majorHAnsi" w:hAnsiTheme="majorHAnsi"/>
         </w:rPr>
-        <w:t xml:space="preserve">D:\nodejs_learning&gt;cd </w:t>
-      </w:r>
-      <w:proofErr w:type="spellStart"/>
-      <w:r>
-        <w:rPr>
-          <w:rFonts w:asciiTheme="majorHAnsi" w:hAnsiTheme="majorHAnsi"/>
-        </w:rPr>
-        <w:t>rectApp</w:t>
-      </w:r>
-      <w:proofErr w:type="spellEnd"/>
+        <w:t>D:\nodejs_learning&gt;cd rectApp</w:t>
+      </w:r>
     </w:p>
     <w:p>
       <w:pPr>
@@ -473,7 +280,6 @@
         </w:rPr>
         <w:t>To create any module, it is required to generate the </w:t>
       </w:r>
-      <w:proofErr w:type="spellStart"/>
       <w:r>
         <w:rPr>
           <w:rFonts w:asciiTheme="majorHAnsi" w:hAnsiTheme="majorHAnsi"/>
@@ -484,34 +290,14 @@
         </w:rPr>
         <w:t>package.json</w:t>
       </w:r>
-      <w:proofErr w:type="spellEnd"/>
       <w:r>
         <w:rPr>
           <w:rFonts w:asciiTheme="majorHAnsi" w:hAnsiTheme="majorHAnsi"/>
           <w:color w:val="000000"/>
           <w:shd w:val="clear" w:color="auto" w:fill="FFFFFF"/>
         </w:rPr>
-        <w:t xml:space="preserve"> file. Therefore, after </w:t>
-      </w:r>
-      <w:proofErr w:type="gramStart"/>
-      <w:r>
-        <w:rPr>
-          <w:rFonts w:asciiTheme="majorHAnsi" w:hAnsiTheme="majorHAnsi"/>
-          <w:color w:val="000000"/>
-          <w:shd w:val="clear" w:color="auto" w:fill="FFFFFF"/>
-        </w:rPr>
-        <w:t>Creating</w:t>
-      </w:r>
-      <w:proofErr w:type="gramEnd"/>
-      <w:r>
-        <w:rPr>
-          <w:rFonts w:asciiTheme="majorHAnsi" w:hAnsiTheme="majorHAnsi"/>
-          <w:color w:val="000000"/>
-          <w:shd w:val="clear" w:color="auto" w:fill="FFFFFF"/>
-        </w:rPr>
-        <w:t xml:space="preserve"> the folder, we need to create a </w:t>
-      </w:r>
-      <w:proofErr w:type="spellStart"/>
+        <w:t> file. Therefore, after Creating the folder, we need to create a </w:t>
+      </w:r>
       <w:r>
         <w:rPr>
           <w:rFonts w:asciiTheme="majorHAnsi" w:hAnsiTheme="majorHAnsi"/>
@@ -522,7 +308,6 @@
         </w:rPr>
         <w:t>package.json</w:t>
       </w:r>
-      <w:proofErr w:type="spellEnd"/>
       <w:r>
         <w:rPr>
           <w:rFonts w:asciiTheme="majorHAnsi" w:hAnsiTheme="majorHAnsi"/>
@@ -550,7 +335,6 @@
         </w:rPr>
         <w:t>To do so you need to run the </w:t>
       </w:r>
-      <w:proofErr w:type="spellStart"/>
       <w:r>
         <w:rPr>
           <w:rFonts w:asciiTheme="majorHAnsi" w:hAnsiTheme="majorHAnsi"/>
@@ -559,18 +343,7 @@
           <w:color w:val="000000"/>
           <w:shd w:val="clear" w:color="auto" w:fill="FFFFFF"/>
         </w:rPr>
-        <w:t>npm</w:t>
-      </w:r>
-      <w:proofErr w:type="spellEnd"/>
-      <w:r>
-        <w:rPr>
-          <w:rFonts w:asciiTheme="majorHAnsi" w:hAnsiTheme="majorHAnsi"/>
-          <w:b/>
-          <w:bCs/>
-          <w:color w:val="000000"/>
-          <w:shd w:val="clear" w:color="auto" w:fill="FFFFFF"/>
-        </w:rPr>
-        <w:t xml:space="preserve"> init</w:t>
+        <w:t>npm init</w:t>
       </w:r>
       <w:r>
         <w:rPr>
@@ -609,7 +382,6 @@
         </w:rPr>
         <w:t xml:space="preserve"> </w:t>
       </w:r>
-      <w:proofErr w:type="gramStart"/>
       <w:r>
         <w:rPr>
           <w:rFonts w:asciiTheme="majorHAnsi" w:hAnsiTheme="majorHAnsi"/>
@@ -619,44 +391,51 @@
         </w:rPr>
         <w:t>Note :</w:t>
       </w:r>
-      <w:proofErr w:type="gramEnd"/>
       <w:r>
         <w:rPr>
           <w:rFonts w:asciiTheme="majorHAnsi" w:hAnsiTheme="majorHAnsi"/>
           <w:color w:val="000000"/>
           <w:shd w:val="clear" w:color="auto" w:fill="FFFFFF"/>
         </w:rPr>
-        <w:t xml:space="preserve"> This command asks information about the module such as </w:t>
-      </w:r>
-      <w:proofErr w:type="spellStart"/>
-      <w:r>
-        <w:rPr>
-          <w:rFonts w:asciiTheme="majorHAnsi" w:hAnsiTheme="majorHAnsi"/>
+        <w:t xml:space="preserve"> This command asks information about the module such as packagename, description, author etc. you can skip these using the –y option.</w:t>
+      </w:r>
+    </w:p>
+    <w:p>
+      <w:pPr>
+        <w:pStyle w:val="ListParagraph"/>
+        <w:rPr>
+          <w:rFonts w:asciiTheme="majorHAnsi" w:hAnsiTheme="majorHAnsi"/>
+          <w:b/>
           <w:color w:val="000000"/>
           <w:shd w:val="clear" w:color="auto" w:fill="FFFFFF"/>
         </w:rPr>
-        <w:t>packagename</w:t>
-      </w:r>
-      <w:proofErr w:type="spellEnd"/>
-      <w:r>
-        <w:rPr>
-          <w:rFonts w:asciiTheme="majorHAnsi" w:hAnsiTheme="majorHAnsi"/>
-          <w:color w:val="000000"/>
-          <w:shd w:val="clear" w:color="auto" w:fill="FFFFFF"/>
-        </w:rPr>
-        <w:t>, description, author etc. you can skip these using the –y option.</w:t>
-      </w:r>
+      </w:pPr>
     </w:p>
     <w:p>
       <w:pPr>
         <w:pStyle w:val="ListParagraph"/>
         <w:rPr>
           <w:rFonts w:asciiTheme="majorHAnsi" w:hAnsiTheme="majorHAnsi"/>
-          <w:b/>
-          <w:color w:val="000000"/>
-          <w:shd w:val="clear" w:color="auto" w:fill="FFFFFF"/>
-        </w:rPr>
-      </w:pPr>
+        </w:rPr>
+      </w:pPr>
+      <w:r>
+        <w:rPr>
+          <w:rFonts w:asciiTheme="majorHAnsi" w:hAnsiTheme="majorHAnsi"/>
+        </w:rPr>
+        <w:t xml:space="preserve">D:\nodejs_learning\rectApp&gt;npm init </w:t>
+      </w:r>
+      <w:r>
+        <w:rPr>
+          <w:rFonts w:asciiTheme="majorHAnsi" w:hAnsiTheme="majorHAnsi"/>
+        </w:rPr>
+        <w:t>–</w:t>
+      </w:r>
+      <w:r>
+        <w:rPr>
+          <w:rFonts w:asciiTheme="majorHAnsi" w:hAnsiTheme="majorHAnsi"/>
+        </w:rPr>
+        <w:t>y</w:t>
+      </w:r>
     </w:p>
     <w:p>
       <w:pPr>
@@ -669,19 +448,7 @@
         <w:rPr>
           <w:rFonts w:asciiTheme="majorHAnsi" w:hAnsiTheme="majorHAnsi"/>
         </w:rPr>
-        <w:t xml:space="preserve">D:\nodejs_learning\rectApp&gt;npm init </w:t>
-      </w:r>
-      <w:r>
-        <w:rPr>
-          <w:rFonts w:asciiTheme="majorHAnsi" w:hAnsiTheme="majorHAnsi"/>
-        </w:rPr>
-        <w:t>–</w:t>
-      </w:r>
-      <w:r>
-        <w:rPr>
-          <w:rFonts w:asciiTheme="majorHAnsi" w:hAnsiTheme="majorHAnsi"/>
-        </w:rPr>
-        <w:t>y</w:t>
+        <w:t>Wrote to D:\nodejs_learning\rectApp\package.json:</w:t>
       </w:r>
     </w:p>
     <w:p>
@@ -691,12 +458,6 @@
           <w:rFonts w:asciiTheme="majorHAnsi" w:hAnsiTheme="majorHAnsi"/>
         </w:rPr>
       </w:pPr>
-      <w:r>
-        <w:rPr>
-          <w:rFonts w:asciiTheme="majorHAnsi" w:hAnsiTheme="majorHAnsi"/>
-        </w:rPr>
-        <w:t>Wrote to D:\nodejs_learning\rectApp\package.json:</w:t>
-      </w:r>
     </w:p>
     <w:p>
       <w:pPr>
@@ -705,6 +466,12 @@
           <w:rFonts w:asciiTheme="majorHAnsi" w:hAnsiTheme="majorHAnsi"/>
         </w:rPr>
       </w:pPr>
+      <w:r>
+        <w:rPr>
+          <w:rFonts w:asciiTheme="majorHAnsi" w:hAnsiTheme="majorHAnsi"/>
+        </w:rPr>
+        <w:t>{</w:t>
+      </w:r>
     </w:p>
     <w:p>
       <w:pPr>
@@ -717,7 +484,7 @@
         <w:rPr>
           <w:rFonts w:asciiTheme="majorHAnsi" w:hAnsiTheme="majorHAnsi"/>
         </w:rPr>
-        <w:t>{</w:t>
+        <w:t xml:space="preserve">  "name": "rectApp",</w:t>
       </w:r>
     </w:p>
     <w:p>
@@ -731,35 +498,7 @@
         <w:rPr>
           <w:rFonts w:asciiTheme="majorHAnsi" w:hAnsiTheme="majorHAnsi"/>
         </w:rPr>
-        <w:t xml:space="preserve">  "</w:t>
-      </w:r>
-      <w:proofErr w:type="gramStart"/>
-      <w:r>
-        <w:rPr>
-          <w:rFonts w:asciiTheme="majorHAnsi" w:hAnsiTheme="majorHAnsi"/>
-        </w:rPr>
-        <w:t>name</w:t>
-      </w:r>
-      <w:proofErr w:type="gramEnd"/>
-      <w:r>
-        <w:rPr>
-          <w:rFonts w:asciiTheme="majorHAnsi" w:hAnsiTheme="majorHAnsi"/>
-        </w:rPr>
-        <w:t>": "</w:t>
-      </w:r>
-      <w:proofErr w:type="spellStart"/>
-      <w:r>
-        <w:rPr>
-          <w:rFonts w:asciiTheme="majorHAnsi" w:hAnsiTheme="majorHAnsi"/>
-        </w:rPr>
-        <w:t>rectApp</w:t>
-      </w:r>
-      <w:proofErr w:type="spellEnd"/>
-      <w:r>
-        <w:rPr>
-          <w:rFonts w:asciiTheme="majorHAnsi" w:hAnsiTheme="majorHAnsi"/>
-        </w:rPr>
-        <w:t>",</w:t>
+        <w:t xml:space="preserve">  "version": "1.0.0",</w:t>
       </w:r>
     </w:p>
     <w:p>
@@ -773,21 +512,7 @@
         <w:rPr>
           <w:rFonts w:asciiTheme="majorHAnsi" w:hAnsiTheme="majorHAnsi"/>
         </w:rPr>
-        <w:t xml:space="preserve">  "</w:t>
-      </w:r>
-      <w:proofErr w:type="gramStart"/>
-      <w:r>
-        <w:rPr>
-          <w:rFonts w:asciiTheme="majorHAnsi" w:hAnsiTheme="majorHAnsi"/>
-        </w:rPr>
-        <w:t>version</w:t>
-      </w:r>
-      <w:proofErr w:type="gramEnd"/>
-      <w:r>
-        <w:rPr>
-          <w:rFonts w:asciiTheme="majorHAnsi" w:hAnsiTheme="majorHAnsi"/>
-        </w:rPr>
-        <w:t>": "1.0.0",</w:t>
+        <w:t xml:space="preserve">  "description": "",</w:t>
       </w:r>
     </w:p>
     <w:p>
@@ -801,7 +526,7 @@
         <w:rPr>
           <w:rFonts w:asciiTheme="majorHAnsi" w:hAnsiTheme="majorHAnsi"/>
         </w:rPr>
-        <w:t xml:space="preserve">  "description": "",</w:t>
+        <w:t xml:space="preserve">  "main": "index.js",</w:t>
       </w:r>
     </w:p>
     <w:p>
@@ -815,21 +540,7 @@
         <w:rPr>
           <w:rFonts w:asciiTheme="majorHAnsi" w:hAnsiTheme="majorHAnsi"/>
         </w:rPr>
-        <w:t xml:space="preserve">  "</w:t>
-      </w:r>
-      <w:proofErr w:type="gramStart"/>
-      <w:r>
-        <w:rPr>
-          <w:rFonts w:asciiTheme="majorHAnsi" w:hAnsiTheme="majorHAnsi"/>
-        </w:rPr>
-        <w:t>main</w:t>
-      </w:r>
-      <w:proofErr w:type="gramEnd"/>
-      <w:r>
-        <w:rPr>
-          <w:rFonts w:asciiTheme="majorHAnsi" w:hAnsiTheme="majorHAnsi"/>
-        </w:rPr>
-        <w:t>": "index.js",</w:t>
+        <w:t xml:space="preserve">  "scripts": {</w:t>
       </w:r>
     </w:p>
     <w:p>
@@ -843,21 +554,7 @@
         <w:rPr>
           <w:rFonts w:asciiTheme="majorHAnsi" w:hAnsiTheme="majorHAnsi"/>
         </w:rPr>
-        <w:t xml:space="preserve">  "</w:t>
-      </w:r>
-      <w:proofErr w:type="gramStart"/>
-      <w:r>
-        <w:rPr>
-          <w:rFonts w:asciiTheme="majorHAnsi" w:hAnsiTheme="majorHAnsi"/>
-        </w:rPr>
-        <w:t>scripts</w:t>
-      </w:r>
-      <w:proofErr w:type="gramEnd"/>
-      <w:r>
-        <w:rPr>
-          <w:rFonts w:asciiTheme="majorHAnsi" w:hAnsiTheme="majorHAnsi"/>
-        </w:rPr>
-        <w:t>": {</w:t>
+        <w:t xml:space="preserve">    "test": "echo \"Error: no test specified\" &amp;&amp; exit 1"</w:t>
       </w:r>
     </w:p>
     <w:p>
@@ -871,7 +568,7 @@
         <w:rPr>
           <w:rFonts w:asciiTheme="majorHAnsi" w:hAnsiTheme="majorHAnsi"/>
         </w:rPr>
-        <w:t xml:space="preserve">    "test": "echo \"Error: no test specified\" &amp;&amp; exit 1"</w:t>
+        <w:t xml:space="preserve">  },</w:t>
       </w:r>
     </w:p>
     <w:p>
@@ -885,7 +582,7 @@
         <w:rPr>
           <w:rFonts w:asciiTheme="majorHAnsi" w:hAnsiTheme="majorHAnsi"/>
         </w:rPr>
-        <w:t xml:space="preserve">  },</w:t>
+        <w:t xml:space="preserve">  "keywords": [],</w:t>
       </w:r>
     </w:p>
     <w:p>
@@ -899,21 +596,7 @@
         <w:rPr>
           <w:rFonts w:asciiTheme="majorHAnsi" w:hAnsiTheme="majorHAnsi"/>
         </w:rPr>
-        <w:t xml:space="preserve">  "</w:t>
-      </w:r>
-      <w:proofErr w:type="gramStart"/>
-      <w:r>
-        <w:rPr>
-          <w:rFonts w:asciiTheme="majorHAnsi" w:hAnsiTheme="majorHAnsi"/>
-        </w:rPr>
-        <w:t>keywords</w:t>
-      </w:r>
-      <w:proofErr w:type="gramEnd"/>
-      <w:r>
-        <w:rPr>
-          <w:rFonts w:asciiTheme="majorHAnsi" w:hAnsiTheme="majorHAnsi"/>
-        </w:rPr>
-        <w:t>": [],</w:t>
+        <w:t xml:space="preserve">  "author": "",</w:t>
       </w:r>
     </w:p>
     <w:p>
@@ -927,7 +610,7 @@
         <w:rPr>
           <w:rFonts w:asciiTheme="majorHAnsi" w:hAnsiTheme="majorHAnsi"/>
         </w:rPr>
-        <w:t xml:space="preserve">  "author": "",</w:t>
+        <w:t xml:space="preserve">  "license": "ISC"</w:t>
       </w:r>
     </w:p>
     <w:p>
@@ -941,21 +624,7 @@
         <w:rPr>
           <w:rFonts w:asciiTheme="majorHAnsi" w:hAnsiTheme="majorHAnsi"/>
         </w:rPr>
-        <w:t xml:space="preserve">  "</w:t>
-      </w:r>
-      <w:proofErr w:type="gramStart"/>
-      <w:r>
-        <w:rPr>
-          <w:rFonts w:asciiTheme="majorHAnsi" w:hAnsiTheme="majorHAnsi"/>
-        </w:rPr>
-        <w:t>license</w:t>
-      </w:r>
-      <w:proofErr w:type="gramEnd"/>
-      <w:r>
-        <w:rPr>
-          <w:rFonts w:asciiTheme="majorHAnsi" w:hAnsiTheme="majorHAnsi"/>
-        </w:rPr>
-        <w:t>": "ISC"</w:t>
+        <w:t>}</w:t>
       </w:r>
     </w:p>
     <w:p>
@@ -965,12 +634,6 @@
           <w:rFonts w:asciiTheme="majorHAnsi" w:hAnsiTheme="majorHAnsi"/>
         </w:rPr>
       </w:pPr>
-      <w:r>
-        <w:rPr>
-          <w:rFonts w:asciiTheme="majorHAnsi" w:hAnsiTheme="majorHAnsi"/>
-        </w:rPr>
-        <w:t>}</w:t>
-      </w:r>
     </w:p>
     <w:p>
       <w:pPr>
@@ -979,33 +642,11 @@
           <w:rFonts w:asciiTheme="majorHAnsi" w:hAnsiTheme="majorHAnsi"/>
         </w:rPr>
       </w:pPr>
-    </w:p>
-    <w:p>
-      <w:pPr>
-        <w:pStyle w:val="ListParagraph"/>
-        <w:rPr>
-          <w:rFonts w:asciiTheme="majorHAnsi" w:hAnsiTheme="majorHAnsi"/>
-        </w:rPr>
-      </w:pPr>
-      <w:r>
-        <w:rPr>
-          <w:rFonts w:asciiTheme="majorHAnsi" w:hAnsiTheme="majorHAnsi"/>
-        </w:rPr>
-        <w:t xml:space="preserve">Check your app folder --&gt; (D:\nodejs_learning\rectApp) you will get the </w:t>
-      </w:r>
-      <w:proofErr w:type="spellStart"/>
-      <w:r>
-        <w:rPr>
-          <w:rFonts w:asciiTheme="majorHAnsi" w:hAnsiTheme="majorHAnsi"/>
-        </w:rPr>
-        <w:t>package.json</w:t>
-      </w:r>
-      <w:proofErr w:type="spellEnd"/>
-      <w:r>
-        <w:rPr>
-          <w:rFonts w:asciiTheme="majorHAnsi" w:hAnsiTheme="majorHAnsi"/>
-        </w:rPr>
-        <w:t xml:space="preserve"> created into it.</w:t>
+      <w:r>
+        <w:rPr>
+          <w:rFonts w:asciiTheme="majorHAnsi" w:hAnsiTheme="majorHAnsi"/>
+        </w:rPr>
+        <w:t>Check your app folder --&gt; (D:\nodejs_learning\rectApp) you will get the package.json created into it.</w:t>
       </w:r>
     </w:p>
     <w:p>
@@ -1101,16 +742,15 @@
           <w:color w:val="000000"/>
           <w:lang w:eastAsia="en-IN"/>
         </w:rPr>
-        <w:t xml:space="preserve">Step </w:t>
-      </w:r>
-      <w:proofErr w:type="gramStart"/>
+        <w:t>Step 3</w:t>
+      </w:r>
       <w:r>
         <w:rPr>
           <w:rFonts w:asciiTheme="majorHAnsi" w:eastAsia="Times New Roman" w:hAnsiTheme="majorHAnsi" w:cs="Times New Roman"/>
           <w:color w:val="000000"/>
           <w:lang w:eastAsia="en-IN"/>
         </w:rPr>
-        <w:t>3</w:t>
+        <w:t xml:space="preserve"> </w:t>
       </w:r>
       <w:r>
         <w:rPr>
@@ -1118,7 +758,7 @@
           <w:color w:val="000000"/>
           <w:lang w:eastAsia="en-IN"/>
         </w:rPr>
-        <w:t xml:space="preserve"> </w:t>
+        <w:t xml:space="preserve">: </w:t>
       </w:r>
       <w:r>
         <w:rPr>
@@ -1126,35 +766,8 @@
           <w:color w:val="000000"/>
           <w:lang w:eastAsia="en-IN"/>
         </w:rPr>
-        <w:t>:</w:t>
-      </w:r>
-      <w:proofErr w:type="gramEnd"/>
-      <w:r>
-        <w:rPr>
-          <w:rFonts w:asciiTheme="majorHAnsi" w:eastAsia="Times New Roman" w:hAnsiTheme="majorHAnsi" w:cs="Times New Roman"/>
-          <w:color w:val="000000"/>
-          <w:lang w:eastAsia="en-IN"/>
-        </w:rPr>
-        <w:t xml:space="preserve"> </w:t>
-      </w:r>
-      <w:r>
-        <w:rPr>
-          <w:rFonts w:asciiTheme="majorHAnsi" w:eastAsia="Times New Roman" w:hAnsiTheme="majorHAnsi" w:cs="Times New Roman"/>
-          <w:color w:val="000000"/>
-          <w:lang w:eastAsia="en-IN"/>
-        </w:rPr>
-        <w:t xml:space="preserve"> install React and react </w:t>
-      </w:r>
-      <w:proofErr w:type="spellStart"/>
-      <w:r>
-        <w:rPr>
-          <w:rFonts w:asciiTheme="majorHAnsi" w:eastAsia="Times New Roman" w:hAnsiTheme="majorHAnsi" w:cs="Times New Roman"/>
-          <w:color w:val="000000"/>
-          <w:lang w:eastAsia="en-IN"/>
-        </w:rPr>
-        <w:t>dom</w:t>
-      </w:r>
-      <w:proofErr w:type="spellEnd"/>
+        <w:t xml:space="preserve"> install React and react dom</w:t>
+      </w:r>
       <w:r>
         <w:rPr>
           <w:rFonts w:asciiTheme="majorHAnsi" w:eastAsia="Times New Roman" w:hAnsiTheme="majorHAnsi" w:cs="Times New Roman"/>
@@ -1175,23 +788,13 @@
           <w:shd w:val="clear" w:color="auto" w:fill="FFFFFF"/>
         </w:rPr>
       </w:pPr>
-      <w:proofErr w:type="gramStart"/>
       <w:r>
         <w:rPr>
           <w:rFonts w:asciiTheme="majorHAnsi" w:hAnsiTheme="majorHAnsi"/>
           <w:color w:val="000000"/>
           <w:shd w:val="clear" w:color="auto" w:fill="FFFFFF"/>
         </w:rPr>
-        <w:t>using</w:t>
-      </w:r>
-      <w:proofErr w:type="gramEnd"/>
-      <w:r>
-        <w:rPr>
-          <w:rFonts w:asciiTheme="majorHAnsi" w:hAnsiTheme="majorHAnsi"/>
-          <w:color w:val="000000"/>
-          <w:shd w:val="clear" w:color="auto" w:fill="FFFFFF"/>
-        </w:rPr>
-        <w:t> </w:t>
+        <w:t>using </w:t>
       </w:r>
       <w:r>
         <w:rPr>
@@ -1219,9 +822,16 @@
           <w:color w:val="000000"/>
           <w:shd w:val="clear" w:color="auto" w:fill="FFFFFF"/>
         </w:rPr>
-        <w:t>react-</w:t>
-      </w:r>
-      <w:proofErr w:type="spellStart"/>
+        <w:t>react-dom</w:t>
+      </w:r>
+      <w:r>
+        <w:rPr>
+          <w:rFonts w:asciiTheme="majorHAnsi" w:hAnsiTheme="majorHAnsi"/>
+          <w:color w:val="000000"/>
+          <w:shd w:val="clear" w:color="auto" w:fill="FFFFFF"/>
+        </w:rPr>
+        <w:t> commands of npm respectively. You can add the packages we install, to </w:t>
+      </w:r>
       <w:r>
         <w:rPr>
           <w:rFonts w:asciiTheme="majorHAnsi" w:hAnsiTheme="majorHAnsi"/>
@@ -1230,47 +840,8 @@
           <w:color w:val="000000"/>
           <w:shd w:val="clear" w:color="auto" w:fill="FFFFFF"/>
         </w:rPr>
-        <w:t>dom</w:t>
-      </w:r>
-      <w:proofErr w:type="spellEnd"/>
-      <w:r>
-        <w:rPr>
-          <w:rFonts w:asciiTheme="majorHAnsi" w:hAnsiTheme="majorHAnsi"/>
-          <w:color w:val="000000"/>
-          <w:shd w:val="clear" w:color="auto" w:fill="FFFFFF"/>
-        </w:rPr>
-        <w:t xml:space="preserve"> commands of </w:t>
-      </w:r>
-      <w:proofErr w:type="spellStart"/>
-      <w:r>
-        <w:rPr>
-          <w:rFonts w:asciiTheme="majorHAnsi" w:hAnsiTheme="majorHAnsi"/>
-          <w:color w:val="000000"/>
-          <w:shd w:val="clear" w:color="auto" w:fill="FFFFFF"/>
-        </w:rPr>
-        <w:t>npm</w:t>
-      </w:r>
-      <w:proofErr w:type="spellEnd"/>
-      <w:r>
-        <w:rPr>
-          <w:rFonts w:asciiTheme="majorHAnsi" w:hAnsiTheme="majorHAnsi"/>
-          <w:color w:val="000000"/>
-          <w:shd w:val="clear" w:color="auto" w:fill="FFFFFF"/>
-        </w:rPr>
-        <w:t xml:space="preserve"> respectively. You can add the packages we install, to </w:t>
-      </w:r>
-      <w:proofErr w:type="spellStart"/>
-      <w:r>
-        <w:rPr>
-          <w:rFonts w:asciiTheme="majorHAnsi" w:hAnsiTheme="majorHAnsi"/>
-          <w:b/>
-          <w:bCs/>
-          <w:color w:val="000000"/>
-          <w:shd w:val="clear" w:color="auto" w:fill="FFFFFF"/>
-        </w:rPr>
         <w:t>package.json</w:t>
       </w:r>
-      <w:proofErr w:type="spellEnd"/>
       <w:r>
         <w:rPr>
           <w:rFonts w:asciiTheme="majorHAnsi" w:hAnsiTheme="majorHAnsi"/>
@@ -1353,61 +924,13 @@
           <w:lang w:eastAsia="en-IN"/>
         </w:rPr>
       </w:pPr>
-      <w:proofErr w:type="spellStart"/>
-      <w:proofErr w:type="gramStart"/>
       <w:r>
         <w:rPr>
           <w:rFonts w:asciiTheme="majorHAnsi" w:eastAsia="Times New Roman" w:hAnsiTheme="majorHAnsi" w:cs="Times New Roman"/>
           <w:color w:val="000000"/>
           <w:lang w:eastAsia="en-IN"/>
         </w:rPr>
-        <w:t>npm</w:t>
-      </w:r>
-      <w:proofErr w:type="spellEnd"/>
-      <w:proofErr w:type="gramEnd"/>
-      <w:r>
-        <w:rPr>
-          <w:rFonts w:asciiTheme="majorHAnsi" w:eastAsia="Times New Roman" w:hAnsiTheme="majorHAnsi" w:cs="Times New Roman"/>
-          <w:color w:val="000000"/>
-          <w:lang w:eastAsia="en-IN"/>
-        </w:rPr>
-        <w:t xml:space="preserve"> notice created a </w:t>
-      </w:r>
-      <w:proofErr w:type="spellStart"/>
-      <w:r>
-        <w:rPr>
-          <w:rFonts w:asciiTheme="majorHAnsi" w:eastAsia="Times New Roman" w:hAnsiTheme="majorHAnsi" w:cs="Times New Roman"/>
-          <w:color w:val="000000"/>
-          <w:lang w:eastAsia="en-IN"/>
-        </w:rPr>
-        <w:t>lockfile</w:t>
-      </w:r>
-      <w:proofErr w:type="spellEnd"/>
-      <w:r>
-        <w:rPr>
-          <w:rFonts w:asciiTheme="majorHAnsi" w:eastAsia="Times New Roman" w:hAnsiTheme="majorHAnsi" w:cs="Times New Roman"/>
-          <w:color w:val="000000"/>
-          <w:lang w:eastAsia="en-IN"/>
-        </w:rPr>
-        <w:t xml:space="preserve"> as package-</w:t>
-      </w:r>
-      <w:proofErr w:type="spellStart"/>
-      <w:r>
-        <w:rPr>
-          <w:rFonts w:asciiTheme="majorHAnsi" w:eastAsia="Times New Roman" w:hAnsiTheme="majorHAnsi" w:cs="Times New Roman"/>
-          <w:color w:val="000000"/>
-          <w:lang w:eastAsia="en-IN"/>
-        </w:rPr>
-        <w:t>lock.json</w:t>
-      </w:r>
-      <w:proofErr w:type="spellEnd"/>
-      <w:r>
-        <w:rPr>
-          <w:rFonts w:asciiTheme="majorHAnsi" w:eastAsia="Times New Roman" w:hAnsiTheme="majorHAnsi" w:cs="Times New Roman"/>
-          <w:color w:val="000000"/>
-          <w:lang w:eastAsia="en-IN"/>
-        </w:rPr>
-        <w:t>. You should commit this file.</w:t>
+        <w:t>npm notice created a lockfile as package-lock.json. You should commit this file.</w:t>
       </w:r>
     </w:p>
     <w:p>
@@ -1421,25 +944,13 @@
           <w:lang w:eastAsia="en-IN"/>
         </w:rPr>
       </w:pPr>
-      <w:proofErr w:type="spellStart"/>
-      <w:proofErr w:type="gramStart"/>
       <w:r>
         <w:rPr>
           <w:rFonts w:asciiTheme="majorHAnsi" w:eastAsia="Times New Roman" w:hAnsiTheme="majorHAnsi" w:cs="Times New Roman"/>
           <w:color w:val="000000"/>
           <w:lang w:eastAsia="en-IN"/>
         </w:rPr>
-        <w:t>npm</w:t>
-      </w:r>
-      <w:proofErr w:type="spellEnd"/>
-      <w:proofErr w:type="gramEnd"/>
-      <w:r>
-        <w:rPr>
-          <w:rFonts w:asciiTheme="majorHAnsi" w:eastAsia="Times New Roman" w:hAnsiTheme="majorHAnsi" w:cs="Times New Roman"/>
-          <w:color w:val="000000"/>
-          <w:lang w:eastAsia="en-IN"/>
-        </w:rPr>
-        <w:t xml:space="preserve"> WARN rectApp@1.0.0 No description</w:t>
+        <w:t>npm WARN rectApp@1.0.0 No description</w:t>
       </w:r>
     </w:p>
     <w:p>
@@ -1453,25 +964,13 @@
           <w:lang w:eastAsia="en-IN"/>
         </w:rPr>
       </w:pPr>
-      <w:proofErr w:type="spellStart"/>
-      <w:proofErr w:type="gramStart"/>
       <w:r>
         <w:rPr>
           <w:rFonts w:asciiTheme="majorHAnsi" w:eastAsia="Times New Roman" w:hAnsiTheme="majorHAnsi" w:cs="Times New Roman"/>
           <w:color w:val="000000"/>
           <w:lang w:eastAsia="en-IN"/>
         </w:rPr>
-        <w:t>npm</w:t>
-      </w:r>
-      <w:proofErr w:type="spellEnd"/>
-      <w:proofErr w:type="gramEnd"/>
-      <w:r>
-        <w:rPr>
-          <w:rFonts w:asciiTheme="majorHAnsi" w:eastAsia="Times New Roman" w:hAnsiTheme="majorHAnsi" w:cs="Times New Roman"/>
-          <w:color w:val="000000"/>
-          <w:lang w:eastAsia="en-IN"/>
-        </w:rPr>
-        <w:t xml:space="preserve"> WARN rectApp@1.0.0 No repository field.</w:t>
+        <w:t>npm WARN rectApp@1.0.0 No repository field.</w:t>
       </w:r>
     </w:p>
     <w:p>
@@ -1517,23 +1016,13 @@
           <w:lang w:eastAsia="en-IN"/>
         </w:rPr>
       </w:pPr>
-      <w:proofErr w:type="gramStart"/>
       <w:r>
         <w:rPr>
           <w:rFonts w:asciiTheme="majorHAnsi" w:eastAsia="Times New Roman" w:hAnsiTheme="majorHAnsi" w:cs="Times New Roman"/>
           <w:color w:val="000000"/>
           <w:lang w:eastAsia="en-IN"/>
         </w:rPr>
-        <w:t>added</w:t>
-      </w:r>
-      <w:proofErr w:type="gramEnd"/>
-      <w:r>
-        <w:rPr>
-          <w:rFonts w:asciiTheme="majorHAnsi" w:eastAsia="Times New Roman" w:hAnsiTheme="majorHAnsi" w:cs="Times New Roman"/>
-          <w:color w:val="000000"/>
-          <w:lang w:eastAsia="en-IN"/>
-        </w:rPr>
-        <w:t xml:space="preserve"> 7 packages from 3 contributors and audited 13 packages in 2.63s</w:t>
+        <w:t>added 7 packages from 3 contributors and audited 13 packages in 2.63s</w:t>
       </w:r>
     </w:p>
     <w:p>
@@ -1547,23 +1036,13 @@
           <w:lang w:eastAsia="en-IN"/>
         </w:rPr>
       </w:pPr>
-      <w:proofErr w:type="gramStart"/>
       <w:r>
         <w:rPr>
           <w:rFonts w:asciiTheme="majorHAnsi" w:eastAsia="Times New Roman" w:hAnsiTheme="majorHAnsi" w:cs="Times New Roman"/>
           <w:color w:val="000000"/>
           <w:lang w:eastAsia="en-IN"/>
         </w:rPr>
-        <w:t>found</w:t>
-      </w:r>
-      <w:proofErr w:type="gramEnd"/>
-      <w:r>
-        <w:rPr>
-          <w:rFonts w:asciiTheme="majorHAnsi" w:eastAsia="Times New Roman" w:hAnsiTheme="majorHAnsi" w:cs="Times New Roman"/>
-          <w:color w:val="000000"/>
-          <w:lang w:eastAsia="en-IN"/>
-        </w:rPr>
-        <w:t xml:space="preserve"> 0 vulnerabilities</w:t>
+        <w:t>found 0 vulnerabilities</w:t>
       </w:r>
     </w:p>
     <w:p>
@@ -1607,25 +1086,7 @@
           <w:color w:val="000000"/>
           <w:lang w:eastAsia="en-IN"/>
         </w:rPr>
-        <w:t>D:\nodejs_learning\rectApp&gt;npm install react-</w:t>
-      </w:r>
-      <w:proofErr w:type="spellStart"/>
-      <w:r>
-        <w:rPr>
-          <w:rFonts w:asciiTheme="majorHAnsi" w:eastAsia="Times New Roman" w:hAnsiTheme="majorHAnsi" w:cs="Times New Roman"/>
-          <w:color w:val="000000"/>
-          <w:lang w:eastAsia="en-IN"/>
-        </w:rPr>
-        <w:t>dom</w:t>
-      </w:r>
-      <w:proofErr w:type="spellEnd"/>
-      <w:r>
-        <w:rPr>
-          <w:rFonts w:asciiTheme="majorHAnsi" w:eastAsia="Times New Roman" w:hAnsiTheme="majorHAnsi" w:cs="Times New Roman"/>
-          <w:color w:val="000000"/>
-          <w:lang w:eastAsia="en-IN"/>
-        </w:rPr>
-        <w:t xml:space="preserve"> –save</w:t>
+        <w:t>D:\nodejs_learning\rectApp&gt;npm install react-dom –save</w:t>
       </w:r>
     </w:p>
     <w:p>
@@ -1651,25 +1112,13 @@
           <w:lang w:eastAsia="en-IN"/>
         </w:rPr>
       </w:pPr>
-      <w:proofErr w:type="spellStart"/>
-      <w:proofErr w:type="gramStart"/>
       <w:r>
         <w:rPr>
           <w:rFonts w:asciiTheme="majorHAnsi" w:eastAsia="Times New Roman" w:hAnsiTheme="majorHAnsi" w:cs="Times New Roman"/>
           <w:color w:val="000000"/>
           <w:lang w:eastAsia="en-IN"/>
         </w:rPr>
-        <w:t>npm</w:t>
-      </w:r>
-      <w:proofErr w:type="spellEnd"/>
-      <w:proofErr w:type="gramEnd"/>
-      <w:r>
-        <w:rPr>
-          <w:rFonts w:asciiTheme="majorHAnsi" w:eastAsia="Times New Roman" w:hAnsiTheme="majorHAnsi" w:cs="Times New Roman"/>
-          <w:color w:val="000000"/>
-          <w:lang w:eastAsia="en-IN"/>
-        </w:rPr>
-        <w:t xml:space="preserve"> WARN rectApp@1.0.0 No description</w:t>
+        <w:t>npm WARN rectApp@1.0.0 No description</w:t>
       </w:r>
     </w:p>
     <w:p>
@@ -1683,8 +1132,6 @@
           <w:lang w:eastAsia="en-IN"/>
         </w:rPr>
       </w:pPr>
-      <w:proofErr w:type="spellStart"/>
-      <w:proofErr w:type="gramStart"/>
       <w:r>
         <w:rPr>
           <w:rFonts w:asciiTheme="majorHAnsi" w:eastAsia="Times New Roman" w:hAnsiTheme="majorHAnsi" w:cs="Times New Roman"/>
@@ -1692,17 +1139,7 @@
           <w:lang w:eastAsia="en-IN"/>
         </w:rPr>
         <w:lastRenderedPageBreak/>
-        <w:t>npm</w:t>
-      </w:r>
-      <w:proofErr w:type="spellEnd"/>
-      <w:proofErr w:type="gramEnd"/>
-      <w:r>
-        <w:rPr>
-          <w:rFonts w:asciiTheme="majorHAnsi" w:eastAsia="Times New Roman" w:hAnsiTheme="majorHAnsi" w:cs="Times New Roman"/>
-          <w:color w:val="000000"/>
-          <w:lang w:eastAsia="en-IN"/>
-        </w:rPr>
-        <w:t xml:space="preserve"> WARN rectApp@1.0.0 No repository field.</w:t>
+        <w:t>npm WARN rectApp@1.0.0 No repository field.</w:t>
       </w:r>
     </w:p>
     <w:p>
@@ -1748,23 +1185,13 @@
           <w:lang w:eastAsia="en-IN"/>
         </w:rPr>
       </w:pPr>
-      <w:proofErr w:type="gramStart"/>
       <w:r>
         <w:rPr>
           <w:rFonts w:asciiTheme="majorHAnsi" w:eastAsia="Times New Roman" w:hAnsiTheme="majorHAnsi" w:cs="Times New Roman"/>
           <w:color w:val="000000"/>
           <w:lang w:eastAsia="en-IN"/>
         </w:rPr>
-        <w:t>added</w:t>
-      </w:r>
-      <w:proofErr w:type="gramEnd"/>
-      <w:r>
-        <w:rPr>
-          <w:rFonts w:asciiTheme="majorHAnsi" w:eastAsia="Times New Roman" w:hAnsiTheme="majorHAnsi" w:cs="Times New Roman"/>
-          <w:color w:val="000000"/>
-          <w:lang w:eastAsia="en-IN"/>
-        </w:rPr>
-        <w:t xml:space="preserve"> 1 package and audited 26 packages in 1.877s</w:t>
+        <w:t>added 1 package and audited 26 packages in 1.877s</w:t>
       </w:r>
     </w:p>
     <w:p>
@@ -1778,23 +1205,13 @@
           <w:lang w:eastAsia="en-IN"/>
         </w:rPr>
       </w:pPr>
-      <w:proofErr w:type="gramStart"/>
       <w:r>
         <w:rPr>
           <w:rFonts w:asciiTheme="majorHAnsi" w:eastAsia="Times New Roman" w:hAnsiTheme="majorHAnsi" w:cs="Times New Roman"/>
           <w:color w:val="000000"/>
           <w:lang w:eastAsia="en-IN"/>
         </w:rPr>
-        <w:t>found</w:t>
-      </w:r>
-      <w:proofErr w:type="gramEnd"/>
-      <w:r>
-        <w:rPr>
-          <w:rFonts w:asciiTheme="majorHAnsi" w:eastAsia="Times New Roman" w:hAnsiTheme="majorHAnsi" w:cs="Times New Roman"/>
-          <w:color w:val="000000"/>
-          <w:lang w:eastAsia="en-IN"/>
-        </w:rPr>
-        <w:t xml:space="preserve"> 0 vulnerabilities</w:t>
+        <w:t>found 0 vulnerabilities</w:t>
       </w:r>
     </w:p>
     <w:p>
@@ -1832,45 +1249,8 @@
           <w:sz w:val="22"/>
           <w:szCs w:val="22"/>
         </w:rPr>
-        <w:t xml:space="preserve">Step </w:t>
-      </w:r>
-      <w:proofErr w:type="gramStart"/>
-      <w:r>
-        <w:rPr>
-          <w:rFonts w:asciiTheme="majorHAnsi" w:hAnsiTheme="majorHAnsi"/>
-          <w:b w:val="0"/>
-          <w:bCs w:val="0"/>
-          <w:color w:val="000000"/>
-          <w:sz w:val="22"/>
-          <w:szCs w:val="22"/>
-        </w:rPr>
-        <w:t>3 :</w:t>
-      </w:r>
-      <w:proofErr w:type="gramEnd"/>
-      <w:r>
-        <w:rPr>
-          <w:rFonts w:asciiTheme="majorHAnsi" w:hAnsiTheme="majorHAnsi"/>
-          <w:b w:val="0"/>
-          <w:bCs w:val="0"/>
-          <w:color w:val="000000"/>
-          <w:sz w:val="22"/>
-          <w:szCs w:val="22"/>
-        </w:rPr>
-        <w:t xml:space="preserve"> Install </w:t>
-      </w:r>
-      <w:proofErr w:type="spellStart"/>
-      <w:r>
-        <w:rPr>
-          <w:rFonts w:asciiTheme="majorHAnsi" w:hAnsiTheme="majorHAnsi"/>
-          <w:b w:val="0"/>
-          <w:bCs w:val="0"/>
-          <w:color w:val="000000"/>
-          <w:sz w:val="22"/>
-          <w:szCs w:val="22"/>
-        </w:rPr>
-        <w:t>webpack</w:t>
-      </w:r>
-      <w:proofErr w:type="spellEnd"/>
+        <w:t>Step 3 : Install webpack</w:t>
+      </w:r>
     </w:p>
     <w:p>
       <w:pPr>
@@ -1895,103 +1275,7 @@
           <w:szCs w:val="22"/>
           <w:shd w:val="clear" w:color="auto" w:fill="FFFFFF"/>
         </w:rPr>
-        <w:t xml:space="preserve">Since we are using </w:t>
-      </w:r>
-      <w:proofErr w:type="spellStart"/>
-      <w:r>
-        <w:rPr>
-          <w:rFonts w:asciiTheme="majorHAnsi" w:hAnsiTheme="majorHAnsi"/>
-          <w:b w:val="0"/>
-          <w:color w:val="000000"/>
-          <w:sz w:val="22"/>
-          <w:szCs w:val="22"/>
-          <w:shd w:val="clear" w:color="auto" w:fill="FFFFFF"/>
-        </w:rPr>
-        <w:t>webpack</w:t>
-      </w:r>
-      <w:proofErr w:type="spellEnd"/>
-      <w:r>
-        <w:rPr>
-          <w:rFonts w:asciiTheme="majorHAnsi" w:hAnsiTheme="majorHAnsi"/>
-          <w:b w:val="0"/>
-          <w:color w:val="000000"/>
-          <w:sz w:val="22"/>
-          <w:szCs w:val="22"/>
-          <w:shd w:val="clear" w:color="auto" w:fill="FFFFFF"/>
-        </w:rPr>
-        <w:t xml:space="preserve"> to generate bundler install </w:t>
-      </w:r>
-      <w:proofErr w:type="spellStart"/>
-      <w:r>
-        <w:rPr>
-          <w:rFonts w:asciiTheme="majorHAnsi" w:hAnsiTheme="majorHAnsi"/>
-          <w:b w:val="0"/>
-          <w:color w:val="000000"/>
-          <w:sz w:val="22"/>
-          <w:szCs w:val="22"/>
-          <w:shd w:val="clear" w:color="auto" w:fill="FFFFFF"/>
-        </w:rPr>
-        <w:t>webpack</w:t>
-      </w:r>
-      <w:proofErr w:type="spellEnd"/>
-      <w:r>
-        <w:rPr>
-          <w:rFonts w:asciiTheme="majorHAnsi" w:hAnsiTheme="majorHAnsi"/>
-          <w:b w:val="0"/>
-          <w:color w:val="000000"/>
-          <w:sz w:val="22"/>
-          <w:szCs w:val="22"/>
-          <w:shd w:val="clear" w:color="auto" w:fill="FFFFFF"/>
-        </w:rPr>
-        <w:t xml:space="preserve">, </w:t>
-      </w:r>
-      <w:proofErr w:type="spellStart"/>
-      <w:r>
-        <w:rPr>
-          <w:rFonts w:asciiTheme="majorHAnsi" w:hAnsiTheme="majorHAnsi"/>
-          <w:b w:val="0"/>
-          <w:color w:val="000000"/>
-          <w:sz w:val="22"/>
-          <w:szCs w:val="22"/>
-          <w:shd w:val="clear" w:color="auto" w:fill="FFFFFF"/>
-        </w:rPr>
-        <w:t>webpack</w:t>
-      </w:r>
-      <w:proofErr w:type="spellEnd"/>
-      <w:r>
-        <w:rPr>
-          <w:rFonts w:asciiTheme="majorHAnsi" w:hAnsiTheme="majorHAnsi"/>
-          <w:b w:val="0"/>
-          <w:color w:val="000000"/>
-          <w:sz w:val="22"/>
-          <w:szCs w:val="22"/>
-          <w:shd w:val="clear" w:color="auto" w:fill="FFFFFF"/>
-        </w:rPr>
-        <w:t xml:space="preserve">-dev-server and </w:t>
-      </w:r>
-      <w:proofErr w:type="spellStart"/>
-      <w:r>
-        <w:rPr>
-          <w:rFonts w:asciiTheme="majorHAnsi" w:hAnsiTheme="majorHAnsi"/>
-          <w:b w:val="0"/>
-          <w:color w:val="000000"/>
-          <w:sz w:val="22"/>
-          <w:szCs w:val="22"/>
-          <w:shd w:val="clear" w:color="auto" w:fill="FFFFFF"/>
-        </w:rPr>
-        <w:t>webpack-cli</w:t>
-      </w:r>
-      <w:proofErr w:type="spellEnd"/>
-      <w:r>
-        <w:rPr>
-          <w:rFonts w:asciiTheme="majorHAnsi" w:hAnsiTheme="majorHAnsi"/>
-          <w:b w:val="0"/>
-          <w:color w:val="000000"/>
-          <w:sz w:val="22"/>
-          <w:szCs w:val="22"/>
-          <w:shd w:val="clear" w:color="auto" w:fill="FFFFFF"/>
-        </w:rPr>
-        <w:t>.</w:t>
+        <w:t>Since we are using webpack to generate bundler install webpack, webpack-dev-server and webpack-cli.</w:t>
       </w:r>
     </w:p>
     <w:p>
@@ -2032,79 +1316,7 @@
           <w:szCs w:val="22"/>
           <w:shd w:val="clear" w:color="auto" w:fill="FFFFFF"/>
         </w:rPr>
-        <w:t xml:space="preserve">D:\nodejs_learning\rectApp&gt;npm install </w:t>
-      </w:r>
-      <w:proofErr w:type="spellStart"/>
-      <w:r>
-        <w:rPr>
-          <w:rFonts w:asciiTheme="majorHAnsi" w:hAnsiTheme="majorHAnsi"/>
-          <w:b w:val="0"/>
-          <w:color w:val="000000"/>
-          <w:sz w:val="22"/>
-          <w:szCs w:val="22"/>
-          <w:shd w:val="clear" w:color="auto" w:fill="FFFFFF"/>
-        </w:rPr>
-        <w:t>webpack</w:t>
-      </w:r>
-      <w:proofErr w:type="spellEnd"/>
-      <w:r>
-        <w:rPr>
-          <w:rFonts w:asciiTheme="majorHAnsi" w:hAnsiTheme="majorHAnsi"/>
-          <w:b w:val="0"/>
-          <w:color w:val="000000"/>
-          <w:sz w:val="22"/>
-          <w:szCs w:val="22"/>
-          <w:shd w:val="clear" w:color="auto" w:fill="FFFFFF"/>
-        </w:rPr>
-        <w:t xml:space="preserve"> </w:t>
-      </w:r>
-      <w:proofErr w:type="spellStart"/>
-      <w:r>
-        <w:rPr>
-          <w:rFonts w:asciiTheme="majorHAnsi" w:hAnsiTheme="majorHAnsi"/>
-          <w:b w:val="0"/>
-          <w:color w:val="000000"/>
-          <w:sz w:val="22"/>
-          <w:szCs w:val="22"/>
-          <w:shd w:val="clear" w:color="auto" w:fill="FFFFFF"/>
-        </w:rPr>
-        <w:t>webpack</w:t>
-      </w:r>
-      <w:proofErr w:type="spellEnd"/>
-      <w:r>
-        <w:rPr>
-          <w:rFonts w:asciiTheme="majorHAnsi" w:hAnsiTheme="majorHAnsi"/>
-          <w:b w:val="0"/>
-          <w:color w:val="000000"/>
-          <w:sz w:val="22"/>
-          <w:szCs w:val="22"/>
-          <w:shd w:val="clear" w:color="auto" w:fill="FFFFFF"/>
-        </w:rPr>
-        <w:t xml:space="preserve">-dev-server </w:t>
-      </w:r>
-      <w:proofErr w:type="spellStart"/>
-      <w:r>
-        <w:rPr>
-          <w:rFonts w:asciiTheme="majorHAnsi" w:hAnsiTheme="majorHAnsi"/>
-          <w:b w:val="0"/>
-          <w:color w:val="000000"/>
-          <w:sz w:val="22"/>
-          <w:szCs w:val="22"/>
-          <w:shd w:val="clear" w:color="auto" w:fill="FFFFFF"/>
-        </w:rPr>
-        <w:t>webpack-cli</w:t>
-      </w:r>
-      <w:proofErr w:type="spellEnd"/>
-      <w:r>
-        <w:rPr>
-          <w:rFonts w:asciiTheme="majorHAnsi" w:hAnsiTheme="majorHAnsi"/>
-          <w:b w:val="0"/>
-          <w:color w:val="000000"/>
-          <w:sz w:val="22"/>
-          <w:szCs w:val="22"/>
-          <w:shd w:val="clear" w:color="auto" w:fill="FFFFFF"/>
-        </w:rPr>
-        <w:t xml:space="preserve"> --save</w:t>
+        <w:t>D:\nodejs_learning\rectApp&gt;npm install webpack webpack-dev-server webpack-cli --save</w:t>
       </w:r>
     </w:p>
     <w:p>
@@ -2121,8 +1333,6 @@
           <w:shd w:val="clear" w:color="auto" w:fill="FFFFFF"/>
         </w:rPr>
       </w:pPr>
-      <w:proofErr w:type="spellStart"/>
-      <w:proofErr w:type="gramStart"/>
       <w:r>
         <w:rPr>
           <w:rFonts w:asciiTheme="majorHAnsi" w:hAnsiTheme="majorHAnsi"/>
@@ -2132,20 +1342,7 @@
           <w:szCs w:val="22"/>
           <w:shd w:val="clear" w:color="auto" w:fill="FFFFFF"/>
         </w:rPr>
-        <w:t>npm</w:t>
-      </w:r>
-      <w:proofErr w:type="spellEnd"/>
-      <w:proofErr w:type="gramEnd"/>
-      <w:r>
-        <w:rPr>
-          <w:rFonts w:asciiTheme="majorHAnsi" w:hAnsiTheme="majorHAnsi"/>
-          <w:b w:val="0"/>
-          <w:color w:val="000000"/>
-          <w:sz w:val="22"/>
-          <w:szCs w:val="22"/>
-          <w:shd w:val="clear" w:color="auto" w:fill="FFFFFF"/>
-        </w:rPr>
-        <w:t xml:space="preserve"> WARN rectApp@1.0.0 No description</w:t>
+        <w:t>npm WARN rectApp@1.0.0 No description</w:t>
       </w:r>
     </w:p>
     <w:p>
@@ -2162,8 +1359,6 @@
           <w:shd w:val="clear" w:color="auto" w:fill="FFFFFF"/>
         </w:rPr>
       </w:pPr>
-      <w:proofErr w:type="spellStart"/>
-      <w:proofErr w:type="gramStart"/>
       <w:r>
         <w:rPr>
           <w:rFonts w:asciiTheme="majorHAnsi" w:hAnsiTheme="majorHAnsi"/>
@@ -2173,20 +1368,7 @@
           <w:szCs w:val="22"/>
           <w:shd w:val="clear" w:color="auto" w:fill="FFFFFF"/>
         </w:rPr>
-        <w:t>npm</w:t>
-      </w:r>
-      <w:proofErr w:type="spellEnd"/>
-      <w:proofErr w:type="gramEnd"/>
-      <w:r>
-        <w:rPr>
-          <w:rFonts w:asciiTheme="majorHAnsi" w:hAnsiTheme="majorHAnsi"/>
-          <w:b w:val="0"/>
-          <w:color w:val="000000"/>
-          <w:sz w:val="22"/>
-          <w:szCs w:val="22"/>
-          <w:shd w:val="clear" w:color="auto" w:fill="FFFFFF"/>
-        </w:rPr>
-        <w:t xml:space="preserve"> WARN rectApp@1.0.0 No repository field.</w:t>
+        <w:t>npm WARN rectApp@1.0.0 No repository field.</w:t>
       </w:r>
     </w:p>
     <w:p>
@@ -2203,8 +1385,6 @@
           <w:shd w:val="clear" w:color="auto" w:fill="FFFFFF"/>
         </w:rPr>
       </w:pPr>
-      <w:proofErr w:type="spellStart"/>
-      <w:proofErr w:type="gramStart"/>
       <w:r>
         <w:rPr>
           <w:rFonts w:asciiTheme="majorHAnsi" w:hAnsiTheme="majorHAnsi"/>
@@ -2214,68 +1394,7 @@
           <w:szCs w:val="22"/>
           <w:shd w:val="clear" w:color="auto" w:fill="FFFFFF"/>
         </w:rPr>
-        <w:t>npm</w:t>
-      </w:r>
-      <w:proofErr w:type="spellEnd"/>
-      <w:proofErr w:type="gramEnd"/>
-      <w:r>
-        <w:rPr>
-          <w:rFonts w:asciiTheme="majorHAnsi" w:hAnsiTheme="majorHAnsi"/>
-          <w:b w:val="0"/>
-          <w:color w:val="000000"/>
-          <w:sz w:val="22"/>
-          <w:szCs w:val="22"/>
-          <w:shd w:val="clear" w:color="auto" w:fill="FFFFFF"/>
-        </w:rPr>
-        <w:t xml:space="preserve"> WARN optional SKIPPING OPTIONAL DEPENDENCY: fsevents@1.2.7 (</w:t>
-      </w:r>
-      <w:proofErr w:type="spellStart"/>
-      <w:r>
-        <w:rPr>
-          <w:rFonts w:asciiTheme="majorHAnsi" w:hAnsiTheme="majorHAnsi"/>
-          <w:b w:val="0"/>
-          <w:color w:val="000000"/>
-          <w:sz w:val="22"/>
-          <w:szCs w:val="22"/>
-          <w:shd w:val="clear" w:color="auto" w:fill="FFFFFF"/>
-        </w:rPr>
-        <w:t>node_modules</w:t>
-      </w:r>
-      <w:proofErr w:type="spellEnd"/>
-      <w:r>
-        <w:rPr>
-          <w:rFonts w:asciiTheme="majorHAnsi" w:hAnsiTheme="majorHAnsi"/>
-          <w:b w:val="0"/>
-          <w:color w:val="000000"/>
-          <w:sz w:val="22"/>
-          <w:szCs w:val="22"/>
-          <w:shd w:val="clear" w:color="auto" w:fill="FFFFFF"/>
-        </w:rPr>
-        <w:t>\</w:t>
-      </w:r>
-      <w:proofErr w:type="spellStart"/>
-      <w:r>
-        <w:rPr>
-          <w:rFonts w:asciiTheme="majorHAnsi" w:hAnsiTheme="majorHAnsi"/>
-          <w:b w:val="0"/>
-          <w:color w:val="000000"/>
-          <w:sz w:val="22"/>
-          <w:szCs w:val="22"/>
-          <w:shd w:val="clear" w:color="auto" w:fill="FFFFFF"/>
-        </w:rPr>
-        <w:t>fsevents</w:t>
-      </w:r>
-      <w:proofErr w:type="spellEnd"/>
-      <w:r>
-        <w:rPr>
-          <w:rFonts w:asciiTheme="majorHAnsi" w:hAnsiTheme="majorHAnsi"/>
-          <w:b w:val="0"/>
-          <w:color w:val="000000"/>
-          <w:sz w:val="22"/>
-          <w:szCs w:val="22"/>
-          <w:shd w:val="clear" w:color="auto" w:fill="FFFFFF"/>
-        </w:rPr>
-        <w:t>):</w:t>
+        <w:t>npm WARN optional SKIPPING OPTIONAL DEPENDENCY: fsevents@1.2.7 (node_modules\fsevents):</w:t>
       </w:r>
     </w:p>
     <w:p>
@@ -2292,8 +1411,6 @@
           <w:shd w:val="clear" w:color="auto" w:fill="FFFFFF"/>
         </w:rPr>
       </w:pPr>
-      <w:proofErr w:type="spellStart"/>
-      <w:proofErr w:type="gramStart"/>
       <w:r>
         <w:rPr>
           <w:rFonts w:asciiTheme="majorHAnsi" w:hAnsiTheme="majorHAnsi"/>
@@ -2303,116 +1420,7 @@
           <w:szCs w:val="22"/>
           <w:shd w:val="clear" w:color="auto" w:fill="FFFFFF"/>
         </w:rPr>
-        <w:t>npm</w:t>
-      </w:r>
-      <w:proofErr w:type="spellEnd"/>
-      <w:proofErr w:type="gramEnd"/>
-      <w:r>
-        <w:rPr>
-          <w:rFonts w:asciiTheme="majorHAnsi" w:hAnsiTheme="majorHAnsi"/>
-          <w:b w:val="0"/>
-          <w:color w:val="000000"/>
-          <w:sz w:val="22"/>
-          <w:szCs w:val="22"/>
-          <w:shd w:val="clear" w:color="auto" w:fill="FFFFFF"/>
-        </w:rPr>
-        <w:t xml:space="preserve"> WARN </w:t>
-      </w:r>
-      <w:proofErr w:type="spellStart"/>
-      <w:r>
-        <w:rPr>
-          <w:rFonts w:asciiTheme="majorHAnsi" w:hAnsiTheme="majorHAnsi"/>
-          <w:b w:val="0"/>
-          <w:color w:val="000000"/>
-          <w:sz w:val="22"/>
-          <w:szCs w:val="22"/>
-          <w:shd w:val="clear" w:color="auto" w:fill="FFFFFF"/>
-        </w:rPr>
-        <w:t>notsup</w:t>
-      </w:r>
-      <w:proofErr w:type="spellEnd"/>
-      <w:r>
-        <w:rPr>
-          <w:rFonts w:asciiTheme="majorHAnsi" w:hAnsiTheme="majorHAnsi"/>
-          <w:b w:val="0"/>
-          <w:color w:val="000000"/>
-          <w:sz w:val="22"/>
-          <w:szCs w:val="22"/>
-          <w:shd w:val="clear" w:color="auto" w:fill="FFFFFF"/>
-        </w:rPr>
-        <w:t xml:space="preserve"> SKIPPING OPTIONAL DEPENDENCY: Unsupported platform for fsevents@1.2.7: wanted {"</w:t>
-      </w:r>
-      <w:proofErr w:type="spellStart"/>
-      <w:r>
-        <w:rPr>
-          <w:rFonts w:asciiTheme="majorHAnsi" w:hAnsiTheme="majorHAnsi"/>
-          <w:b w:val="0"/>
-          <w:color w:val="000000"/>
-          <w:sz w:val="22"/>
-          <w:szCs w:val="22"/>
-          <w:shd w:val="clear" w:color="auto" w:fill="FFFFFF"/>
-        </w:rPr>
-        <w:t>os</w:t>
-      </w:r>
-      <w:proofErr w:type="spellEnd"/>
-      <w:r>
-        <w:rPr>
-          <w:rFonts w:asciiTheme="majorHAnsi" w:hAnsiTheme="majorHAnsi"/>
-          <w:b w:val="0"/>
-          <w:color w:val="000000"/>
-          <w:sz w:val="22"/>
-          <w:szCs w:val="22"/>
-          <w:shd w:val="clear" w:color="auto" w:fill="FFFFFF"/>
-        </w:rPr>
-        <w:t>":"</w:t>
-      </w:r>
-      <w:proofErr w:type="spellStart"/>
-      <w:r>
-        <w:rPr>
-          <w:rFonts w:asciiTheme="majorHAnsi" w:hAnsiTheme="majorHAnsi"/>
-          <w:b w:val="0"/>
-          <w:color w:val="000000"/>
-          <w:sz w:val="22"/>
-          <w:szCs w:val="22"/>
-          <w:shd w:val="clear" w:color="auto" w:fill="FFFFFF"/>
-        </w:rPr>
-        <w:t>darwin","arch</w:t>
-      </w:r>
-      <w:proofErr w:type="spellEnd"/>
-      <w:r>
-        <w:rPr>
-          <w:rFonts w:asciiTheme="majorHAnsi" w:hAnsiTheme="majorHAnsi"/>
-          <w:b w:val="0"/>
-          <w:color w:val="000000"/>
-          <w:sz w:val="22"/>
-          <w:szCs w:val="22"/>
-          <w:shd w:val="clear" w:color="auto" w:fill="FFFFFF"/>
-        </w:rPr>
-        <w:t>":"any"} (current: {"</w:t>
-      </w:r>
-      <w:proofErr w:type="spellStart"/>
-      <w:r>
-        <w:rPr>
-          <w:rFonts w:asciiTheme="majorHAnsi" w:hAnsiTheme="majorHAnsi"/>
-          <w:b w:val="0"/>
-          <w:color w:val="000000"/>
-          <w:sz w:val="22"/>
-          <w:szCs w:val="22"/>
-          <w:shd w:val="clear" w:color="auto" w:fill="FFFFFF"/>
-        </w:rPr>
-        <w:t>os</w:t>
-      </w:r>
-      <w:proofErr w:type="spellEnd"/>
-      <w:r>
-        <w:rPr>
-          <w:rFonts w:asciiTheme="majorHAnsi" w:hAnsiTheme="majorHAnsi"/>
-          <w:b w:val="0"/>
-          <w:color w:val="000000"/>
-          <w:sz w:val="22"/>
-          <w:szCs w:val="22"/>
-          <w:shd w:val="clear" w:color="auto" w:fill="FFFFFF"/>
-        </w:rPr>
-        <w:t>":"win32","arch":"x64"})</w:t>
+        <w:t>npm WARN notsup SKIPPING OPTIONAL DEPENDENCY: Unsupported platform for fsevents@1.2.7: wanted {"os":"darwin","arch":"any"} (current: {"os":"win32","arch":"x64"})</w:t>
       </w:r>
     </w:p>
     <w:p>
@@ -2522,7 +1530,6 @@
           <w:shd w:val="clear" w:color="auto" w:fill="FFFFFF"/>
         </w:rPr>
       </w:pPr>
-      <w:proofErr w:type="gramStart"/>
       <w:r>
         <w:rPr>
           <w:rFonts w:asciiTheme="majorHAnsi" w:hAnsiTheme="majorHAnsi"/>
@@ -2532,19 +1539,7 @@
           <w:szCs w:val="22"/>
           <w:shd w:val="clear" w:color="auto" w:fill="FFFFFF"/>
         </w:rPr>
-        <w:t>added</w:t>
-      </w:r>
-      <w:proofErr w:type="gramEnd"/>
-      <w:r>
-        <w:rPr>
-          <w:rFonts w:asciiTheme="majorHAnsi" w:hAnsiTheme="majorHAnsi"/>
-          <w:b w:val="0"/>
-          <w:color w:val="000000"/>
-          <w:sz w:val="22"/>
-          <w:szCs w:val="22"/>
-          <w:shd w:val="clear" w:color="auto" w:fill="FFFFFF"/>
-        </w:rPr>
-        <w:t xml:space="preserve"> 527 packages from 305 contributors and audited 8699 packages in 55.638s</w:t>
+        <w:t>added 527 packages from 305 contributors and audited 8699 packages in 55.638s</w:t>
       </w:r>
     </w:p>
     <w:p>
@@ -2561,7 +1556,6 @@
           <w:shd w:val="clear" w:color="auto" w:fill="FFFFFF"/>
         </w:rPr>
       </w:pPr>
-      <w:proofErr w:type="gramStart"/>
       <w:r>
         <w:rPr>
           <w:rFonts w:asciiTheme="majorHAnsi" w:hAnsiTheme="majorHAnsi"/>
@@ -2571,19 +1565,7 @@
           <w:szCs w:val="22"/>
           <w:shd w:val="clear" w:color="auto" w:fill="FFFFFF"/>
         </w:rPr>
-        <w:t>found</w:t>
-      </w:r>
-      <w:proofErr w:type="gramEnd"/>
-      <w:r>
-        <w:rPr>
-          <w:rFonts w:asciiTheme="majorHAnsi" w:hAnsiTheme="majorHAnsi"/>
-          <w:b w:val="0"/>
-          <w:color w:val="000000"/>
-          <w:sz w:val="22"/>
-          <w:szCs w:val="22"/>
-          <w:shd w:val="clear" w:color="auto" w:fill="FFFFFF"/>
-        </w:rPr>
-        <w:t xml:space="preserve"> 0 vulnerabilities</w:t>
+        <w:t>found 0 vulnerabilities</w:t>
       </w:r>
     </w:p>
     <w:p>
@@ -2634,21 +1616,8 @@
           <w:sz w:val="22"/>
           <w:szCs w:val="22"/>
         </w:rPr>
-        <w:t xml:space="preserve"> - Install </w:t>
-      </w:r>
-      <w:proofErr w:type="spellStart"/>
-      <w:r>
-        <w:rPr>
-          <w:rFonts w:asciiTheme="majorHAnsi" w:hAnsiTheme="majorHAnsi"/>
-          <w:b w:val="0"/>
-          <w:bCs w:val="0"/>
-          <w:color w:val="000000"/>
-          <w:sz w:val="22"/>
-          <w:szCs w:val="22"/>
-        </w:rPr>
-        <w:t>babel</w:t>
-      </w:r>
-      <w:proofErr w:type="spellEnd"/>
+        <w:t xml:space="preserve"> - Install babel</w:t>
+      </w:r>
     </w:p>
     <w:p>
       <w:pPr>
@@ -2671,179 +1640,8 @@
           <w:szCs w:val="22"/>
         </w:rPr>
         <w:lastRenderedPageBreak/>
-        <w:t xml:space="preserve">Install </w:t>
-      </w:r>
-      <w:proofErr w:type="spellStart"/>
-      <w:r>
-        <w:rPr>
-          <w:rFonts w:asciiTheme="majorHAnsi" w:hAnsiTheme="majorHAnsi"/>
-          <w:color w:val="000000"/>
-          <w:sz w:val="22"/>
-          <w:szCs w:val="22"/>
-        </w:rPr>
-        <w:t>babel</w:t>
-      </w:r>
-      <w:proofErr w:type="spellEnd"/>
-      <w:r>
-        <w:rPr>
-          <w:rFonts w:asciiTheme="majorHAnsi" w:hAnsiTheme="majorHAnsi"/>
-          <w:color w:val="000000"/>
-          <w:sz w:val="22"/>
-          <w:szCs w:val="22"/>
-        </w:rPr>
-        <w:t xml:space="preserve">, and its </w:t>
-      </w:r>
-      <w:proofErr w:type="spellStart"/>
-      <w:r>
-        <w:rPr>
-          <w:rFonts w:asciiTheme="majorHAnsi" w:hAnsiTheme="majorHAnsi"/>
-          <w:color w:val="000000"/>
-          <w:sz w:val="22"/>
-          <w:szCs w:val="22"/>
-        </w:rPr>
-        <w:t>plugins</w:t>
-      </w:r>
-      <w:proofErr w:type="spellEnd"/>
-      <w:r>
-        <w:rPr>
-          <w:rFonts w:asciiTheme="majorHAnsi" w:hAnsiTheme="majorHAnsi"/>
-          <w:color w:val="000000"/>
-          <w:sz w:val="22"/>
-          <w:szCs w:val="22"/>
-        </w:rPr>
-        <w:t xml:space="preserve"> </w:t>
-      </w:r>
-      <w:proofErr w:type="spellStart"/>
-      <w:r>
-        <w:rPr>
-          <w:rFonts w:asciiTheme="majorHAnsi" w:hAnsiTheme="majorHAnsi"/>
-          <w:color w:val="000000"/>
-          <w:sz w:val="22"/>
-          <w:szCs w:val="22"/>
-        </w:rPr>
-        <w:t>babel</w:t>
-      </w:r>
-      <w:proofErr w:type="spellEnd"/>
-      <w:r>
-        <w:rPr>
-          <w:rFonts w:asciiTheme="majorHAnsi" w:hAnsiTheme="majorHAnsi"/>
-          <w:color w:val="000000"/>
-          <w:sz w:val="22"/>
-          <w:szCs w:val="22"/>
-        </w:rPr>
-        <w:t xml:space="preserve">-core, </w:t>
-      </w:r>
-      <w:proofErr w:type="spellStart"/>
-      <w:r>
-        <w:rPr>
-          <w:rFonts w:asciiTheme="majorHAnsi" w:hAnsiTheme="majorHAnsi"/>
-          <w:color w:val="000000"/>
-          <w:sz w:val="22"/>
-          <w:szCs w:val="22"/>
-        </w:rPr>
-        <w:t>babel</w:t>
-      </w:r>
-      <w:proofErr w:type="spellEnd"/>
-      <w:r>
-        <w:rPr>
-          <w:rFonts w:asciiTheme="majorHAnsi" w:hAnsiTheme="majorHAnsi"/>
-          <w:color w:val="000000"/>
-          <w:sz w:val="22"/>
-          <w:szCs w:val="22"/>
-        </w:rPr>
-        <w:t xml:space="preserve">-loader, </w:t>
-      </w:r>
-      <w:proofErr w:type="spellStart"/>
-      <w:r>
-        <w:rPr>
-          <w:rFonts w:asciiTheme="majorHAnsi" w:hAnsiTheme="majorHAnsi"/>
-          <w:color w:val="000000"/>
-          <w:sz w:val="22"/>
-          <w:szCs w:val="22"/>
-        </w:rPr>
-        <w:t>babel</w:t>
-      </w:r>
-      <w:proofErr w:type="spellEnd"/>
-      <w:r>
-        <w:rPr>
-          <w:rFonts w:asciiTheme="majorHAnsi" w:hAnsiTheme="majorHAnsi"/>
-          <w:color w:val="000000"/>
-          <w:sz w:val="22"/>
-          <w:szCs w:val="22"/>
-        </w:rPr>
-        <w:t>-preset-</w:t>
-      </w:r>
-      <w:proofErr w:type="spellStart"/>
-      <w:r>
-        <w:rPr>
-          <w:rFonts w:asciiTheme="majorHAnsi" w:hAnsiTheme="majorHAnsi"/>
-          <w:color w:val="000000"/>
-          <w:sz w:val="22"/>
-          <w:szCs w:val="22"/>
-        </w:rPr>
-        <w:t>env</w:t>
-      </w:r>
-      <w:proofErr w:type="spellEnd"/>
-      <w:r>
-        <w:rPr>
-          <w:rFonts w:asciiTheme="majorHAnsi" w:hAnsiTheme="majorHAnsi"/>
-          <w:color w:val="000000"/>
-          <w:sz w:val="22"/>
-          <w:szCs w:val="22"/>
-        </w:rPr>
-        <w:t xml:space="preserve">, </w:t>
-      </w:r>
-      <w:proofErr w:type="spellStart"/>
-      <w:r>
-        <w:rPr>
-          <w:rFonts w:asciiTheme="majorHAnsi" w:hAnsiTheme="majorHAnsi"/>
-          <w:color w:val="000000"/>
-          <w:sz w:val="22"/>
-          <w:szCs w:val="22"/>
-        </w:rPr>
-        <w:t>babel</w:t>
-      </w:r>
-      <w:proofErr w:type="spellEnd"/>
-      <w:r>
-        <w:rPr>
-          <w:rFonts w:asciiTheme="majorHAnsi" w:hAnsiTheme="majorHAnsi"/>
-          <w:color w:val="000000"/>
-          <w:sz w:val="22"/>
-          <w:szCs w:val="22"/>
-        </w:rPr>
-        <w:t>-preset-react and, html-</w:t>
-      </w:r>
-      <w:proofErr w:type="spellStart"/>
-      <w:r>
-        <w:rPr>
-          <w:rFonts w:asciiTheme="majorHAnsi" w:hAnsiTheme="majorHAnsi"/>
-          <w:color w:val="000000"/>
-          <w:sz w:val="22"/>
-          <w:szCs w:val="22"/>
-        </w:rPr>
-        <w:t>webpack</w:t>
-      </w:r>
-      <w:proofErr w:type="spellEnd"/>
-      <w:r>
-        <w:rPr>
-          <w:rFonts w:asciiTheme="majorHAnsi" w:hAnsiTheme="majorHAnsi"/>
-          <w:color w:val="000000"/>
-          <w:sz w:val="22"/>
-          <w:szCs w:val="22"/>
-        </w:rPr>
-        <w:t>-</w:t>
-      </w:r>
-      <w:proofErr w:type="spellStart"/>
-      <w:r>
-        <w:rPr>
-          <w:rFonts w:asciiTheme="majorHAnsi" w:hAnsiTheme="majorHAnsi"/>
-          <w:color w:val="000000"/>
-          <w:sz w:val="22"/>
-          <w:szCs w:val="22"/>
-        </w:rPr>
-        <w:t>plugin</w:t>
-      </w:r>
-      <w:proofErr w:type="spellEnd"/>
+        <w:t>Install babel, and its plugins babel-core, babel-loader, babel-preset-env, babel-preset-react and, html-webpack-plugin</w:t>
+      </w:r>
     </w:p>
     <w:p>
       <w:pPr>
@@ -2878,107 +1676,7 @@
           <w:sz w:val="16"/>
           <w:szCs w:val="16"/>
         </w:rPr>
-        <w:t xml:space="preserve">npm </w:t>
-      </w:r>
-      <w:proofErr w:type="gramStart"/>
-      <w:r>
-        <w:rPr>
-          <w:rFonts w:ascii="Consolas" w:hAnsi="Consolas" w:cs="Consolas"/>
-          <w:color w:val="313131"/>
-          <w:sz w:val="16"/>
-          <w:szCs w:val="16"/>
-        </w:rPr>
-        <w:t>install</w:t>
-      </w:r>
-      <w:proofErr w:type="gramEnd"/>
-      <w:r>
-        <w:rPr>
-          <w:rFonts w:ascii="Consolas" w:hAnsi="Consolas" w:cs="Consolas"/>
-          <w:color w:val="313131"/>
-          <w:sz w:val="16"/>
-          <w:szCs w:val="16"/>
-        </w:rPr>
-        <w:t xml:space="preserve"> </w:t>
-      </w:r>
-      <w:proofErr w:type="spellStart"/>
-      <w:r>
-        <w:rPr>
-          <w:rFonts w:ascii="Consolas" w:hAnsi="Consolas" w:cs="Consolas"/>
-          <w:color w:val="313131"/>
-          <w:sz w:val="16"/>
-          <w:szCs w:val="16"/>
-        </w:rPr>
-        <w:t>babel</w:t>
-      </w:r>
-      <w:proofErr w:type="spellEnd"/>
-      <w:r>
-        <w:rPr>
-          <w:rFonts w:ascii="Consolas" w:hAnsi="Consolas" w:cs="Consolas"/>
-          <w:color w:val="313131"/>
-          <w:sz w:val="16"/>
-          <w:szCs w:val="16"/>
-        </w:rPr>
-        <w:t xml:space="preserve">-core </w:t>
-      </w:r>
-      <w:proofErr w:type="spellStart"/>
-      <w:r>
-        <w:rPr>
-          <w:rFonts w:ascii="Consolas" w:hAnsi="Consolas" w:cs="Consolas"/>
-          <w:color w:val="313131"/>
-          <w:sz w:val="16"/>
-          <w:szCs w:val="16"/>
-        </w:rPr>
-        <w:t>babel</w:t>
-      </w:r>
-      <w:proofErr w:type="spellEnd"/>
-      <w:r>
-        <w:rPr>
-          <w:rFonts w:ascii="Consolas" w:hAnsi="Consolas" w:cs="Consolas"/>
-          <w:color w:val="313131"/>
-          <w:sz w:val="16"/>
-          <w:szCs w:val="16"/>
-        </w:rPr>
-        <w:t xml:space="preserve">-loader </w:t>
-      </w:r>
-      <w:proofErr w:type="spellStart"/>
-      <w:r>
-        <w:rPr>
-          <w:rFonts w:ascii="Consolas" w:hAnsi="Consolas" w:cs="Consolas"/>
-          <w:color w:val="313131"/>
-          <w:sz w:val="16"/>
-          <w:szCs w:val="16"/>
-        </w:rPr>
-        <w:t>babel</w:t>
-      </w:r>
-      <w:proofErr w:type="spellEnd"/>
-      <w:r>
-        <w:rPr>
-          <w:rFonts w:ascii="Consolas" w:hAnsi="Consolas" w:cs="Consolas"/>
-          <w:color w:val="313131"/>
-          <w:sz w:val="16"/>
-          <w:szCs w:val="16"/>
-        </w:rPr>
-        <w:t>-preset-</w:t>
-      </w:r>
-      <w:proofErr w:type="spellStart"/>
-      <w:r>
-        <w:rPr>
-          <w:rFonts w:ascii="Consolas" w:hAnsi="Consolas" w:cs="Consolas"/>
-          <w:color w:val="313131"/>
-          <w:sz w:val="16"/>
-          <w:szCs w:val="16"/>
-        </w:rPr>
-        <w:t>env</w:t>
-      </w:r>
-      <w:proofErr w:type="spellEnd"/>
-      <w:r>
-        <w:rPr>
-          <w:rFonts w:ascii="Consolas" w:hAnsi="Consolas" w:cs="Consolas"/>
-          <w:color w:val="313131"/>
-          <w:sz w:val="16"/>
-          <w:szCs w:val="16"/>
-        </w:rPr>
-        <w:t xml:space="preserve"> </w:t>
+        <w:t xml:space="preserve">npm install babel-core babel-loader babel-preset-env </w:t>
       </w:r>
     </w:p>
     <w:p>
@@ -3025,85 +1723,7 @@
           <w:szCs w:val="16"/>
           <w:lang w:eastAsia="en-IN"/>
         </w:rPr>
-        <w:t xml:space="preserve">   </w:t>
-      </w:r>
-      <w:proofErr w:type="spellStart"/>
-      <w:proofErr w:type="gramStart"/>
-      <w:r>
-        <w:rPr>
-          <w:rFonts w:ascii="Consolas" w:eastAsia="Times New Roman" w:hAnsi="Consolas" w:cs="Consolas"/>
-          <w:color w:val="313131"/>
-          <w:sz w:val="16"/>
-          <w:szCs w:val="16"/>
-          <w:lang w:eastAsia="en-IN"/>
-        </w:rPr>
-        <w:t>babel</w:t>
-      </w:r>
-      <w:proofErr w:type="spellEnd"/>
-      <w:r>
-        <w:rPr>
-          <w:rFonts w:ascii="Consolas" w:eastAsia="Times New Roman" w:hAnsi="Consolas" w:cs="Consolas"/>
-          <w:color w:val="313131"/>
-          <w:sz w:val="16"/>
-          <w:szCs w:val="16"/>
-          <w:lang w:eastAsia="en-IN"/>
-        </w:rPr>
-        <w:t>-preset-react</w:t>
-      </w:r>
-      <w:proofErr w:type="gramEnd"/>
-      <w:r>
-        <w:rPr>
-          <w:rFonts w:ascii="Consolas" w:eastAsia="Times New Roman" w:hAnsi="Consolas" w:cs="Consolas"/>
-          <w:color w:val="313131"/>
-          <w:sz w:val="16"/>
-          <w:szCs w:val="16"/>
-          <w:lang w:eastAsia="en-IN"/>
-        </w:rPr>
-        <w:t xml:space="preserve"> html-</w:t>
-      </w:r>
-      <w:proofErr w:type="spellStart"/>
-      <w:r>
-        <w:rPr>
-          <w:rFonts w:ascii="Consolas" w:eastAsia="Times New Roman" w:hAnsi="Consolas" w:cs="Consolas"/>
-          <w:color w:val="313131"/>
-          <w:sz w:val="16"/>
-          <w:szCs w:val="16"/>
-          <w:lang w:eastAsia="en-IN"/>
-        </w:rPr>
-        <w:t>webpack</w:t>
-      </w:r>
-      <w:proofErr w:type="spellEnd"/>
-      <w:r>
-        <w:rPr>
-          <w:rFonts w:ascii="Consolas" w:eastAsia="Times New Roman" w:hAnsi="Consolas" w:cs="Consolas"/>
-          <w:color w:val="313131"/>
-          <w:sz w:val="16"/>
-          <w:szCs w:val="16"/>
-          <w:lang w:eastAsia="en-IN"/>
-        </w:rPr>
-        <w:t>-</w:t>
-      </w:r>
-      <w:proofErr w:type="spellStart"/>
-      <w:r>
-        <w:rPr>
-          <w:rFonts w:ascii="Consolas" w:eastAsia="Times New Roman" w:hAnsi="Consolas" w:cs="Consolas"/>
-          <w:color w:val="313131"/>
-          <w:sz w:val="16"/>
-          <w:szCs w:val="16"/>
-          <w:lang w:eastAsia="en-IN"/>
-        </w:rPr>
-        <w:t>plugin</w:t>
-      </w:r>
-      <w:proofErr w:type="spellEnd"/>
-      <w:r>
-        <w:rPr>
-          <w:rFonts w:ascii="Consolas" w:eastAsia="Times New Roman" w:hAnsi="Consolas" w:cs="Consolas"/>
-          <w:color w:val="313131"/>
-          <w:sz w:val="16"/>
-          <w:szCs w:val="16"/>
-          <w:lang w:eastAsia="en-IN"/>
-        </w:rPr>
-        <w:t xml:space="preserve"> --save-dev</w:t>
+        <w:t xml:space="preserve">   babel-preset-react html-webpack-plugin --save-dev</w:t>
       </w:r>
     </w:p>
     <w:p>
@@ -3176,29 +1796,8 @@
           <w:sz w:val="22"/>
           <w:szCs w:val="22"/>
         </w:rPr>
-        <w:t xml:space="preserve">To complete the installation, we need to create certain files namely, index.html, App.js, main.js, </w:t>
-      </w:r>
-      <w:proofErr w:type="spellStart"/>
-      <w:r>
-        <w:rPr>
-          <w:rFonts w:asciiTheme="majorHAnsi" w:hAnsiTheme="majorHAnsi"/>
-          <w:color w:val="000000"/>
-          <w:sz w:val="22"/>
-          <w:szCs w:val="22"/>
-        </w:rPr>
-        <w:t>webpack.config.js</w:t>
-      </w:r>
-      <w:proofErr w:type="spellEnd"/>
-      <w:r>
-        <w:rPr>
-          <w:rFonts w:asciiTheme="majorHAnsi" w:hAnsiTheme="majorHAnsi"/>
-          <w:color w:val="000000"/>
-          <w:sz w:val="22"/>
-          <w:szCs w:val="22"/>
-        </w:rPr>
-        <w:t xml:space="preserve"> and, .</w:t>
-      </w:r>
-      <w:proofErr w:type="spellStart"/>
+        <w:t>To complete the installation, we need to create certain files namely, index.html, App.js, main.js, webpack.config.js and, .</w:t>
+      </w:r>
       <w:r>
         <w:rPr>
           <w:rFonts w:asciiTheme="majorHAnsi" w:hAnsiTheme="majorHAnsi"/>
@@ -3212,7 +1811,6 @@
         </w:rPr>
         <w:t>babelrc</w:t>
       </w:r>
-      <w:proofErr w:type="spellEnd"/>
       <w:r>
         <w:rPr>
           <w:rFonts w:asciiTheme="majorHAnsi" w:hAnsiTheme="majorHAnsi"/>
@@ -3333,7 +1931,6 @@
         </w:rPr>
         <w:t xml:space="preserve">Step 6 </w:t>
       </w:r>
-      <w:proofErr w:type="gramStart"/>
       <w:r>
         <w:rPr>
           <w:rFonts w:asciiTheme="majorHAnsi" w:hAnsiTheme="majorHAnsi"/>
@@ -3353,19 +1950,7 @@
           <w:sz w:val="22"/>
           <w:szCs w:val="22"/>
         </w:rPr>
-        <w:t xml:space="preserve"> Set</w:t>
-      </w:r>
-      <w:proofErr w:type="gramEnd"/>
-      <w:r>
-        <w:rPr>
-          <w:rFonts w:asciiTheme="majorHAnsi" w:hAnsiTheme="majorHAnsi"/>
-          <w:b w:val="0"/>
-          <w:bCs w:val="0"/>
-          <w:color w:val="000000"/>
-          <w:sz w:val="22"/>
-          <w:szCs w:val="22"/>
-        </w:rPr>
-        <w:t xml:space="preserve"> Compiler, Server and Loaders</w:t>
+        <w:t xml:space="preserve"> Set Compiler, Server and Loaders</w:t>
       </w:r>
     </w:p>
     <w:p>
@@ -3408,27 +1993,7 @@
           <w:sz w:val="22"/>
           <w:szCs w:val="22"/>
         </w:rPr>
-        <w:t xml:space="preserve"> file and add the following code. We are setting </w:t>
-      </w:r>
-      <w:proofErr w:type="spellStart"/>
-      <w:r>
-        <w:rPr>
-          <w:rFonts w:asciiTheme="majorHAnsi" w:hAnsiTheme="majorHAnsi"/>
-          <w:color w:val="000000"/>
-          <w:sz w:val="22"/>
-          <w:szCs w:val="22"/>
-        </w:rPr>
-        <w:t>webpack</w:t>
-      </w:r>
-      <w:proofErr w:type="spellEnd"/>
-      <w:r>
-        <w:rPr>
-          <w:rFonts w:asciiTheme="majorHAnsi" w:hAnsiTheme="majorHAnsi"/>
-          <w:color w:val="000000"/>
-          <w:sz w:val="22"/>
-          <w:szCs w:val="22"/>
-        </w:rPr>
-        <w:t xml:space="preserve"> entry point to be main.js. Output path is the place where bundled app will be served. We are also setting the development server to </w:t>
+        <w:t> file and add the following code. We are setting webpack entry point to be main.js. Output path is the place where bundled app will be served. We are also setting the development server to </w:t>
       </w:r>
       <w:r>
         <w:rPr>
@@ -3484,7 +2049,6 @@
           <w:szCs w:val="18"/>
         </w:rPr>
       </w:pPr>
-      <w:proofErr w:type="gramStart"/>
       <w:r>
         <w:rPr>
           <w:rStyle w:val="kwd"/>
@@ -3495,7 +2059,6 @@
         </w:rPr>
         <w:t>const</w:t>
       </w:r>
-      <w:proofErr w:type="gramEnd"/>
       <w:r>
         <w:rPr>
           <w:rStyle w:val="pln"/>
@@ -3586,7 +2149,6 @@
           <w:szCs w:val="18"/>
         </w:rPr>
       </w:pPr>
-      <w:proofErr w:type="gramStart"/>
       <w:r>
         <w:rPr>
           <w:rStyle w:val="kwd"/>
@@ -3597,7 +2159,6 @@
         </w:rPr>
         <w:t>const</w:t>
       </w:r>
-      <w:proofErr w:type="gramEnd"/>
       <w:r>
         <w:rPr>
           <w:rStyle w:val="pln"/>
@@ -3608,7 +2169,6 @@
         </w:rPr>
         <w:t xml:space="preserve"> </w:t>
       </w:r>
-      <w:proofErr w:type="spellStart"/>
       <w:r>
         <w:rPr>
           <w:rStyle w:val="typ"/>
@@ -3619,7 +2179,6 @@
         </w:rPr>
         <w:t>HtmlWebpackPlugin</w:t>
       </w:r>
-      <w:proofErr w:type="spellEnd"/>
       <w:r>
         <w:rPr>
           <w:rStyle w:val="pln"/>
@@ -3678,29 +2237,7 @@
           <w:sz w:val="18"/>
           <w:szCs w:val="18"/>
         </w:rPr>
-        <w:t>'html-</w:t>
-      </w:r>
-      <w:proofErr w:type="spellStart"/>
-      <w:r>
-        <w:rPr>
-          <w:rStyle w:val="str"/>
-          <w:rFonts w:ascii="Consolas" w:hAnsi="Consolas" w:cs="Consolas"/>
-          <w:color w:val="008800"/>
-          <w:sz w:val="18"/>
-          <w:szCs w:val="18"/>
-        </w:rPr>
-        <w:t>webpack-plugin</w:t>
-      </w:r>
-      <w:proofErr w:type="spellEnd"/>
-      <w:r>
-        <w:rPr>
-          <w:rStyle w:val="str"/>
-          <w:rFonts w:ascii="Consolas" w:hAnsi="Consolas" w:cs="Consolas"/>
-          <w:color w:val="008800"/>
-          <w:sz w:val="18"/>
-          <w:szCs w:val="18"/>
-        </w:rPr>
-        <w:t>'</w:t>
+        <w:t>'html-webpack-plugin'</w:t>
       </w:r>
       <w:r>
         <w:rPr>
@@ -3752,7 +2289,6 @@
           <w:szCs w:val="18"/>
         </w:rPr>
       </w:pPr>
-      <w:proofErr w:type="spellStart"/>
       <w:r>
         <w:rPr>
           <w:rStyle w:val="kwd"/>
@@ -3781,18 +2317,7 @@
           <w:sz w:val="18"/>
           <w:szCs w:val="18"/>
         </w:rPr>
-        <w:t>exports</w:t>
-      </w:r>
-      <w:proofErr w:type="spellEnd"/>
-      <w:r>
-        <w:rPr>
-          <w:rStyle w:val="pln"/>
-          <w:rFonts w:ascii="Consolas" w:hAnsi="Consolas" w:cs="Consolas"/>
-          <w:color w:val="313131"/>
-          <w:sz w:val="18"/>
-          <w:szCs w:val="18"/>
-        </w:rPr>
-        <w:t xml:space="preserve"> </w:t>
+        <w:t xml:space="preserve">exports </w:t>
       </w:r>
       <w:r>
         <w:rPr>
@@ -3852,20 +2377,8 @@
           <w:sz w:val="18"/>
           <w:szCs w:val="18"/>
         </w:rPr>
-        <w:t xml:space="preserve">   </w:t>
-      </w:r>
-      <w:proofErr w:type="gramStart"/>
-      <w:r>
-        <w:rPr>
-          <w:rStyle w:val="pln"/>
-          <w:rFonts w:ascii="Consolas" w:hAnsi="Consolas" w:cs="Consolas"/>
-          <w:color w:val="313131"/>
-          <w:sz w:val="18"/>
-          <w:szCs w:val="18"/>
-        </w:rPr>
-        <w:t>entry</w:t>
-      </w:r>
-      <w:proofErr w:type="gramEnd"/>
+        <w:t xml:space="preserve">   entry</w:t>
+      </w:r>
       <w:r>
         <w:rPr>
           <w:rStyle w:val="pun"/>
@@ -3934,20 +2447,8 @@
           <w:sz w:val="18"/>
           <w:szCs w:val="18"/>
         </w:rPr>
-        <w:t xml:space="preserve">   </w:t>
-      </w:r>
-      <w:proofErr w:type="gramStart"/>
-      <w:r>
-        <w:rPr>
-          <w:rStyle w:val="pln"/>
-          <w:rFonts w:ascii="Consolas" w:hAnsi="Consolas" w:cs="Consolas"/>
-          <w:color w:val="313131"/>
-          <w:sz w:val="18"/>
-          <w:szCs w:val="18"/>
-        </w:rPr>
-        <w:t>output</w:t>
-      </w:r>
-      <w:proofErr w:type="gramEnd"/>
+        <w:t xml:space="preserve">   output</w:t>
+      </w:r>
       <w:r>
         <w:rPr>
           <w:rStyle w:val="pun"/>
@@ -4006,20 +2507,8 @@
           <w:sz w:val="18"/>
           <w:szCs w:val="18"/>
         </w:rPr>
-        <w:t xml:space="preserve">      </w:t>
-      </w:r>
-      <w:proofErr w:type="gramStart"/>
-      <w:r>
-        <w:rPr>
-          <w:rStyle w:val="pln"/>
-          <w:rFonts w:ascii="Consolas" w:hAnsi="Consolas" w:cs="Consolas"/>
-          <w:color w:val="313131"/>
-          <w:sz w:val="18"/>
-          <w:szCs w:val="18"/>
-        </w:rPr>
-        <w:t>path</w:t>
-      </w:r>
-      <w:proofErr w:type="gramEnd"/>
+        <w:t xml:space="preserve">      path</w:t>
+      </w:r>
       <w:r>
         <w:rPr>
           <w:rStyle w:val="pun"/>
@@ -4038,18 +2527,7 @@
           <w:sz w:val="18"/>
           <w:szCs w:val="18"/>
         </w:rPr>
-        <w:t xml:space="preserve"> </w:t>
-      </w:r>
-      <w:proofErr w:type="spellStart"/>
-      <w:r>
-        <w:rPr>
-          <w:rStyle w:val="pln"/>
-          <w:rFonts w:ascii="Consolas" w:hAnsi="Consolas" w:cs="Consolas"/>
-          <w:color w:val="313131"/>
-          <w:sz w:val="18"/>
-          <w:szCs w:val="18"/>
-        </w:rPr>
-        <w:t>path</w:t>
+        <w:t xml:space="preserve"> path</w:t>
       </w:r>
       <w:r>
         <w:rPr>
@@ -4071,7 +2549,6 @@
         </w:rPr>
         <w:t>join</w:t>
       </w:r>
-      <w:proofErr w:type="spellEnd"/>
       <w:r>
         <w:rPr>
           <w:rStyle w:val="pun"/>
@@ -4090,20 +2567,8 @@
           <w:sz w:val="18"/>
           <w:szCs w:val="18"/>
         </w:rPr>
-        <w:t>__</w:t>
-      </w:r>
-      <w:proofErr w:type="spellStart"/>
-      <w:r>
-        <w:rPr>
-          <w:rStyle w:val="pln"/>
-          <w:rFonts w:ascii="Consolas" w:hAnsi="Consolas" w:cs="Consolas"/>
-          <w:color w:val="313131"/>
-          <w:sz w:val="18"/>
-          <w:szCs w:val="18"/>
-        </w:rPr>
-        <w:t>dirname</w:t>
-      </w:r>
-      <w:proofErr w:type="spellEnd"/>
+        <w:t>__dirname</w:t>
+      </w:r>
       <w:r>
         <w:rPr>
           <w:rStyle w:val="pun"/>
@@ -4172,20 +2637,8 @@
           <w:sz w:val="18"/>
           <w:szCs w:val="18"/>
         </w:rPr>
-        <w:t xml:space="preserve">      </w:t>
-      </w:r>
-      <w:proofErr w:type="gramStart"/>
-      <w:r>
-        <w:rPr>
-          <w:rStyle w:val="pln"/>
-          <w:rFonts w:ascii="Consolas" w:hAnsi="Consolas" w:cs="Consolas"/>
-          <w:color w:val="313131"/>
-          <w:sz w:val="18"/>
-          <w:szCs w:val="18"/>
-        </w:rPr>
-        <w:t>filename</w:t>
-      </w:r>
-      <w:proofErr w:type="gramEnd"/>
+        <w:t xml:space="preserve">      filename</w:t>
+      </w:r>
       <w:r>
         <w:rPr>
           <w:rStyle w:val="pun"/>
@@ -4246,7 +2699,6 @@
         </w:rPr>
         <w:t xml:space="preserve">   </w:t>
       </w:r>
-      <w:proofErr w:type="gramStart"/>
       <w:r>
         <w:rPr>
           <w:rStyle w:val="pun"/>
@@ -4265,20 +2717,8 @@
           <w:sz w:val="18"/>
           <w:szCs w:val="18"/>
         </w:rPr>
-        <w:t xml:space="preserve"> </w:t>
-      </w:r>
-      <w:proofErr w:type="spellStart"/>
-      <w:r>
-        <w:rPr>
-          <w:rStyle w:val="pln"/>
-          <w:rFonts w:ascii="Consolas" w:hAnsi="Consolas" w:cs="Consolas"/>
-          <w:color w:val="313131"/>
-          <w:sz w:val="18"/>
-          <w:szCs w:val="18"/>
-        </w:rPr>
-        <w:t>devServer</w:t>
-      </w:r>
-      <w:proofErr w:type="spellEnd"/>
+        <w:t xml:space="preserve"> devServer</w:t>
+      </w:r>
       <w:r>
         <w:rPr>
           <w:rStyle w:val="pun"/>
@@ -4309,7 +2749,6 @@
         </w:rPr>
         <w:t>{</w:t>
       </w:r>
-      <w:proofErr w:type="gramEnd"/>
     </w:p>
     <w:p>
       <w:pPr>
@@ -4340,7 +2779,6 @@
         </w:rPr>
         <w:t xml:space="preserve">      </w:t>
       </w:r>
-      <w:proofErr w:type="gramStart"/>
       <w:r>
         <w:rPr>
           <w:rStyle w:val="kwd"/>
@@ -4351,7 +2789,6 @@
         </w:rPr>
         <w:t>inline</w:t>
       </w:r>
-      <w:proofErr w:type="gramEnd"/>
       <w:r>
         <w:rPr>
           <w:rStyle w:val="pun"/>
@@ -4430,20 +2867,8 @@
           <w:sz w:val="18"/>
           <w:szCs w:val="18"/>
         </w:rPr>
-        <w:t xml:space="preserve"> </w:t>
-      </w:r>
-      <w:proofErr w:type="gramStart"/>
-      <w:r>
-        <w:rPr>
-          <w:rStyle w:val="pln"/>
-          <w:rFonts w:ascii="Consolas" w:hAnsi="Consolas" w:cs="Consolas"/>
-          <w:color w:val="313131"/>
-          <w:sz w:val="18"/>
-          <w:szCs w:val="18"/>
-        </w:rPr>
-        <w:t>port</w:t>
-      </w:r>
-      <w:proofErr w:type="gramEnd"/>
+        <w:t xml:space="preserve"> port</w:t>
+      </w:r>
       <w:r>
         <w:rPr>
           <w:rStyle w:val="pun"/>
@@ -4505,7 +2930,6 @@
         <w:lastRenderedPageBreak/>
         <w:t xml:space="preserve">   </w:t>
       </w:r>
-      <w:proofErr w:type="gramStart"/>
       <w:r>
         <w:rPr>
           <w:rStyle w:val="pun"/>
@@ -4566,7 +2990,6 @@
         </w:rPr>
         <w:t>{</w:t>
       </w:r>
-      <w:proofErr w:type="gramEnd"/>
     </w:p>
     <w:p>
       <w:pPr>
@@ -4595,20 +3018,8 @@
           <w:sz w:val="18"/>
           <w:szCs w:val="18"/>
         </w:rPr>
-        <w:t xml:space="preserve">      </w:t>
-      </w:r>
-      <w:proofErr w:type="gramStart"/>
-      <w:r>
-        <w:rPr>
-          <w:rStyle w:val="pln"/>
-          <w:rFonts w:ascii="Consolas" w:hAnsi="Consolas" w:cs="Consolas"/>
-          <w:color w:val="313131"/>
-          <w:sz w:val="18"/>
-          <w:szCs w:val="18"/>
-        </w:rPr>
-        <w:t>rules</w:t>
-      </w:r>
-      <w:proofErr w:type="gramEnd"/>
+        <w:t xml:space="preserve">      rules</w:t>
+      </w:r>
       <w:r>
         <w:rPr>
           <w:rStyle w:val="pun"/>
@@ -4707,20 +3118,8 @@
           <w:sz w:val="18"/>
           <w:szCs w:val="18"/>
         </w:rPr>
-        <w:t xml:space="preserve">            </w:t>
-      </w:r>
-      <w:proofErr w:type="gramStart"/>
-      <w:r>
-        <w:rPr>
-          <w:rStyle w:val="pln"/>
-          <w:rFonts w:ascii="Consolas" w:hAnsi="Consolas" w:cs="Consolas"/>
-          <w:color w:val="313131"/>
-          <w:sz w:val="18"/>
-          <w:szCs w:val="18"/>
-        </w:rPr>
-        <w:t>test</w:t>
-      </w:r>
-      <w:proofErr w:type="gramEnd"/>
+        <w:t xml:space="preserve">            test</w:t>
+      </w:r>
       <w:r>
         <w:rPr>
           <w:rStyle w:val="pun"/>
@@ -4749,29 +3148,7 @@
           <w:sz w:val="18"/>
           <w:szCs w:val="18"/>
         </w:rPr>
-        <w:t>/\.</w:t>
-      </w:r>
-      <w:proofErr w:type="spellStart"/>
-      <w:r>
-        <w:rPr>
-          <w:rStyle w:val="str"/>
-          <w:rFonts w:ascii="Consolas" w:hAnsi="Consolas" w:cs="Consolas"/>
-          <w:color w:val="008800"/>
-          <w:sz w:val="18"/>
-          <w:szCs w:val="18"/>
-        </w:rPr>
-        <w:t>jsx</w:t>
-      </w:r>
-      <w:proofErr w:type="spellEnd"/>
-      <w:r>
-        <w:rPr>
-          <w:rStyle w:val="str"/>
-          <w:rFonts w:ascii="Consolas" w:hAnsi="Consolas" w:cs="Consolas"/>
-          <w:color w:val="008800"/>
-          <w:sz w:val="18"/>
-          <w:szCs w:val="18"/>
-        </w:rPr>
-        <w:t>?$/</w:t>
+        <w:t>/\.jsx?$/</w:t>
       </w:r>
       <w:r>
         <w:rPr>
@@ -4811,20 +3188,8 @@
           <w:sz w:val="18"/>
           <w:szCs w:val="18"/>
         </w:rPr>
-        <w:t xml:space="preserve">            </w:t>
-      </w:r>
-      <w:proofErr w:type="gramStart"/>
-      <w:r>
-        <w:rPr>
-          <w:rStyle w:val="pln"/>
-          <w:rFonts w:ascii="Consolas" w:hAnsi="Consolas" w:cs="Consolas"/>
-          <w:color w:val="313131"/>
-          <w:sz w:val="18"/>
-          <w:szCs w:val="18"/>
-        </w:rPr>
-        <w:t>exclude</w:t>
-      </w:r>
-      <w:proofErr w:type="gramEnd"/>
+        <w:t xml:space="preserve">            exclude</w:t>
+      </w:r>
       <w:r>
         <w:rPr>
           <w:rStyle w:val="pun"/>
@@ -4853,29 +3218,7 @@
           <w:sz w:val="18"/>
           <w:szCs w:val="18"/>
         </w:rPr>
-        <w:t>/</w:t>
-      </w:r>
-      <w:proofErr w:type="spellStart"/>
-      <w:r>
-        <w:rPr>
-          <w:rStyle w:val="str"/>
-          <w:rFonts w:ascii="Consolas" w:hAnsi="Consolas" w:cs="Consolas"/>
-          <w:color w:val="008800"/>
-          <w:sz w:val="18"/>
-          <w:szCs w:val="18"/>
-        </w:rPr>
-        <w:t>node_modules</w:t>
-      </w:r>
-      <w:proofErr w:type="spellEnd"/>
-      <w:r>
-        <w:rPr>
-          <w:rStyle w:val="str"/>
-          <w:rFonts w:ascii="Consolas" w:hAnsi="Consolas" w:cs="Consolas"/>
-          <w:color w:val="008800"/>
-          <w:sz w:val="18"/>
-          <w:szCs w:val="18"/>
-        </w:rPr>
-        <w:t>/</w:t>
+        <w:t>/node_modules/</w:t>
       </w:r>
       <w:r>
         <w:rPr>
@@ -4915,20 +3258,8 @@
           <w:sz w:val="18"/>
           <w:szCs w:val="18"/>
         </w:rPr>
-        <w:t xml:space="preserve">            </w:t>
-      </w:r>
-      <w:proofErr w:type="gramStart"/>
-      <w:r>
-        <w:rPr>
-          <w:rStyle w:val="pln"/>
-          <w:rFonts w:ascii="Consolas" w:hAnsi="Consolas" w:cs="Consolas"/>
-          <w:color w:val="313131"/>
-          <w:sz w:val="18"/>
-          <w:szCs w:val="18"/>
-        </w:rPr>
-        <w:t>loader</w:t>
-      </w:r>
-      <w:proofErr w:type="gramEnd"/>
+        <w:t xml:space="preserve">            loader</w:t>
+      </w:r>
       <w:r>
         <w:rPr>
           <w:rStyle w:val="pun"/>
@@ -4957,29 +3288,7 @@
           <w:sz w:val="18"/>
           <w:szCs w:val="18"/>
         </w:rPr>
-        <w:t>'</w:t>
-      </w:r>
-      <w:proofErr w:type="spellStart"/>
-      <w:r>
-        <w:rPr>
-          <w:rStyle w:val="str"/>
-          <w:rFonts w:ascii="Consolas" w:hAnsi="Consolas" w:cs="Consolas"/>
-          <w:color w:val="008800"/>
-          <w:sz w:val="18"/>
-          <w:szCs w:val="18"/>
-        </w:rPr>
-        <w:t>babel</w:t>
-      </w:r>
-      <w:proofErr w:type="spellEnd"/>
-      <w:r>
-        <w:rPr>
-          <w:rStyle w:val="str"/>
-          <w:rFonts w:ascii="Consolas" w:hAnsi="Consolas" w:cs="Consolas"/>
-          <w:color w:val="008800"/>
-          <w:sz w:val="18"/>
-          <w:szCs w:val="18"/>
-        </w:rPr>
-        <w:t>-loader'</w:t>
+        <w:t>'babel-loader'</w:t>
       </w:r>
       <w:r>
         <w:rPr>
@@ -5019,20 +3328,8 @@
           <w:sz w:val="18"/>
           <w:szCs w:val="18"/>
         </w:rPr>
-        <w:t xml:space="preserve">            </w:t>
-      </w:r>
-      <w:proofErr w:type="gramStart"/>
-      <w:r>
-        <w:rPr>
-          <w:rStyle w:val="pln"/>
-          <w:rFonts w:ascii="Consolas" w:hAnsi="Consolas" w:cs="Consolas"/>
-          <w:color w:val="313131"/>
-          <w:sz w:val="18"/>
-          <w:szCs w:val="18"/>
-        </w:rPr>
-        <w:t>query</w:t>
-      </w:r>
-      <w:proofErr w:type="gramEnd"/>
+        <w:t xml:space="preserve">            query</w:t>
+      </w:r>
       <w:r>
         <w:rPr>
           <w:rStyle w:val="pun"/>
@@ -5091,20 +3388,8 @@
           <w:sz w:val="18"/>
           <w:szCs w:val="18"/>
         </w:rPr>
-        <w:t xml:space="preserve">               </w:t>
-      </w:r>
-      <w:proofErr w:type="gramStart"/>
-      <w:r>
-        <w:rPr>
-          <w:rStyle w:val="pln"/>
-          <w:rFonts w:ascii="Consolas" w:hAnsi="Consolas" w:cs="Consolas"/>
-          <w:color w:val="313131"/>
-          <w:sz w:val="18"/>
-          <w:szCs w:val="18"/>
-        </w:rPr>
-        <w:t>presets</w:t>
-      </w:r>
-      <w:proofErr w:type="gramEnd"/>
+        <w:t xml:space="preserve">               presets</w:t>
+      </w:r>
       <w:r>
         <w:rPr>
           <w:rStyle w:val="pun"/>
@@ -5383,22 +3668,8 @@
           <w:sz w:val="18"/>
           <w:szCs w:val="18"/>
         </w:rPr>
-        <w:t xml:space="preserve">   </w:t>
-      </w:r>
-      <w:proofErr w:type="spellStart"/>
-      <w:proofErr w:type="gramStart"/>
-      <w:r>
-        <w:rPr>
-          <w:rStyle w:val="pln"/>
-          <w:rFonts w:ascii="Consolas" w:hAnsi="Consolas" w:cs="Consolas"/>
-          <w:color w:val="313131"/>
-          <w:sz w:val="18"/>
-          <w:szCs w:val="18"/>
-        </w:rPr>
-        <w:t>plugins</w:t>
-      </w:r>
-      <w:proofErr w:type="spellEnd"/>
-      <w:proofErr w:type="gramEnd"/>
+        <w:t xml:space="preserve">   plugins</w:t>
+      </w:r>
       <w:r>
         <w:rPr>
           <w:rStyle w:val="pun"/>
@@ -5439,7 +3710,6 @@
         </w:rPr>
         <w:t xml:space="preserve">      </w:t>
       </w:r>
-      <w:proofErr w:type="gramStart"/>
       <w:r>
         <w:rPr>
           <w:rStyle w:val="kwd"/>
@@ -5450,7 +3720,6 @@
         </w:rPr>
         <w:t>new</w:t>
       </w:r>
-      <w:proofErr w:type="gramEnd"/>
       <w:r>
         <w:rPr>
           <w:rStyle w:val="pln"/>
@@ -5461,7 +3730,6 @@
         </w:rPr>
         <w:t xml:space="preserve"> </w:t>
       </w:r>
-      <w:proofErr w:type="spellStart"/>
       <w:r>
         <w:rPr>
           <w:rStyle w:val="typ"/>
@@ -5472,7 +3740,6 @@
         </w:rPr>
         <w:t>HtmlWebpackPlugin</w:t>
       </w:r>
-      <w:proofErr w:type="spellEnd"/>
       <w:r>
         <w:rPr>
           <w:rStyle w:val="pun"/>
@@ -5651,67 +3918,7 @@
           <w:sz w:val="22"/>
           <w:szCs w:val="22"/>
         </w:rPr>
-        <w:t xml:space="preserve">Instead of using </w:t>
-      </w:r>
-      <w:proofErr w:type="spellStart"/>
-      <w:r>
-        <w:rPr>
-          <w:rFonts w:asciiTheme="majorHAnsi" w:hAnsiTheme="majorHAnsi"/>
-          <w:color w:val="000000"/>
-          <w:sz w:val="22"/>
-          <w:szCs w:val="22"/>
-        </w:rPr>
-        <w:t>webpack</w:t>
-      </w:r>
-      <w:proofErr w:type="spellEnd"/>
-      <w:r>
-        <w:rPr>
-          <w:rFonts w:asciiTheme="majorHAnsi" w:hAnsiTheme="majorHAnsi"/>
-          <w:color w:val="000000"/>
-          <w:sz w:val="22"/>
-          <w:szCs w:val="22"/>
-        </w:rPr>
-        <w:t xml:space="preserve"> and </w:t>
-      </w:r>
-      <w:proofErr w:type="spellStart"/>
-      <w:r>
-        <w:rPr>
-          <w:rFonts w:asciiTheme="majorHAnsi" w:hAnsiTheme="majorHAnsi"/>
-          <w:color w:val="000000"/>
-          <w:sz w:val="22"/>
-          <w:szCs w:val="22"/>
-        </w:rPr>
-        <w:t>babel</w:t>
-      </w:r>
-      <w:proofErr w:type="spellEnd"/>
-      <w:r>
-        <w:rPr>
-          <w:rFonts w:asciiTheme="majorHAnsi" w:hAnsiTheme="majorHAnsi"/>
-          <w:color w:val="000000"/>
-          <w:sz w:val="22"/>
-          <w:szCs w:val="22"/>
-        </w:rPr>
-        <w:t xml:space="preserve"> you can install </w:t>
-      </w:r>
-      <w:proofErr w:type="spellStart"/>
-      <w:r>
-        <w:rPr>
-          <w:rFonts w:asciiTheme="majorHAnsi" w:hAnsiTheme="majorHAnsi"/>
-          <w:color w:val="000000"/>
-          <w:sz w:val="22"/>
-          <w:szCs w:val="22"/>
-        </w:rPr>
-        <w:t>ReactJS</w:t>
-      </w:r>
-      <w:proofErr w:type="spellEnd"/>
-      <w:r>
-        <w:rPr>
-          <w:rFonts w:asciiTheme="majorHAnsi" w:hAnsiTheme="majorHAnsi"/>
-          <w:color w:val="000000"/>
-          <w:sz w:val="22"/>
-          <w:szCs w:val="22"/>
-        </w:rPr>
-        <w:t xml:space="preserve"> more simply by installing </w:t>
+        <w:t>Instead of using webpack and babel you can install ReactJS more simply by installing </w:t>
       </w:r>
       <w:r>
         <w:rPr>
@@ -5829,27 +4036,14 @@
           <w:szCs w:val="16"/>
         </w:rPr>
       </w:pPr>
-      <w:proofErr w:type="spellStart"/>
-      <w:proofErr w:type="gramStart"/>
-      <w:r>
-        <w:rPr>
-          <w:rFonts w:ascii="Consolas" w:hAnsi="Consolas" w:cs="Consolas"/>
-          <w:color w:val="313131"/>
-          <w:sz w:val="16"/>
-          <w:szCs w:val="16"/>
-        </w:rPr>
-        <w:t>npx</w:t>
-      </w:r>
-      <w:proofErr w:type="spellEnd"/>
-      <w:proofErr w:type="gramEnd"/>
-      <w:r>
-        <w:rPr>
-          <w:rFonts w:ascii="Consolas" w:hAnsi="Consolas" w:cs="Consolas"/>
-          <w:color w:val="313131"/>
-          <w:sz w:val="16"/>
-          <w:szCs w:val="16"/>
-        </w:rPr>
-        <w:t>: installed 63 in 7.9s</w:t>
+      <w:r>
+        <w:rPr>
+          <w:rFonts w:ascii="Consolas" w:hAnsi="Consolas" w:cs="Consolas"/>
+          <w:color w:val="313131"/>
+          <w:sz w:val="16"/>
+          <w:szCs w:val="16"/>
+        </w:rPr>
+        <w:t>npx: installed 63 in 7.9s</w:t>
       </w:r>
     </w:p>
     <w:p>
@@ -5864,7 +4058,6 @@
           <w:szCs w:val="16"/>
         </w:rPr>
       </w:pPr>
-      <w:proofErr w:type="gramStart"/>
       <w:r>
         <w:rPr>
           <w:rFonts w:ascii="Consolas" w:hAnsi="Consolas" w:cs="Consolas"/>
@@ -5874,7 +4067,6 @@
         </w:rPr>
         <w:t>Creating a new React app in D:\nodejs_learning\my-app.</w:t>
       </w:r>
-      <w:proofErr w:type="gramEnd"/>
     </w:p>
     <w:p>
       <w:pPr>
@@ -5902,25 +4094,14 @@
           <w:szCs w:val="16"/>
         </w:rPr>
       </w:pPr>
-      <w:proofErr w:type="gramStart"/>
-      <w:r>
-        <w:rPr>
-          <w:rFonts w:ascii="Consolas" w:hAnsi="Consolas" w:cs="Consolas"/>
-          <w:color w:val="313131"/>
-          <w:sz w:val="16"/>
-          <w:szCs w:val="16"/>
-        </w:rPr>
-        <w:t>Installing packages.</w:t>
-      </w:r>
-      <w:proofErr w:type="gramEnd"/>
-      <w:r>
-        <w:rPr>
-          <w:rFonts w:ascii="Consolas" w:hAnsi="Consolas" w:cs="Consolas"/>
-          <w:color w:val="313131"/>
-          <w:sz w:val="16"/>
-          <w:szCs w:val="16"/>
-        </w:rPr>
-        <w:t xml:space="preserve"> This might take a couple of minutes.</w:t>
+      <w:r>
+        <w:rPr>
+          <w:rFonts w:ascii="Consolas" w:hAnsi="Consolas" w:cs="Consolas"/>
+          <w:color w:val="313131"/>
+          <w:sz w:val="16"/>
+          <w:szCs w:val="16"/>
+        </w:rPr>
+        <w:t>Installing packages. This might take a couple of minutes.</w:t>
       </w:r>
     </w:p>
     <w:p>
@@ -5957,27 +4138,7 @@
           <w:sz w:val="16"/>
           <w:szCs w:val="16"/>
         </w:rPr>
-        <w:t>Installing react, react-</w:t>
-      </w:r>
-      <w:proofErr w:type="spellStart"/>
-      <w:r>
-        <w:rPr>
-          <w:rFonts w:ascii="Consolas" w:hAnsi="Consolas" w:cs="Consolas"/>
-          <w:color w:val="313131"/>
-          <w:sz w:val="16"/>
-          <w:szCs w:val="16"/>
-        </w:rPr>
-        <w:t>dom</w:t>
-      </w:r>
-      <w:proofErr w:type="spellEnd"/>
-      <w:r>
-        <w:rPr>
-          <w:rFonts w:ascii="Consolas" w:hAnsi="Consolas" w:cs="Consolas"/>
-          <w:color w:val="313131"/>
-          <w:sz w:val="16"/>
-          <w:szCs w:val="16"/>
-        </w:rPr>
-        <w:t>, and react-scripts...</w:t>
+        <w:t>Installing react, react-dom, and react-scripts...</w:t>
       </w:r>
     </w:p>
     <w:p>
@@ -6053,7 +4214,6 @@
           <w:szCs w:val="16"/>
         </w:rPr>
       </w:pPr>
-      <w:proofErr w:type="gramStart"/>
       <w:r>
         <w:rPr>
           <w:rFonts w:ascii="Consolas" w:hAnsi="Consolas" w:cs="Consolas"/>
@@ -6083,7 +4243,6 @@
         </w:rPr>
         <w:t>.</w:t>
       </w:r>
-      <w:proofErr w:type="gramEnd"/>
     </w:p>
     <w:p>
       <w:pPr>
@@ -6098,7 +4257,6 @@
           <w:szCs w:val="16"/>
         </w:rPr>
       </w:pPr>
-      <w:proofErr w:type="gramStart"/>
       <w:r>
         <w:rPr>
           <w:rFonts w:ascii="Consolas" w:hAnsi="Consolas" w:cs="Consolas"/>
@@ -6107,17 +4265,7 @@
           <w:szCs w:val="16"/>
         </w:rPr>
         <w:lastRenderedPageBreak/>
-        <w:t>added</w:t>
-      </w:r>
-      <w:proofErr w:type="gramEnd"/>
-      <w:r>
-        <w:rPr>
-          <w:rFonts w:ascii="Consolas" w:hAnsi="Consolas" w:cs="Consolas"/>
-          <w:color w:val="313131"/>
-          <w:sz w:val="16"/>
-          <w:szCs w:val="16"/>
-        </w:rPr>
-        <w:t xml:space="preserve"> 1813 packages from 716 contributors and audited 36230 packages in 156.055s</w:t>
+        <w:t>added 1813 packages from 716 contributors and audited 36230 packages in 156.055s</w:t>
       </w:r>
     </w:p>
     <w:p>
@@ -6133,25 +4281,14 @@
           <w:szCs w:val="16"/>
         </w:rPr>
       </w:pPr>
-      <w:proofErr w:type="gramStart"/>
-      <w:r>
-        <w:rPr>
-          <w:rFonts w:ascii="Consolas" w:hAnsi="Consolas" w:cs="Consolas"/>
-          <w:color w:val="313131"/>
-          <w:sz w:val="16"/>
-          <w:szCs w:val="16"/>
-        </w:rPr>
-        <w:t>found</w:t>
-      </w:r>
-      <w:proofErr w:type="gramEnd"/>
-      <w:r>
-        <w:rPr>
-          <w:rFonts w:ascii="Consolas" w:hAnsi="Consolas" w:cs="Consolas"/>
-          <w:color w:val="313131"/>
-          <w:sz w:val="16"/>
-          <w:szCs w:val="16"/>
-        </w:rPr>
-        <w:t xml:space="preserve"> 63 low severity vulnerabilities</w:t>
+      <w:r>
+        <w:rPr>
+          <w:rFonts w:ascii="Consolas" w:hAnsi="Consolas" w:cs="Consolas"/>
+          <w:color w:val="313131"/>
+          <w:sz w:val="16"/>
+          <w:szCs w:val="16"/>
+        </w:rPr>
+        <w:t>found 63 low severity vulnerabilities</w:t>
       </w:r>
     </w:p>
     <w:p>
@@ -6181,65 +4318,14 @@
           <w:szCs w:val="16"/>
         </w:rPr>
       </w:pPr>
-      <w:proofErr w:type="gramStart"/>
-      <w:r>
-        <w:rPr>
-          <w:rFonts w:ascii="Consolas" w:hAnsi="Consolas" w:cs="Consolas"/>
-          <w:color w:val="313131"/>
-          <w:sz w:val="16"/>
-          <w:szCs w:val="16"/>
-        </w:rPr>
-        <w:t>run</w:t>
-      </w:r>
-      <w:proofErr w:type="gramEnd"/>
-      <w:r>
-        <w:rPr>
-          <w:rFonts w:ascii="Consolas" w:hAnsi="Consolas" w:cs="Consolas"/>
-          <w:color w:val="313131"/>
-          <w:sz w:val="16"/>
-          <w:szCs w:val="16"/>
-        </w:rPr>
-        <w:t xml:space="preserve"> `</w:t>
-      </w:r>
-      <w:proofErr w:type="spellStart"/>
-      <w:r>
-        <w:rPr>
-          <w:rFonts w:ascii="Consolas" w:hAnsi="Consolas" w:cs="Consolas"/>
-          <w:color w:val="313131"/>
-          <w:sz w:val="16"/>
-          <w:szCs w:val="16"/>
-        </w:rPr>
-        <w:t>npm</w:t>
-      </w:r>
-      <w:proofErr w:type="spellEnd"/>
-      <w:r>
-        <w:rPr>
-          <w:rFonts w:ascii="Consolas" w:hAnsi="Consolas" w:cs="Consolas"/>
-          <w:color w:val="313131"/>
-          <w:sz w:val="16"/>
-          <w:szCs w:val="16"/>
-        </w:rPr>
-        <w:t xml:space="preserve"> audit fix` to fix them, or `</w:t>
-      </w:r>
-      <w:proofErr w:type="spellStart"/>
-      <w:r>
-        <w:rPr>
-          <w:rFonts w:ascii="Consolas" w:hAnsi="Consolas" w:cs="Consolas"/>
-          <w:color w:val="313131"/>
-          <w:sz w:val="16"/>
-          <w:szCs w:val="16"/>
-        </w:rPr>
-        <w:t>npm</w:t>
-      </w:r>
-      <w:proofErr w:type="spellEnd"/>
-      <w:r>
-        <w:rPr>
-          <w:rFonts w:ascii="Consolas" w:hAnsi="Consolas" w:cs="Consolas"/>
-          <w:color w:val="313131"/>
-          <w:sz w:val="16"/>
-          <w:szCs w:val="16"/>
-        </w:rPr>
-        <w:t xml:space="preserve"> audit` for details</w:t>
+      <w:r>
+        <w:rPr>
+          <w:rFonts w:ascii="Consolas" w:hAnsi="Consolas" w:cs="Consolas"/>
+          <w:color w:val="313131"/>
+          <w:sz w:val="16"/>
+          <w:szCs w:val="16"/>
+        </w:rPr>
+        <w:t>run `npm audit fix` to fix them, or `npm audit` for details</w:t>
       </w:r>
     </w:p>
     <w:p>
@@ -6315,27 +4401,14 @@
           <w:szCs w:val="16"/>
         </w:rPr>
       </w:pPr>
-      <w:proofErr w:type="spellStart"/>
-      <w:proofErr w:type="gramStart"/>
-      <w:r>
-        <w:rPr>
-          <w:rFonts w:ascii="Consolas" w:hAnsi="Consolas" w:cs="Consolas"/>
-          <w:color w:val="313131"/>
-          <w:sz w:val="16"/>
-          <w:szCs w:val="16"/>
-        </w:rPr>
-        <w:t>npm</w:t>
-      </w:r>
-      <w:proofErr w:type="spellEnd"/>
-      <w:proofErr w:type="gramEnd"/>
-      <w:r>
-        <w:rPr>
-          <w:rFonts w:ascii="Consolas" w:hAnsi="Consolas" w:cs="Consolas"/>
-          <w:color w:val="313131"/>
-          <w:sz w:val="16"/>
-          <w:szCs w:val="16"/>
-        </w:rPr>
-        <w:t xml:space="preserve"> start</w:t>
+      <w:r>
+        <w:rPr>
+          <w:rFonts w:ascii="Consolas" w:hAnsi="Consolas" w:cs="Consolas"/>
+          <w:color w:val="313131"/>
+          <w:sz w:val="16"/>
+          <w:szCs w:val="16"/>
+        </w:rPr>
+        <w:t>npm start</w:t>
       </w:r>
     </w:p>
     <w:p>
@@ -6358,19 +4431,8 @@
           <w:sz w:val="16"/>
           <w:szCs w:val="16"/>
         </w:rPr>
-        <w:t xml:space="preserve">    </w:t>
-      </w:r>
-      <w:proofErr w:type="gramStart"/>
-      <w:r>
-        <w:rPr>
-          <w:rFonts w:ascii="Consolas" w:hAnsi="Consolas" w:cs="Consolas"/>
-          <w:color w:val="313131"/>
-          <w:sz w:val="16"/>
-          <w:szCs w:val="16"/>
-        </w:rPr>
-        <w:t>Starts the development server.</w:t>
-      </w:r>
-      <w:proofErr w:type="gramEnd"/>
+        <w:t xml:space="preserve">    Starts the development server.</w:t>
+      </w:r>
     </w:p>
     <w:p>
       <w:pPr>
@@ -6392,29 +4454,7 @@
           <w:sz w:val="16"/>
           <w:szCs w:val="16"/>
         </w:rPr>
-        <w:t xml:space="preserve"> </w:t>
-      </w:r>
-      <w:proofErr w:type="spellStart"/>
-      <w:proofErr w:type="gramStart"/>
-      <w:r>
-        <w:rPr>
-          <w:rFonts w:ascii="Consolas" w:hAnsi="Consolas" w:cs="Consolas"/>
-          <w:color w:val="313131"/>
-          <w:sz w:val="16"/>
-          <w:szCs w:val="16"/>
-        </w:rPr>
-        <w:t>npm</w:t>
-      </w:r>
-      <w:proofErr w:type="spellEnd"/>
-      <w:proofErr w:type="gramEnd"/>
-      <w:r>
-        <w:rPr>
-          <w:rFonts w:ascii="Consolas" w:hAnsi="Consolas" w:cs="Consolas"/>
-          <w:color w:val="313131"/>
-          <w:sz w:val="16"/>
-          <w:szCs w:val="16"/>
-        </w:rPr>
-        <w:t xml:space="preserve"> run build</w:t>
+        <w:t xml:space="preserve"> npm run build</w:t>
       </w:r>
     </w:p>
     <w:p>
@@ -6437,19 +4477,8 @@
           <w:sz w:val="16"/>
           <w:szCs w:val="16"/>
         </w:rPr>
-        <w:t xml:space="preserve">    </w:t>
-      </w:r>
-      <w:proofErr w:type="gramStart"/>
-      <w:r>
-        <w:rPr>
-          <w:rFonts w:ascii="Consolas" w:hAnsi="Consolas" w:cs="Consolas"/>
-          <w:color w:val="313131"/>
-          <w:sz w:val="16"/>
-          <w:szCs w:val="16"/>
-        </w:rPr>
-        <w:t>Bundles the app into static files for production.</w:t>
-      </w:r>
-      <w:proofErr w:type="gramEnd"/>
+        <w:t xml:space="preserve">    Bundles the app into static files for production.</w:t>
+      </w:r>
     </w:p>
     <w:p>
       <w:pPr>
@@ -6471,29 +4500,7 @@
           <w:sz w:val="16"/>
           <w:szCs w:val="16"/>
         </w:rPr>
-        <w:t xml:space="preserve"> </w:t>
-      </w:r>
-      <w:proofErr w:type="spellStart"/>
-      <w:proofErr w:type="gramStart"/>
-      <w:r>
-        <w:rPr>
-          <w:rFonts w:ascii="Consolas" w:hAnsi="Consolas" w:cs="Consolas"/>
-          <w:color w:val="313131"/>
-          <w:sz w:val="16"/>
-          <w:szCs w:val="16"/>
-        </w:rPr>
-        <w:t>npm</w:t>
-      </w:r>
-      <w:proofErr w:type="spellEnd"/>
-      <w:proofErr w:type="gramEnd"/>
-      <w:r>
-        <w:rPr>
-          <w:rFonts w:ascii="Consolas" w:hAnsi="Consolas" w:cs="Consolas"/>
-          <w:color w:val="313131"/>
-          <w:sz w:val="16"/>
-          <w:szCs w:val="16"/>
-        </w:rPr>
-        <w:t xml:space="preserve"> test</w:t>
+        <w:t xml:space="preserve"> npm test</w:t>
       </w:r>
     </w:p>
     <w:p>
@@ -6516,19 +4523,8 @@
           <w:sz w:val="16"/>
           <w:szCs w:val="16"/>
         </w:rPr>
-        <w:t xml:space="preserve">    </w:t>
-      </w:r>
-      <w:proofErr w:type="gramStart"/>
-      <w:r>
-        <w:rPr>
-          <w:rFonts w:ascii="Consolas" w:hAnsi="Consolas" w:cs="Consolas"/>
-          <w:color w:val="313131"/>
-          <w:sz w:val="16"/>
-          <w:szCs w:val="16"/>
-        </w:rPr>
-        <w:t>Starts the test runner.</w:t>
-      </w:r>
-      <w:proofErr w:type="gramEnd"/>
+        <w:t xml:space="preserve">    Starts the test runner.</w:t>
+      </w:r>
     </w:p>
     <w:p>
       <w:pPr>
@@ -6550,29 +4546,7 @@
           <w:sz w:val="16"/>
           <w:szCs w:val="16"/>
         </w:rPr>
-        <w:t xml:space="preserve"> </w:t>
-      </w:r>
-      <w:proofErr w:type="spellStart"/>
-      <w:proofErr w:type="gramStart"/>
-      <w:r>
-        <w:rPr>
-          <w:rFonts w:ascii="Consolas" w:hAnsi="Consolas" w:cs="Consolas"/>
-          <w:color w:val="313131"/>
-          <w:sz w:val="16"/>
-          <w:szCs w:val="16"/>
-        </w:rPr>
-        <w:t>npm</w:t>
-      </w:r>
-      <w:proofErr w:type="spellEnd"/>
-      <w:proofErr w:type="gramEnd"/>
-      <w:r>
-        <w:rPr>
-          <w:rFonts w:ascii="Consolas" w:hAnsi="Consolas" w:cs="Consolas"/>
-          <w:color w:val="313131"/>
-          <w:sz w:val="16"/>
-          <w:szCs w:val="16"/>
-        </w:rPr>
-        <w:t xml:space="preserve"> run eject</w:t>
+        <w:t xml:space="preserve"> npm run eject</w:t>
       </w:r>
     </w:p>
     <w:p>
@@ -6618,27 +4592,7 @@
           <w:sz w:val="16"/>
           <w:szCs w:val="16"/>
         </w:rPr>
-        <w:t xml:space="preserve">    </w:t>
-      </w:r>
-      <w:proofErr w:type="gramStart"/>
-      <w:r>
-        <w:rPr>
-          <w:rFonts w:ascii="Consolas" w:hAnsi="Consolas" w:cs="Consolas"/>
-          <w:color w:val="313131"/>
-          <w:sz w:val="16"/>
-          <w:szCs w:val="16"/>
-        </w:rPr>
-        <w:t>and</w:t>
-      </w:r>
-      <w:proofErr w:type="gramEnd"/>
-      <w:r>
-        <w:rPr>
-          <w:rFonts w:ascii="Consolas" w:hAnsi="Consolas" w:cs="Consolas"/>
-          <w:color w:val="313131"/>
-          <w:sz w:val="16"/>
-          <w:szCs w:val="16"/>
-        </w:rPr>
-        <w:t xml:space="preserve"> scripts into the app directory. If you do this, you can't go back!</w:t>
+        <w:t xml:space="preserve">    and scripts into the app directory. If you do this, you can't go back!</w:t>
       </w:r>
     </w:p>
     <w:p>
@@ -6684,29 +4638,7 @@
           <w:sz w:val="16"/>
           <w:szCs w:val="16"/>
         </w:rPr>
-        <w:t xml:space="preserve">  </w:t>
-      </w:r>
-      <w:proofErr w:type="spellStart"/>
-      <w:proofErr w:type="gramStart"/>
-      <w:r>
-        <w:rPr>
-          <w:rFonts w:ascii="Consolas" w:hAnsi="Consolas" w:cs="Consolas"/>
-          <w:color w:val="313131"/>
-          <w:sz w:val="16"/>
-          <w:szCs w:val="16"/>
-        </w:rPr>
-        <w:t>cd</w:t>
-      </w:r>
-      <w:proofErr w:type="spellEnd"/>
-      <w:proofErr w:type="gramEnd"/>
-      <w:r>
-        <w:rPr>
-          <w:rFonts w:ascii="Consolas" w:hAnsi="Consolas" w:cs="Consolas"/>
-          <w:color w:val="313131"/>
-          <w:sz w:val="16"/>
-          <w:szCs w:val="16"/>
-        </w:rPr>
-        <w:t xml:space="preserve"> my-app</w:t>
+        <w:t xml:space="preserve">  cd my-app</w:t>
       </w:r>
     </w:p>
     <w:p>
@@ -6729,29 +4661,7 @@
           <w:sz w:val="16"/>
           <w:szCs w:val="16"/>
         </w:rPr>
-        <w:t xml:space="preserve">  </w:t>
-      </w:r>
-      <w:proofErr w:type="spellStart"/>
-      <w:proofErr w:type="gramStart"/>
-      <w:r>
-        <w:rPr>
-          <w:rFonts w:ascii="Consolas" w:hAnsi="Consolas" w:cs="Consolas"/>
-          <w:color w:val="313131"/>
-          <w:sz w:val="16"/>
-          <w:szCs w:val="16"/>
-        </w:rPr>
-        <w:t>npm</w:t>
-      </w:r>
-      <w:proofErr w:type="spellEnd"/>
-      <w:proofErr w:type="gramEnd"/>
-      <w:r>
-        <w:rPr>
-          <w:rFonts w:ascii="Consolas" w:hAnsi="Consolas" w:cs="Consolas"/>
-          <w:color w:val="313131"/>
-          <w:sz w:val="16"/>
-          <w:szCs w:val="16"/>
-        </w:rPr>
-        <w:t xml:space="preserve"> star</w:t>
+        <w:t xml:space="preserve">  npm star</w:t>
       </w:r>
       <w:r>
         <w:rPr>
@@ -6880,27 +4790,7 @@
           <w:sz w:val="22"/>
           <w:szCs w:val="22"/>
         </w:rPr>
-        <w:t xml:space="preserve">Browse through the </w:t>
-      </w:r>
-      <w:proofErr w:type="spellStart"/>
-      <w:r>
-        <w:rPr>
-          <w:rFonts w:asciiTheme="majorHAnsi" w:hAnsiTheme="majorHAnsi"/>
-          <w:color w:val="000000"/>
-          <w:sz w:val="22"/>
-          <w:szCs w:val="22"/>
-        </w:rPr>
-        <w:t>src</w:t>
-      </w:r>
-      <w:proofErr w:type="spellEnd"/>
-      <w:r>
-        <w:rPr>
-          <w:rFonts w:asciiTheme="majorHAnsi" w:hAnsiTheme="majorHAnsi"/>
-          <w:color w:val="000000"/>
-          <w:sz w:val="22"/>
-          <w:szCs w:val="22"/>
-        </w:rPr>
-        <w:t xml:space="preserve"> folder in the generated my-app folder and remove all the files in it as shown below </w:t>
+        <w:t xml:space="preserve">Browse through the src folder in the generated my-app folder and remove all the files in it as shown below </w:t>
       </w:r>
       <w:r>
         <w:rPr>
@@ -6969,19 +4859,8 @@
           <w:sz w:val="22"/>
           <w:szCs w:val="22"/>
         </w:rPr>
-        <w:t xml:space="preserve">D:\nodejs_learning\my-app&gt;cd </w:t>
-      </w:r>
-      <w:proofErr w:type="spellStart"/>
-      <w:r>
-        <w:rPr>
-          <w:rFonts w:asciiTheme="majorHAnsi" w:hAnsiTheme="majorHAnsi"/>
-          <w:color w:val="000000"/>
-          <w:sz w:val="22"/>
-          <w:szCs w:val="22"/>
-        </w:rPr>
-        <w:t>src</w:t>
-      </w:r>
-      <w:proofErr w:type="spellEnd"/>
+        <w:t>D:\nodejs_learning\my-app&gt;cd src</w:t>
+      </w:r>
     </w:p>
     <w:p>
       <w:pPr>
@@ -7144,27 +5023,7 @@
           <w:sz w:val="22"/>
           <w:szCs w:val="22"/>
         </w:rPr>
-        <w:t xml:space="preserve"> in the </w:t>
-      </w:r>
-      <w:proofErr w:type="spellStart"/>
-      <w:r>
-        <w:rPr>
-          <w:rFonts w:asciiTheme="majorHAnsi" w:hAnsiTheme="majorHAnsi"/>
-          <w:color w:val="000000"/>
-          <w:sz w:val="22"/>
-          <w:szCs w:val="22"/>
-        </w:rPr>
-        <w:t>src</w:t>
-      </w:r>
-      <w:proofErr w:type="spellEnd"/>
-      <w:r>
-        <w:rPr>
-          <w:rFonts w:asciiTheme="majorHAnsi" w:hAnsiTheme="majorHAnsi"/>
-          <w:color w:val="000000"/>
-          <w:sz w:val="22"/>
-          <w:szCs w:val="22"/>
-        </w:rPr>
-        <w:t xml:space="preserve"> folder as </w:t>
+        <w:t xml:space="preserve"> in the src folder as </w:t>
       </w:r>
       <w:r>
         <w:rPr>
@@ -7218,25 +5077,14 @@
           <w:szCs w:val="16"/>
         </w:rPr>
       </w:pPr>
-      <w:proofErr w:type="gramStart"/>
-      <w:r>
-        <w:rPr>
-          <w:rFonts w:ascii="Consolas" w:hAnsi="Consolas" w:cs="Consolas"/>
-          <w:color w:val="313131"/>
-          <w:sz w:val="16"/>
-          <w:szCs w:val="16"/>
-        </w:rPr>
-        <w:t>import</w:t>
-      </w:r>
-      <w:proofErr w:type="gramEnd"/>
-      <w:r>
-        <w:rPr>
-          <w:rFonts w:ascii="Consolas" w:hAnsi="Consolas" w:cs="Consolas"/>
-          <w:color w:val="313131"/>
-          <w:sz w:val="16"/>
-          <w:szCs w:val="16"/>
-        </w:rPr>
-        <w:t xml:space="preserve"> React from 'react';</w:t>
+      <w:r>
+        <w:rPr>
+          <w:rFonts w:ascii="Consolas" w:hAnsi="Consolas" w:cs="Consolas"/>
+          <w:color w:val="313131"/>
+          <w:sz w:val="16"/>
+          <w:szCs w:val="16"/>
+        </w:rPr>
+        <w:t>import React from 'react';</w:t>
       </w:r>
     </w:p>
     <w:p>
@@ -7256,65 +5104,14 @@
           <w:szCs w:val="16"/>
         </w:rPr>
       </w:pPr>
-      <w:proofErr w:type="gramStart"/>
-      <w:r>
-        <w:rPr>
-          <w:rFonts w:ascii="Consolas" w:hAnsi="Consolas" w:cs="Consolas"/>
-          <w:color w:val="313131"/>
-          <w:sz w:val="16"/>
-          <w:szCs w:val="16"/>
-        </w:rPr>
-        <w:t>import</w:t>
-      </w:r>
-      <w:proofErr w:type="gramEnd"/>
-      <w:r>
-        <w:rPr>
-          <w:rFonts w:ascii="Consolas" w:hAnsi="Consolas" w:cs="Consolas"/>
-          <w:color w:val="313131"/>
-          <w:sz w:val="16"/>
-          <w:szCs w:val="16"/>
-        </w:rPr>
-        <w:t xml:space="preserve"> </w:t>
-      </w:r>
-      <w:proofErr w:type="spellStart"/>
-      <w:r>
-        <w:rPr>
-          <w:rFonts w:ascii="Consolas" w:hAnsi="Consolas" w:cs="Consolas"/>
-          <w:color w:val="313131"/>
-          <w:sz w:val="16"/>
-          <w:szCs w:val="16"/>
-        </w:rPr>
-        <w:t>ReactDOM</w:t>
-      </w:r>
-      <w:proofErr w:type="spellEnd"/>
-      <w:r>
-        <w:rPr>
-          <w:rFonts w:ascii="Consolas" w:hAnsi="Consolas" w:cs="Consolas"/>
-          <w:color w:val="313131"/>
-          <w:sz w:val="16"/>
-          <w:szCs w:val="16"/>
-        </w:rPr>
-        <w:t xml:space="preserve"> from 'react-</w:t>
-      </w:r>
-      <w:proofErr w:type="spellStart"/>
-      <w:r>
-        <w:rPr>
-          <w:rFonts w:ascii="Consolas" w:hAnsi="Consolas" w:cs="Consolas"/>
-          <w:color w:val="313131"/>
-          <w:sz w:val="16"/>
-          <w:szCs w:val="16"/>
-        </w:rPr>
-        <w:t>dom</w:t>
-      </w:r>
-      <w:proofErr w:type="spellEnd"/>
-      <w:r>
-        <w:rPr>
-          <w:rFonts w:ascii="Consolas" w:hAnsi="Consolas" w:cs="Consolas"/>
-          <w:color w:val="313131"/>
-          <w:sz w:val="16"/>
-          <w:szCs w:val="16"/>
-        </w:rPr>
-        <w:t>';</w:t>
+      <w:r>
+        <w:rPr>
+          <w:rFonts w:ascii="Consolas" w:hAnsi="Consolas" w:cs="Consolas"/>
+          <w:color w:val="313131"/>
+          <w:sz w:val="16"/>
+          <w:szCs w:val="16"/>
+        </w:rPr>
+        <w:t>import ReactDOM from 'react-dom';</w:t>
       </w:r>
     </w:p>
     <w:p>
@@ -7334,25 +5131,14 @@
           <w:szCs w:val="16"/>
         </w:rPr>
       </w:pPr>
-      <w:proofErr w:type="gramStart"/>
-      <w:r>
-        <w:rPr>
-          <w:rFonts w:ascii="Consolas" w:hAnsi="Consolas" w:cs="Consolas"/>
-          <w:color w:val="313131"/>
-          <w:sz w:val="16"/>
-          <w:szCs w:val="16"/>
-        </w:rPr>
-        <w:t>import</w:t>
-      </w:r>
-      <w:proofErr w:type="gramEnd"/>
-      <w:r>
-        <w:rPr>
-          <w:rFonts w:ascii="Consolas" w:hAnsi="Consolas" w:cs="Consolas"/>
-          <w:color w:val="313131"/>
-          <w:sz w:val="16"/>
-          <w:szCs w:val="16"/>
-        </w:rPr>
-        <w:t xml:space="preserve"> './index.css';</w:t>
+      <w:r>
+        <w:rPr>
+          <w:rFonts w:ascii="Consolas" w:hAnsi="Consolas" w:cs="Consolas"/>
+          <w:color w:val="313131"/>
+          <w:sz w:val="16"/>
+          <w:szCs w:val="16"/>
+        </w:rPr>
+        <w:t>import './index.css';</w:t>
       </w:r>
     </w:p>
     <w:p>
@@ -7538,27 +5324,7 @@
           <w:sz w:val="22"/>
           <w:szCs w:val="22"/>
         </w:rPr>
-        <w:t xml:space="preserve"> </w:t>
-      </w:r>
-      <w:proofErr w:type="gramStart"/>
-      <w:r>
-        <w:rPr>
-          <w:rFonts w:asciiTheme="majorHAnsi" w:hAnsiTheme="majorHAnsi"/>
-          <w:color w:val="000000"/>
-          <w:sz w:val="22"/>
-          <w:szCs w:val="22"/>
-        </w:rPr>
-        <w:t>and  open</w:t>
-      </w:r>
-      <w:proofErr w:type="gramEnd"/>
-      <w:r>
-        <w:rPr>
-          <w:rFonts w:asciiTheme="majorHAnsi" w:hAnsiTheme="majorHAnsi"/>
-          <w:color w:val="000000"/>
-          <w:sz w:val="22"/>
-          <w:szCs w:val="22"/>
-        </w:rPr>
-        <w:t xml:space="preserve"> that folder in the terminal</w:t>
+        <w:t xml:space="preserve"> and  open that folder in the terminal</w:t>
       </w:r>
     </w:p>
     <w:p>
@@ -7602,19 +5368,8 @@
           <w:sz w:val="22"/>
           <w:szCs w:val="22"/>
         </w:rPr>
-        <w:t xml:space="preserve">D:\REACT_LEARNING&gt;npx create-react-app </w:t>
-      </w:r>
-      <w:proofErr w:type="spellStart"/>
-      <w:r>
-        <w:rPr>
-          <w:rFonts w:asciiTheme="majorHAnsi" w:hAnsiTheme="majorHAnsi"/>
-          <w:color w:val="000000"/>
-          <w:sz w:val="22"/>
-          <w:szCs w:val="22"/>
-        </w:rPr>
-        <w:t>hello_world</w:t>
-      </w:r>
-      <w:proofErr w:type="spellEnd"/>
+        <w:t>D:\REACT_LEARNING&gt;npx create-react-app hello_world</w:t>
+      </w:r>
     </w:p>
     <w:p>
       <w:pPr>
@@ -7680,45 +5435,14 @@
           </wp:inline>
         </w:drawing>
       </w:r>
-      <w:proofErr w:type="gramStart"/>
-      <w:r>
-        <w:rPr>
-          <w:rFonts w:asciiTheme="majorHAnsi" w:hAnsiTheme="majorHAnsi"/>
-          <w:color w:val="000000"/>
-          <w:sz w:val="22"/>
-          <w:szCs w:val="22"/>
-        </w:rPr>
-        <w:t>go</w:t>
-      </w:r>
-      <w:proofErr w:type="gramEnd"/>
-      <w:r>
-        <w:rPr>
-          <w:rFonts w:asciiTheme="majorHAnsi" w:hAnsiTheme="majorHAnsi"/>
-          <w:color w:val="000000"/>
-          <w:sz w:val="22"/>
-          <w:szCs w:val="22"/>
-        </w:rPr>
-        <w:t xml:space="preserve"> to that application and then start using </w:t>
-      </w:r>
-      <w:proofErr w:type="spellStart"/>
-      <w:r>
-        <w:rPr>
-          <w:rFonts w:asciiTheme="majorHAnsi" w:hAnsiTheme="majorHAnsi"/>
-          <w:color w:val="000000"/>
-          <w:sz w:val="22"/>
-          <w:szCs w:val="22"/>
-        </w:rPr>
-        <w:t>npm</w:t>
-      </w:r>
-      <w:proofErr w:type="spellEnd"/>
-      <w:r>
-        <w:rPr>
-          <w:rFonts w:asciiTheme="majorHAnsi" w:hAnsiTheme="majorHAnsi"/>
-          <w:color w:val="000000"/>
-          <w:sz w:val="22"/>
-          <w:szCs w:val="22"/>
-        </w:rPr>
-        <w:t xml:space="preserve"> start.</w:t>
+      <w:r>
+        <w:rPr>
+          <w:rFonts w:asciiTheme="majorHAnsi" w:hAnsiTheme="majorHAnsi"/>
+          <w:color w:val="000000"/>
+          <w:sz w:val="22"/>
+          <w:szCs w:val="22"/>
+        </w:rPr>
+        <w:t>go to that application and then start using npm start.</w:t>
       </w:r>
     </w:p>
     <w:p>

</xml_diff>

<commit_message>
second commit and changed the heading in the file
</commit_message>
<xml_diff>
--- a/React Js Documentation.docx
+++ b/React Js Documentation.docx
@@ -7,15 +7,17 @@
         <w:jc w:val="center"/>
         <w:rPr>
           <w:rFonts w:asciiTheme="majorHAnsi" w:hAnsiTheme="majorHAnsi"/>
-          <w:sz w:val="28"/>
-          <w:szCs w:val="28"/>
-        </w:rPr>
-      </w:pPr>
-      <w:r>
-        <w:rPr>
-          <w:rFonts w:asciiTheme="majorHAnsi" w:hAnsiTheme="majorHAnsi"/>
-          <w:sz w:val="28"/>
-          <w:szCs w:val="28"/>
+          <w:color w:val="984806" w:themeColor="accent6" w:themeShade="80"/>
+          <w:sz w:val="32"/>
+          <w:szCs w:val="32"/>
+        </w:rPr>
+      </w:pPr>
+      <w:r>
+        <w:rPr>
+          <w:rFonts w:asciiTheme="majorHAnsi" w:hAnsiTheme="majorHAnsi"/>
+          <w:color w:val="984806" w:themeColor="accent6" w:themeShade="80"/>
+          <w:sz w:val="32"/>
+          <w:szCs w:val="32"/>
         </w:rPr>
         <w:t>React Js Documentation</w:t>
       </w:r>
@@ -646,6 +648,7 @@
         <w:rPr>
           <w:rFonts w:asciiTheme="majorHAnsi" w:hAnsiTheme="majorHAnsi"/>
         </w:rPr>
+        <w:lastRenderedPageBreak/>
         <w:t>Check your app folder --&gt; (D:\nodejs_learning\rectApp) you will get the package.json created into it.</w:t>
       </w:r>
     </w:p>
@@ -1118,6 +1121,7 @@
           <w:color w:val="000000"/>
           <w:lang w:eastAsia="en-IN"/>
         </w:rPr>
+        <w:lastRenderedPageBreak/>
         <w:t>npm WARN rectApp@1.0.0 No description</w:t>
       </w:r>
     </w:p>
@@ -1138,7 +1142,6 @@
           <w:color w:val="000000"/>
           <w:lang w:eastAsia="en-IN"/>
         </w:rPr>
-        <w:lastRenderedPageBreak/>
         <w:t>npm WARN rectApp@1.0.0 No repository field.</w:t>
       </w:r>
     </w:p>
@@ -1639,7 +1642,6 @@
           <w:sz w:val="22"/>
           <w:szCs w:val="22"/>
         </w:rPr>
-        <w:lastRenderedPageBreak/>
         <w:t>Install babel, and its plugins babel-core, babel-loader, babel-preset-env, babel-preset-react and, html-webpack-plugin</w:t>
       </w:r>
     </w:p>
@@ -2777,6 +2779,7 @@
           <w:sz w:val="18"/>
           <w:szCs w:val="18"/>
         </w:rPr>
+        <w:lastRenderedPageBreak/>
         <w:t xml:space="preserve">      </w:t>
       </w:r>
       <w:r>
@@ -2927,7 +2930,6 @@
           <w:sz w:val="18"/>
           <w:szCs w:val="18"/>
         </w:rPr>
-        <w:lastRenderedPageBreak/>
         <w:t xml:space="preserve">   </w:t>
       </w:r>
       <w:r>
@@ -4198,6 +4200,7 @@
           <w:sz w:val="16"/>
           <w:szCs w:val="16"/>
         </w:rPr>
+        <w:lastRenderedPageBreak/>
         <w:t>+ react@16.8.3</w:t>
       </w:r>
     </w:p>
@@ -4264,7 +4267,6 @@
           <w:sz w:val="16"/>
           <w:szCs w:val="16"/>
         </w:rPr>
-        <w:lastRenderedPageBreak/>
         <w:t>added 1813 packages from 716 contributors and audited 36230 packages in 156.055s</w:t>
       </w:r>
     </w:p>
@@ -4882,6 +4884,7 @@
           <w:sz w:val="22"/>
           <w:szCs w:val="22"/>
         </w:rPr>
+        <w:lastRenderedPageBreak/>
         <w:t>D:\nodejs_learning\my-app\src&gt;</w:t>
       </w:r>
       <w:r>
@@ -5055,7 +5058,6 @@
           <w:sz w:val="22"/>
           <w:szCs w:val="22"/>
         </w:rPr>
-        <w:lastRenderedPageBreak/>
         <w:t>In the index.js file add the following code</w:t>
       </w:r>
     </w:p>

</xml_diff>

<commit_message>
changing the content of the file
</commit_message>
<xml_diff>
--- a/React Js Documentation.docx
+++ b/React Js Documentation.docx
@@ -45,33 +45,103 @@
         <w:rPr>
           <w:rFonts w:asciiTheme="majorHAnsi" w:hAnsiTheme="majorHAnsi"/>
         </w:rPr>
-        <w:t>all node js using below commands</w:t>
-      </w:r>
-    </w:p>
-    <w:p>
-      <w:pPr>
-        <w:rPr>
-          <w:rFonts w:asciiTheme="majorHAnsi" w:hAnsiTheme="majorHAnsi"/>
-        </w:rPr>
-      </w:pPr>
-      <w:r>
-        <w:rPr>
-          <w:rFonts w:asciiTheme="majorHAnsi" w:hAnsiTheme="majorHAnsi"/>
-        </w:rPr>
-        <w:t>Download the latest node js from google and install in the the system</w:t>
-      </w:r>
-    </w:p>
-    <w:p>
-      <w:pPr>
-        <w:rPr>
-          <w:rFonts w:asciiTheme="majorHAnsi" w:hAnsiTheme="majorHAnsi"/>
-        </w:rPr>
-      </w:pPr>
-      <w:r>
-        <w:rPr>
-          <w:rFonts w:asciiTheme="majorHAnsi" w:hAnsiTheme="majorHAnsi"/>
-        </w:rPr>
-        <w:t>For checking that node js has been install in your system execute the command.</w:t>
+        <w:t xml:space="preserve">all node </w:t>
+      </w:r>
+      <w:proofErr w:type="spellStart"/>
+      <w:r>
+        <w:rPr>
+          <w:rFonts w:asciiTheme="majorHAnsi" w:hAnsiTheme="majorHAnsi"/>
+        </w:rPr>
+        <w:t>js</w:t>
+      </w:r>
+      <w:proofErr w:type="spellEnd"/>
+      <w:r>
+        <w:rPr>
+          <w:rFonts w:asciiTheme="majorHAnsi" w:hAnsiTheme="majorHAnsi"/>
+        </w:rPr>
+        <w:t xml:space="preserve"> using below commands</w:t>
+      </w:r>
+    </w:p>
+    <w:p>
+      <w:pPr>
+        <w:rPr>
+          <w:rFonts w:asciiTheme="majorHAnsi" w:hAnsiTheme="majorHAnsi"/>
+        </w:rPr>
+      </w:pPr>
+      <w:r>
+        <w:rPr>
+          <w:rFonts w:asciiTheme="majorHAnsi" w:hAnsiTheme="majorHAnsi"/>
+        </w:rPr>
+        <w:t xml:space="preserve">Download the latest node </w:t>
+      </w:r>
+      <w:proofErr w:type="spellStart"/>
+      <w:r>
+        <w:rPr>
+          <w:rFonts w:asciiTheme="majorHAnsi" w:hAnsiTheme="majorHAnsi"/>
+        </w:rPr>
+        <w:t>js</w:t>
+      </w:r>
+      <w:proofErr w:type="spellEnd"/>
+      <w:r>
+        <w:rPr>
+          <w:rFonts w:asciiTheme="majorHAnsi" w:hAnsiTheme="majorHAnsi"/>
+        </w:rPr>
+        <w:t xml:space="preserve"> from </w:t>
+      </w:r>
+      <w:proofErr w:type="spellStart"/>
+      <w:r>
+        <w:rPr>
+          <w:rFonts w:asciiTheme="majorHAnsi" w:hAnsiTheme="majorHAnsi"/>
+        </w:rPr>
+        <w:t>google</w:t>
+      </w:r>
+      <w:proofErr w:type="spellEnd"/>
+      <w:r>
+        <w:rPr>
+          <w:rFonts w:asciiTheme="majorHAnsi" w:hAnsiTheme="majorHAnsi"/>
+        </w:rPr>
+        <w:t xml:space="preserve"> and install in the </w:t>
+      </w:r>
+      <w:proofErr w:type="spellStart"/>
+      <w:r>
+        <w:rPr>
+          <w:rFonts w:asciiTheme="majorHAnsi" w:hAnsiTheme="majorHAnsi"/>
+        </w:rPr>
+        <w:t>the</w:t>
+      </w:r>
+      <w:proofErr w:type="spellEnd"/>
+      <w:r>
+        <w:rPr>
+          <w:rFonts w:asciiTheme="majorHAnsi" w:hAnsiTheme="majorHAnsi"/>
+        </w:rPr>
+        <w:t xml:space="preserve"> system</w:t>
+      </w:r>
+    </w:p>
+    <w:p>
+      <w:pPr>
+        <w:rPr>
+          <w:rFonts w:asciiTheme="majorHAnsi" w:hAnsiTheme="majorHAnsi"/>
+        </w:rPr>
+      </w:pPr>
+      <w:r>
+        <w:rPr>
+          <w:rFonts w:asciiTheme="majorHAnsi" w:hAnsiTheme="majorHAnsi"/>
+        </w:rPr>
+        <w:t xml:space="preserve">For checking that node </w:t>
+      </w:r>
+      <w:proofErr w:type="spellStart"/>
+      <w:r>
+        <w:rPr>
+          <w:rFonts w:asciiTheme="majorHAnsi" w:hAnsiTheme="majorHAnsi"/>
+        </w:rPr>
+        <w:t>js</w:t>
+      </w:r>
+      <w:proofErr w:type="spellEnd"/>
+      <w:r>
+        <w:rPr>
+          <w:rFonts w:asciiTheme="majorHAnsi" w:hAnsiTheme="majorHAnsi"/>
+        </w:rPr>
+        <w:t xml:space="preserve"> has been install in your system execute the command.</w:t>
       </w:r>
     </w:p>
     <w:p>
@@ -134,8 +204,9 @@
           <w:sz w:val="28"/>
           <w:szCs w:val="28"/>
         </w:rPr>
-        <w:t>Installing ReactJS using</w:t>
-      </w:r>
+        <w:t xml:space="preserve">Installing </w:t>
+      </w:r>
+      <w:proofErr w:type="spellStart"/>
       <w:r>
         <w:rPr>
           <w:b w:val="0"/>
@@ -145,8 +216,9 @@
           <w:sz w:val="28"/>
           <w:szCs w:val="28"/>
         </w:rPr>
-        <w:t xml:space="preserve"> </w:t>
-      </w:r>
+        <w:t>ReactJS</w:t>
+      </w:r>
+      <w:proofErr w:type="spellEnd"/>
       <w:r>
         <w:rPr>
           <w:b w:val="0"/>
@@ -156,8 +228,67 @@
           <w:sz w:val="28"/>
           <w:szCs w:val="28"/>
         </w:rPr>
-        <w:t xml:space="preserve"> webpack and babel</w:t>
-      </w:r>
+        <w:t xml:space="preserve"> using</w:t>
+      </w:r>
+      <w:r>
+        <w:rPr>
+          <w:b w:val="0"/>
+          <w:bCs w:val="0"/>
+          <w:color w:val="121214"/>
+          <w:spacing w:val="-14"/>
+          <w:sz w:val="28"/>
+          <w:szCs w:val="28"/>
+        </w:rPr>
+        <w:t xml:space="preserve"> </w:t>
+      </w:r>
+      <w:r>
+        <w:rPr>
+          <w:b w:val="0"/>
+          <w:bCs w:val="0"/>
+          <w:color w:val="121214"/>
+          <w:spacing w:val="-14"/>
+          <w:sz w:val="28"/>
+          <w:szCs w:val="28"/>
+        </w:rPr>
+        <w:t xml:space="preserve"> </w:t>
+      </w:r>
+      <w:proofErr w:type="spellStart"/>
+      <w:r>
+        <w:rPr>
+          <w:b w:val="0"/>
+          <w:bCs w:val="0"/>
+          <w:color w:val="121214"/>
+          <w:spacing w:val="-14"/>
+          <w:sz w:val="28"/>
+          <w:szCs w:val="28"/>
+        </w:rPr>
+        <w:t>webpack</w:t>
+      </w:r>
+      <w:proofErr w:type="spellEnd"/>
+      <w:r>
+        <w:rPr>
+          <w:b w:val="0"/>
+          <w:bCs w:val="0"/>
+          <w:color w:val="121214"/>
+          <w:spacing w:val="-14"/>
+          <w:sz w:val="28"/>
+          <w:szCs w:val="28"/>
+        </w:rPr>
+        <w:t xml:space="preserve"> and </w:t>
+      </w:r>
+      <w:proofErr w:type="spellStart"/>
+      <w:r>
+        <w:rPr>
+          <w:b w:val="0"/>
+          <w:bCs w:val="0"/>
+          <w:color w:val="121214"/>
+          <w:spacing w:val="-14"/>
+          <w:sz w:val="28"/>
+          <w:szCs w:val="28"/>
+        </w:rPr>
+        <w:t>babel</w:t>
+      </w:r>
+      <w:proofErr w:type="spellEnd"/>
     </w:p>
     <w:p>
       <w:pPr>
@@ -186,7 +317,21 @@
         <w:rPr>
           <w:rFonts w:asciiTheme="majorHAnsi" w:hAnsiTheme="majorHAnsi"/>
         </w:rPr>
-        <w:t xml:space="preserve">now you are able to create react app onto the node js </w:t>
+        <w:t xml:space="preserve">now you are able to create react app onto the node </w:t>
+      </w:r>
+      <w:proofErr w:type="spellStart"/>
+      <w:r>
+        <w:rPr>
+          <w:rFonts w:asciiTheme="majorHAnsi" w:hAnsiTheme="majorHAnsi"/>
+        </w:rPr>
+        <w:t>js</w:t>
+      </w:r>
+      <w:proofErr w:type="spellEnd"/>
+      <w:r>
+        <w:rPr>
+          <w:rFonts w:asciiTheme="majorHAnsi" w:hAnsiTheme="majorHAnsi"/>
+        </w:rPr>
+        <w:t xml:space="preserve"> </w:t>
       </w:r>
       <w:r>
         <w:rPr>
@@ -222,7 +367,14 @@
         <w:rPr>
           <w:rFonts w:asciiTheme="majorHAnsi" w:hAnsiTheme="majorHAnsi"/>
         </w:rPr>
-        <w:t xml:space="preserve"> rectA</w:t>
+        <w:t xml:space="preserve"> </w:t>
+      </w:r>
+      <w:proofErr w:type="spellStart"/>
+      <w:r>
+        <w:rPr>
+          <w:rFonts w:asciiTheme="majorHAnsi" w:hAnsiTheme="majorHAnsi"/>
+        </w:rPr>
+        <w:t>rectA</w:t>
       </w:r>
       <w:r>
         <w:rPr>
@@ -230,6 +382,7 @@
         </w:rPr>
         <w:t>pp</w:t>
       </w:r>
+      <w:proofErr w:type="spellEnd"/>
     </w:p>
     <w:p>
       <w:pPr>
@@ -252,8 +405,16 @@
         <w:rPr>
           <w:rFonts w:asciiTheme="majorHAnsi" w:hAnsiTheme="majorHAnsi"/>
         </w:rPr>
-        <w:t>D:\nodejs_learning&gt;cd rectApp</w:t>
-      </w:r>
+        <w:t xml:space="preserve">D:\nodejs_learning&gt;cd </w:t>
+      </w:r>
+      <w:proofErr w:type="spellStart"/>
+      <w:r>
+        <w:rPr>
+          <w:rFonts w:asciiTheme="majorHAnsi" w:hAnsiTheme="majorHAnsi"/>
+        </w:rPr>
+        <w:t>rectApp</w:t>
+      </w:r>
+      <w:proofErr w:type="spellEnd"/>
     </w:p>
     <w:p>
       <w:pPr>
@@ -282,6 +443,7 @@
         </w:rPr>
         <w:t>To create any module, it is required to generate the </w:t>
       </w:r>
+      <w:proofErr w:type="spellStart"/>
       <w:r>
         <w:rPr>
           <w:rFonts w:asciiTheme="majorHAnsi" w:hAnsiTheme="majorHAnsi"/>
@@ -292,6 +454,7 @@
         </w:rPr>
         <w:t>package.json</w:t>
       </w:r>
+      <w:proofErr w:type="spellEnd"/>
       <w:r>
         <w:rPr>
           <w:rFonts w:asciiTheme="majorHAnsi" w:hAnsiTheme="majorHAnsi"/>
@@ -300,6 +463,7 @@
         </w:rPr>
         <w:t> file. Therefore, after Creating the folder, we need to create a </w:t>
       </w:r>
+      <w:proofErr w:type="spellStart"/>
       <w:r>
         <w:rPr>
           <w:rFonts w:asciiTheme="majorHAnsi" w:hAnsiTheme="majorHAnsi"/>
@@ -310,6 +474,7 @@
         </w:rPr>
         <w:t>package.json</w:t>
       </w:r>
+      <w:proofErr w:type="spellEnd"/>
       <w:r>
         <w:rPr>
           <w:rFonts w:asciiTheme="majorHAnsi" w:hAnsiTheme="majorHAnsi"/>
@@ -337,6 +502,7 @@
         </w:rPr>
         <w:t>To do so you need to run the </w:t>
       </w:r>
+      <w:proofErr w:type="spellStart"/>
       <w:r>
         <w:rPr>
           <w:rFonts w:asciiTheme="majorHAnsi" w:hAnsiTheme="majorHAnsi"/>
@@ -345,7 +511,18 @@
           <w:color w:val="000000"/>
           <w:shd w:val="clear" w:color="auto" w:fill="FFFFFF"/>
         </w:rPr>
-        <w:t>npm init</w:t>
+        <w:t>npm</w:t>
+      </w:r>
+      <w:proofErr w:type="spellEnd"/>
+      <w:r>
+        <w:rPr>
+          <w:rFonts w:asciiTheme="majorHAnsi" w:hAnsiTheme="majorHAnsi"/>
+          <w:b/>
+          <w:bCs/>
+          <w:color w:val="000000"/>
+          <w:shd w:val="clear" w:color="auto" w:fill="FFFFFF"/>
+        </w:rPr>
+        <w:t xml:space="preserve"> init</w:t>
       </w:r>
       <w:r>
         <w:rPr>
@@ -399,7 +576,25 @@
           <w:color w:val="000000"/>
           <w:shd w:val="clear" w:color="auto" w:fill="FFFFFF"/>
         </w:rPr>
-        <w:t xml:space="preserve"> This command asks information about the module such as packagename, description, author etc. you can skip these using the –y option.</w:t>
+        <w:t xml:space="preserve"> This command asks information about the module such as </w:t>
+      </w:r>
+      <w:proofErr w:type="spellStart"/>
+      <w:r>
+        <w:rPr>
+          <w:rFonts w:asciiTheme="majorHAnsi" w:hAnsiTheme="majorHAnsi"/>
+          <w:color w:val="000000"/>
+          <w:shd w:val="clear" w:color="auto" w:fill="FFFFFF"/>
+        </w:rPr>
+        <w:t>packagename</w:t>
+      </w:r>
+      <w:proofErr w:type="spellEnd"/>
+      <w:r>
+        <w:rPr>
+          <w:rFonts w:asciiTheme="majorHAnsi" w:hAnsiTheme="majorHAnsi"/>
+          <w:color w:val="000000"/>
+          <w:shd w:val="clear" w:color="auto" w:fill="FFFFFF"/>
+        </w:rPr>
+        <w:t>, description, author etc. you can skip these using the –y option.</w:t>
       </w:r>
     </w:p>
     <w:p>
@@ -486,7 +681,21 @@
         <w:rPr>
           <w:rFonts w:asciiTheme="majorHAnsi" w:hAnsiTheme="majorHAnsi"/>
         </w:rPr>
-        <w:t xml:space="preserve">  "name": "rectApp",</w:t>
+        <w:t xml:space="preserve">  "name": "</w:t>
+      </w:r>
+      <w:proofErr w:type="spellStart"/>
+      <w:r>
+        <w:rPr>
+          <w:rFonts w:asciiTheme="majorHAnsi" w:hAnsiTheme="majorHAnsi"/>
+        </w:rPr>
+        <w:t>rectApp</w:t>
+      </w:r>
+      <w:proofErr w:type="spellEnd"/>
+      <w:r>
+        <w:rPr>
+          <w:rFonts w:asciiTheme="majorHAnsi" w:hAnsiTheme="majorHAnsi"/>
+        </w:rPr>
+        <w:t>",</w:t>
       </w:r>
     </w:p>
     <w:p>
@@ -649,7 +858,21 @@
           <w:rFonts w:asciiTheme="majorHAnsi" w:hAnsiTheme="majorHAnsi"/>
         </w:rPr>
         <w:lastRenderedPageBreak/>
-        <w:t>Check your app folder --&gt; (D:\nodejs_learning\rectApp) you will get the package.json created into it.</w:t>
+        <w:t xml:space="preserve">Check your app folder --&gt; (D:\nodejs_learning\rectApp) you will get the </w:t>
+      </w:r>
+      <w:proofErr w:type="spellStart"/>
+      <w:r>
+        <w:rPr>
+          <w:rFonts w:asciiTheme="majorHAnsi" w:hAnsiTheme="majorHAnsi"/>
+        </w:rPr>
+        <w:t>package.json</w:t>
+      </w:r>
+      <w:proofErr w:type="spellEnd"/>
+      <w:r>
+        <w:rPr>
+          <w:rFonts w:asciiTheme="majorHAnsi" w:hAnsiTheme="majorHAnsi"/>
+        </w:rPr>
+        <w:t xml:space="preserve"> created into it.</w:t>
       </w:r>
     </w:p>
     <w:p>
@@ -769,8 +992,18 @@
           <w:color w:val="000000"/>
           <w:lang w:eastAsia="en-IN"/>
         </w:rPr>
-        <w:t xml:space="preserve"> install React and react dom</w:t>
-      </w:r>
+        <w:t xml:space="preserve"> install React and react </w:t>
+      </w:r>
+      <w:proofErr w:type="spellStart"/>
+      <w:r>
+        <w:rPr>
+          <w:rFonts w:asciiTheme="majorHAnsi" w:eastAsia="Times New Roman" w:hAnsiTheme="majorHAnsi" w:cs="Times New Roman"/>
+          <w:color w:val="000000"/>
+          <w:lang w:eastAsia="en-IN"/>
+        </w:rPr>
+        <w:t>dom</w:t>
+      </w:r>
+      <w:proofErr w:type="spellEnd"/>
       <w:r>
         <w:rPr>
           <w:rFonts w:asciiTheme="majorHAnsi" w:eastAsia="Times New Roman" w:hAnsiTheme="majorHAnsi" w:cs="Times New Roman"/>
@@ -825,16 +1058,9 @@
           <w:color w:val="000000"/>
           <w:shd w:val="clear" w:color="auto" w:fill="FFFFFF"/>
         </w:rPr>
-        <w:t>react-dom</w:t>
-      </w:r>
-      <w:r>
-        <w:rPr>
-          <w:rFonts w:asciiTheme="majorHAnsi" w:hAnsiTheme="majorHAnsi"/>
-          <w:color w:val="000000"/>
-          <w:shd w:val="clear" w:color="auto" w:fill="FFFFFF"/>
-        </w:rPr>
-        <w:t> commands of npm respectively. You can add the packages we install, to </w:t>
-      </w:r>
+        <w:t>react-</w:t>
+      </w:r>
+      <w:proofErr w:type="spellStart"/>
       <w:r>
         <w:rPr>
           <w:rFonts w:asciiTheme="majorHAnsi" w:hAnsiTheme="majorHAnsi"/>
@@ -843,8 +1069,47 @@
           <w:color w:val="000000"/>
           <w:shd w:val="clear" w:color="auto" w:fill="FFFFFF"/>
         </w:rPr>
+        <w:t>dom</w:t>
+      </w:r>
+      <w:proofErr w:type="spellEnd"/>
+      <w:r>
+        <w:rPr>
+          <w:rFonts w:asciiTheme="majorHAnsi" w:hAnsiTheme="majorHAnsi"/>
+          <w:color w:val="000000"/>
+          <w:shd w:val="clear" w:color="auto" w:fill="FFFFFF"/>
+        </w:rPr>
+        <w:t xml:space="preserve"> commands of </w:t>
+      </w:r>
+      <w:proofErr w:type="spellStart"/>
+      <w:r>
+        <w:rPr>
+          <w:rFonts w:asciiTheme="majorHAnsi" w:hAnsiTheme="majorHAnsi"/>
+          <w:color w:val="000000"/>
+          <w:shd w:val="clear" w:color="auto" w:fill="FFFFFF"/>
+        </w:rPr>
+        <w:t>npm</w:t>
+      </w:r>
+      <w:proofErr w:type="spellEnd"/>
+      <w:r>
+        <w:rPr>
+          <w:rFonts w:asciiTheme="majorHAnsi" w:hAnsiTheme="majorHAnsi"/>
+          <w:color w:val="000000"/>
+          <w:shd w:val="clear" w:color="auto" w:fill="FFFFFF"/>
+        </w:rPr>
+        <w:t xml:space="preserve"> respectively. You can add the packages we install, to </w:t>
+      </w:r>
+      <w:proofErr w:type="spellStart"/>
+      <w:r>
+        <w:rPr>
+          <w:rFonts w:asciiTheme="majorHAnsi" w:hAnsiTheme="majorHAnsi"/>
+          <w:b/>
+          <w:bCs/>
+          <w:color w:val="000000"/>
+          <w:shd w:val="clear" w:color="auto" w:fill="FFFFFF"/>
+        </w:rPr>
         <w:t>package.json</w:t>
       </w:r>
+      <w:proofErr w:type="spellEnd"/>
       <w:r>
         <w:rPr>
           <w:rFonts w:asciiTheme="majorHAnsi" w:hAnsiTheme="majorHAnsi"/>
@@ -927,13 +1192,59 @@
           <w:lang w:eastAsia="en-IN"/>
         </w:rPr>
       </w:pPr>
+      <w:proofErr w:type="spellStart"/>
       <w:r>
         <w:rPr>
           <w:rFonts w:asciiTheme="majorHAnsi" w:eastAsia="Times New Roman" w:hAnsiTheme="majorHAnsi" w:cs="Times New Roman"/>
           <w:color w:val="000000"/>
           <w:lang w:eastAsia="en-IN"/>
         </w:rPr>
-        <w:t>npm notice created a lockfile as package-lock.json. You should commit this file.</w:t>
+        <w:t>npm</w:t>
+      </w:r>
+      <w:proofErr w:type="spellEnd"/>
+      <w:r>
+        <w:rPr>
+          <w:rFonts w:asciiTheme="majorHAnsi" w:eastAsia="Times New Roman" w:hAnsiTheme="majorHAnsi" w:cs="Times New Roman"/>
+          <w:color w:val="000000"/>
+          <w:lang w:eastAsia="en-IN"/>
+        </w:rPr>
+        <w:t xml:space="preserve"> notice created a </w:t>
+      </w:r>
+      <w:proofErr w:type="spellStart"/>
+      <w:r>
+        <w:rPr>
+          <w:rFonts w:asciiTheme="majorHAnsi" w:eastAsia="Times New Roman" w:hAnsiTheme="majorHAnsi" w:cs="Times New Roman"/>
+          <w:color w:val="000000"/>
+          <w:lang w:eastAsia="en-IN"/>
+        </w:rPr>
+        <w:t>lockfile</w:t>
+      </w:r>
+      <w:proofErr w:type="spellEnd"/>
+      <w:r>
+        <w:rPr>
+          <w:rFonts w:asciiTheme="majorHAnsi" w:eastAsia="Times New Roman" w:hAnsiTheme="majorHAnsi" w:cs="Times New Roman"/>
+          <w:color w:val="000000"/>
+          <w:lang w:eastAsia="en-IN"/>
+        </w:rPr>
+        <w:t xml:space="preserve"> as package-</w:t>
+      </w:r>
+      <w:proofErr w:type="spellStart"/>
+      <w:r>
+        <w:rPr>
+          <w:rFonts w:asciiTheme="majorHAnsi" w:eastAsia="Times New Roman" w:hAnsiTheme="majorHAnsi" w:cs="Times New Roman"/>
+          <w:color w:val="000000"/>
+          <w:lang w:eastAsia="en-IN"/>
+        </w:rPr>
+        <w:t>lock.json</w:t>
+      </w:r>
+      <w:proofErr w:type="spellEnd"/>
+      <w:r>
+        <w:rPr>
+          <w:rFonts w:asciiTheme="majorHAnsi" w:eastAsia="Times New Roman" w:hAnsiTheme="majorHAnsi" w:cs="Times New Roman"/>
+          <w:color w:val="000000"/>
+          <w:lang w:eastAsia="en-IN"/>
+        </w:rPr>
+        <w:t>. You should commit this file.</w:t>
       </w:r>
     </w:p>
     <w:p>
@@ -947,13 +1258,23 @@
           <w:lang w:eastAsia="en-IN"/>
         </w:rPr>
       </w:pPr>
+      <w:proofErr w:type="spellStart"/>
       <w:r>
         <w:rPr>
           <w:rFonts w:asciiTheme="majorHAnsi" w:eastAsia="Times New Roman" w:hAnsiTheme="majorHAnsi" w:cs="Times New Roman"/>
           <w:color w:val="000000"/>
           <w:lang w:eastAsia="en-IN"/>
         </w:rPr>
-        <w:t>npm WARN rectApp@1.0.0 No description</w:t>
+        <w:t>npm</w:t>
+      </w:r>
+      <w:proofErr w:type="spellEnd"/>
+      <w:r>
+        <w:rPr>
+          <w:rFonts w:asciiTheme="majorHAnsi" w:eastAsia="Times New Roman" w:hAnsiTheme="majorHAnsi" w:cs="Times New Roman"/>
+          <w:color w:val="000000"/>
+          <w:lang w:eastAsia="en-IN"/>
+        </w:rPr>
+        <w:t xml:space="preserve"> WARN rectApp@1.0.0 No description</w:t>
       </w:r>
     </w:p>
     <w:p>
@@ -967,13 +1288,23 @@
           <w:lang w:eastAsia="en-IN"/>
         </w:rPr>
       </w:pPr>
+      <w:proofErr w:type="spellStart"/>
       <w:r>
         <w:rPr>
           <w:rFonts w:asciiTheme="majorHAnsi" w:eastAsia="Times New Roman" w:hAnsiTheme="majorHAnsi" w:cs="Times New Roman"/>
           <w:color w:val="000000"/>
           <w:lang w:eastAsia="en-IN"/>
         </w:rPr>
-        <w:t>npm WARN rectApp@1.0.0 No repository field.</w:t>
+        <w:t>npm</w:t>
+      </w:r>
+      <w:proofErr w:type="spellEnd"/>
+      <w:r>
+        <w:rPr>
+          <w:rFonts w:asciiTheme="majorHAnsi" w:eastAsia="Times New Roman" w:hAnsiTheme="majorHAnsi" w:cs="Times New Roman"/>
+          <w:color w:val="000000"/>
+          <w:lang w:eastAsia="en-IN"/>
+        </w:rPr>
+        <w:t xml:space="preserve"> WARN rectApp@1.0.0 No repository field.</w:t>
       </w:r>
     </w:p>
     <w:p>
@@ -1089,7 +1420,25 @@
           <w:color w:val="000000"/>
           <w:lang w:eastAsia="en-IN"/>
         </w:rPr>
-        <w:t>D:\nodejs_learning\rectApp&gt;npm install react-dom –save</w:t>
+        <w:t>D:\nodejs_learning\rectApp&gt;npm install react-</w:t>
+      </w:r>
+      <w:proofErr w:type="spellStart"/>
+      <w:r>
+        <w:rPr>
+          <w:rFonts w:asciiTheme="majorHAnsi" w:eastAsia="Times New Roman" w:hAnsiTheme="majorHAnsi" w:cs="Times New Roman"/>
+          <w:color w:val="000000"/>
+          <w:lang w:eastAsia="en-IN"/>
+        </w:rPr>
+        <w:t>dom</w:t>
+      </w:r>
+      <w:proofErr w:type="spellEnd"/>
+      <w:r>
+        <w:rPr>
+          <w:rFonts w:asciiTheme="majorHAnsi" w:eastAsia="Times New Roman" w:hAnsiTheme="majorHAnsi" w:cs="Times New Roman"/>
+          <w:color w:val="000000"/>
+          <w:lang w:eastAsia="en-IN"/>
+        </w:rPr>
+        <w:t xml:space="preserve"> –save</w:t>
       </w:r>
     </w:p>
     <w:p>
@@ -1115,6 +1464,7 @@
           <w:lang w:eastAsia="en-IN"/>
         </w:rPr>
       </w:pPr>
+      <w:proofErr w:type="spellStart"/>
       <w:r>
         <w:rPr>
           <w:rFonts w:asciiTheme="majorHAnsi" w:eastAsia="Times New Roman" w:hAnsiTheme="majorHAnsi" w:cs="Times New Roman"/>
@@ -1122,7 +1472,16 @@
           <w:lang w:eastAsia="en-IN"/>
         </w:rPr>
         <w:lastRenderedPageBreak/>
-        <w:t>npm WARN rectApp@1.0.0 No description</w:t>
+        <w:t>npm</w:t>
+      </w:r>
+      <w:proofErr w:type="spellEnd"/>
+      <w:r>
+        <w:rPr>
+          <w:rFonts w:asciiTheme="majorHAnsi" w:eastAsia="Times New Roman" w:hAnsiTheme="majorHAnsi" w:cs="Times New Roman"/>
+          <w:color w:val="000000"/>
+          <w:lang w:eastAsia="en-IN"/>
+        </w:rPr>
+        <w:t xml:space="preserve"> WARN rectApp@1.0.0 No description</w:t>
       </w:r>
     </w:p>
     <w:p>
@@ -1136,13 +1495,23 @@
           <w:lang w:eastAsia="en-IN"/>
         </w:rPr>
       </w:pPr>
+      <w:proofErr w:type="spellStart"/>
       <w:r>
         <w:rPr>
           <w:rFonts w:asciiTheme="majorHAnsi" w:eastAsia="Times New Roman" w:hAnsiTheme="majorHAnsi" w:cs="Times New Roman"/>
           <w:color w:val="000000"/>
           <w:lang w:eastAsia="en-IN"/>
         </w:rPr>
-        <w:t>npm WARN rectApp@1.0.0 No repository field.</w:t>
+        <w:t>npm</w:t>
+      </w:r>
+      <w:proofErr w:type="spellEnd"/>
+      <w:r>
+        <w:rPr>
+          <w:rFonts w:asciiTheme="majorHAnsi" w:eastAsia="Times New Roman" w:hAnsiTheme="majorHAnsi" w:cs="Times New Roman"/>
+          <w:color w:val="000000"/>
+          <w:lang w:eastAsia="en-IN"/>
+        </w:rPr>
+        <w:t xml:space="preserve"> WARN rectApp@1.0.0 No repository field.</w:t>
       </w:r>
     </w:p>
     <w:p>
@@ -1252,8 +1621,21 @@
           <w:sz w:val="22"/>
           <w:szCs w:val="22"/>
         </w:rPr>
-        <w:t>Step 3 : Install webpack</w:t>
-      </w:r>
+        <w:t xml:space="preserve">Step 3 : Install </w:t>
+      </w:r>
+      <w:proofErr w:type="spellStart"/>
+      <w:r>
+        <w:rPr>
+          <w:rFonts w:asciiTheme="majorHAnsi" w:hAnsiTheme="majorHAnsi"/>
+          <w:b w:val="0"/>
+          <w:bCs w:val="0"/>
+          <w:color w:val="000000"/>
+          <w:sz w:val="22"/>
+          <w:szCs w:val="22"/>
+        </w:rPr>
+        <w:t>webpack</w:t>
+      </w:r>
+      <w:proofErr w:type="spellEnd"/>
     </w:p>
     <w:p>
       <w:pPr>
@@ -1278,7 +1660,103 @@
           <w:szCs w:val="22"/>
           <w:shd w:val="clear" w:color="auto" w:fill="FFFFFF"/>
         </w:rPr>
-        <w:t>Since we are using webpack to generate bundler install webpack, webpack-dev-server and webpack-cli.</w:t>
+        <w:t xml:space="preserve">Since we are using </w:t>
+      </w:r>
+      <w:proofErr w:type="spellStart"/>
+      <w:r>
+        <w:rPr>
+          <w:rFonts w:asciiTheme="majorHAnsi" w:hAnsiTheme="majorHAnsi"/>
+          <w:b w:val="0"/>
+          <w:color w:val="000000"/>
+          <w:sz w:val="22"/>
+          <w:szCs w:val="22"/>
+          <w:shd w:val="clear" w:color="auto" w:fill="FFFFFF"/>
+        </w:rPr>
+        <w:t>webpack</w:t>
+      </w:r>
+      <w:proofErr w:type="spellEnd"/>
+      <w:r>
+        <w:rPr>
+          <w:rFonts w:asciiTheme="majorHAnsi" w:hAnsiTheme="majorHAnsi"/>
+          <w:b w:val="0"/>
+          <w:color w:val="000000"/>
+          <w:sz w:val="22"/>
+          <w:szCs w:val="22"/>
+          <w:shd w:val="clear" w:color="auto" w:fill="FFFFFF"/>
+        </w:rPr>
+        <w:t xml:space="preserve"> to generate bundler install </w:t>
+      </w:r>
+      <w:proofErr w:type="spellStart"/>
+      <w:r>
+        <w:rPr>
+          <w:rFonts w:asciiTheme="majorHAnsi" w:hAnsiTheme="majorHAnsi"/>
+          <w:b w:val="0"/>
+          <w:color w:val="000000"/>
+          <w:sz w:val="22"/>
+          <w:szCs w:val="22"/>
+          <w:shd w:val="clear" w:color="auto" w:fill="FFFFFF"/>
+        </w:rPr>
+        <w:t>webpack</w:t>
+      </w:r>
+      <w:proofErr w:type="spellEnd"/>
+      <w:r>
+        <w:rPr>
+          <w:rFonts w:asciiTheme="majorHAnsi" w:hAnsiTheme="majorHAnsi"/>
+          <w:b w:val="0"/>
+          <w:color w:val="000000"/>
+          <w:sz w:val="22"/>
+          <w:szCs w:val="22"/>
+          <w:shd w:val="clear" w:color="auto" w:fill="FFFFFF"/>
+        </w:rPr>
+        <w:t xml:space="preserve">, </w:t>
+      </w:r>
+      <w:proofErr w:type="spellStart"/>
+      <w:r>
+        <w:rPr>
+          <w:rFonts w:asciiTheme="majorHAnsi" w:hAnsiTheme="majorHAnsi"/>
+          <w:b w:val="0"/>
+          <w:color w:val="000000"/>
+          <w:sz w:val="22"/>
+          <w:szCs w:val="22"/>
+          <w:shd w:val="clear" w:color="auto" w:fill="FFFFFF"/>
+        </w:rPr>
+        <w:t>webpack</w:t>
+      </w:r>
+      <w:proofErr w:type="spellEnd"/>
+      <w:r>
+        <w:rPr>
+          <w:rFonts w:asciiTheme="majorHAnsi" w:hAnsiTheme="majorHAnsi"/>
+          <w:b w:val="0"/>
+          <w:color w:val="000000"/>
+          <w:sz w:val="22"/>
+          <w:szCs w:val="22"/>
+          <w:shd w:val="clear" w:color="auto" w:fill="FFFFFF"/>
+        </w:rPr>
+        <w:t xml:space="preserve">-dev-server and </w:t>
+      </w:r>
+      <w:proofErr w:type="spellStart"/>
+      <w:r>
+        <w:rPr>
+          <w:rFonts w:asciiTheme="majorHAnsi" w:hAnsiTheme="majorHAnsi"/>
+          <w:b w:val="0"/>
+          <w:color w:val="000000"/>
+          <w:sz w:val="22"/>
+          <w:szCs w:val="22"/>
+          <w:shd w:val="clear" w:color="auto" w:fill="FFFFFF"/>
+        </w:rPr>
+        <w:t>webpack-cli</w:t>
+      </w:r>
+      <w:proofErr w:type="spellEnd"/>
+      <w:r>
+        <w:rPr>
+          <w:rFonts w:asciiTheme="majorHAnsi" w:hAnsiTheme="majorHAnsi"/>
+          <w:b w:val="0"/>
+          <w:color w:val="000000"/>
+          <w:sz w:val="22"/>
+          <w:szCs w:val="22"/>
+          <w:shd w:val="clear" w:color="auto" w:fill="FFFFFF"/>
+        </w:rPr>
+        <w:t>.</w:t>
       </w:r>
     </w:p>
     <w:p>
@@ -1319,7 +1797,79 @@
           <w:szCs w:val="22"/>
           <w:shd w:val="clear" w:color="auto" w:fill="FFFFFF"/>
         </w:rPr>
-        <w:t>D:\nodejs_learning\rectApp&gt;npm install webpack webpack-dev-server webpack-cli --save</w:t>
+        <w:t xml:space="preserve">D:\nodejs_learning\rectApp&gt;npm install </w:t>
+      </w:r>
+      <w:proofErr w:type="spellStart"/>
+      <w:r>
+        <w:rPr>
+          <w:rFonts w:asciiTheme="majorHAnsi" w:hAnsiTheme="majorHAnsi"/>
+          <w:b w:val="0"/>
+          <w:color w:val="000000"/>
+          <w:sz w:val="22"/>
+          <w:szCs w:val="22"/>
+          <w:shd w:val="clear" w:color="auto" w:fill="FFFFFF"/>
+        </w:rPr>
+        <w:t>webpack</w:t>
+      </w:r>
+      <w:proofErr w:type="spellEnd"/>
+      <w:r>
+        <w:rPr>
+          <w:rFonts w:asciiTheme="majorHAnsi" w:hAnsiTheme="majorHAnsi"/>
+          <w:b w:val="0"/>
+          <w:color w:val="000000"/>
+          <w:sz w:val="22"/>
+          <w:szCs w:val="22"/>
+          <w:shd w:val="clear" w:color="auto" w:fill="FFFFFF"/>
+        </w:rPr>
+        <w:t xml:space="preserve"> </w:t>
+      </w:r>
+      <w:proofErr w:type="spellStart"/>
+      <w:r>
+        <w:rPr>
+          <w:rFonts w:asciiTheme="majorHAnsi" w:hAnsiTheme="majorHAnsi"/>
+          <w:b w:val="0"/>
+          <w:color w:val="000000"/>
+          <w:sz w:val="22"/>
+          <w:szCs w:val="22"/>
+          <w:shd w:val="clear" w:color="auto" w:fill="FFFFFF"/>
+        </w:rPr>
+        <w:t>webpack</w:t>
+      </w:r>
+      <w:proofErr w:type="spellEnd"/>
+      <w:r>
+        <w:rPr>
+          <w:rFonts w:asciiTheme="majorHAnsi" w:hAnsiTheme="majorHAnsi"/>
+          <w:b w:val="0"/>
+          <w:color w:val="000000"/>
+          <w:sz w:val="22"/>
+          <w:szCs w:val="22"/>
+          <w:shd w:val="clear" w:color="auto" w:fill="FFFFFF"/>
+        </w:rPr>
+        <w:t xml:space="preserve">-dev-server </w:t>
+      </w:r>
+      <w:proofErr w:type="spellStart"/>
+      <w:r>
+        <w:rPr>
+          <w:rFonts w:asciiTheme="majorHAnsi" w:hAnsiTheme="majorHAnsi"/>
+          <w:b w:val="0"/>
+          <w:color w:val="000000"/>
+          <w:sz w:val="22"/>
+          <w:szCs w:val="22"/>
+          <w:shd w:val="clear" w:color="auto" w:fill="FFFFFF"/>
+        </w:rPr>
+        <w:t>webpack-cli</w:t>
+      </w:r>
+      <w:proofErr w:type="spellEnd"/>
+      <w:r>
+        <w:rPr>
+          <w:rFonts w:asciiTheme="majorHAnsi" w:hAnsiTheme="majorHAnsi"/>
+          <w:b w:val="0"/>
+          <w:color w:val="000000"/>
+          <w:sz w:val="22"/>
+          <w:szCs w:val="22"/>
+          <w:shd w:val="clear" w:color="auto" w:fill="FFFFFF"/>
+        </w:rPr>
+        <w:t xml:space="preserve"> --save</w:t>
       </w:r>
     </w:p>
     <w:p>
@@ -1336,16 +1886,29 @@
           <w:shd w:val="clear" w:color="auto" w:fill="FFFFFF"/>
         </w:rPr>
       </w:pPr>
-      <w:r>
-        <w:rPr>
-          <w:rFonts w:asciiTheme="majorHAnsi" w:hAnsiTheme="majorHAnsi"/>
-          <w:b w:val="0"/>
-          <w:color w:val="000000"/>
-          <w:sz w:val="22"/>
-          <w:szCs w:val="22"/>
-          <w:shd w:val="clear" w:color="auto" w:fill="FFFFFF"/>
-        </w:rPr>
-        <w:t>npm WARN rectApp@1.0.0 No description</w:t>
+      <w:proofErr w:type="spellStart"/>
+      <w:r>
+        <w:rPr>
+          <w:rFonts w:asciiTheme="majorHAnsi" w:hAnsiTheme="majorHAnsi"/>
+          <w:b w:val="0"/>
+          <w:color w:val="000000"/>
+          <w:sz w:val="22"/>
+          <w:szCs w:val="22"/>
+          <w:shd w:val="clear" w:color="auto" w:fill="FFFFFF"/>
+        </w:rPr>
+        <w:t>npm</w:t>
+      </w:r>
+      <w:proofErr w:type="spellEnd"/>
+      <w:r>
+        <w:rPr>
+          <w:rFonts w:asciiTheme="majorHAnsi" w:hAnsiTheme="majorHAnsi"/>
+          <w:b w:val="0"/>
+          <w:color w:val="000000"/>
+          <w:sz w:val="22"/>
+          <w:szCs w:val="22"/>
+          <w:shd w:val="clear" w:color="auto" w:fill="FFFFFF"/>
+        </w:rPr>
+        <w:t xml:space="preserve"> WARN rectApp@1.0.0 No description</w:t>
       </w:r>
     </w:p>
     <w:p>
@@ -1362,16 +1925,29 @@
           <w:shd w:val="clear" w:color="auto" w:fill="FFFFFF"/>
         </w:rPr>
       </w:pPr>
-      <w:r>
-        <w:rPr>
-          <w:rFonts w:asciiTheme="majorHAnsi" w:hAnsiTheme="majorHAnsi"/>
-          <w:b w:val="0"/>
-          <w:color w:val="000000"/>
-          <w:sz w:val="22"/>
-          <w:szCs w:val="22"/>
-          <w:shd w:val="clear" w:color="auto" w:fill="FFFFFF"/>
-        </w:rPr>
-        <w:t>npm WARN rectApp@1.0.0 No repository field.</w:t>
+      <w:proofErr w:type="spellStart"/>
+      <w:r>
+        <w:rPr>
+          <w:rFonts w:asciiTheme="majorHAnsi" w:hAnsiTheme="majorHAnsi"/>
+          <w:b w:val="0"/>
+          <w:color w:val="000000"/>
+          <w:sz w:val="22"/>
+          <w:szCs w:val="22"/>
+          <w:shd w:val="clear" w:color="auto" w:fill="FFFFFF"/>
+        </w:rPr>
+        <w:t>npm</w:t>
+      </w:r>
+      <w:proofErr w:type="spellEnd"/>
+      <w:r>
+        <w:rPr>
+          <w:rFonts w:asciiTheme="majorHAnsi" w:hAnsiTheme="majorHAnsi"/>
+          <w:b w:val="0"/>
+          <w:color w:val="000000"/>
+          <w:sz w:val="22"/>
+          <w:szCs w:val="22"/>
+          <w:shd w:val="clear" w:color="auto" w:fill="FFFFFF"/>
+        </w:rPr>
+        <w:t xml:space="preserve"> WARN rectApp@1.0.0 No repository field.</w:t>
       </w:r>
     </w:p>
     <w:p>
@@ -1388,16 +1964,77 @@
           <w:shd w:val="clear" w:color="auto" w:fill="FFFFFF"/>
         </w:rPr>
       </w:pPr>
-      <w:r>
-        <w:rPr>
-          <w:rFonts w:asciiTheme="majorHAnsi" w:hAnsiTheme="majorHAnsi"/>
-          <w:b w:val="0"/>
-          <w:color w:val="000000"/>
-          <w:sz w:val="22"/>
-          <w:szCs w:val="22"/>
-          <w:shd w:val="clear" w:color="auto" w:fill="FFFFFF"/>
-        </w:rPr>
-        <w:t>npm WARN optional SKIPPING OPTIONAL DEPENDENCY: fsevents@1.2.7 (node_modules\fsevents):</w:t>
+      <w:proofErr w:type="spellStart"/>
+      <w:r>
+        <w:rPr>
+          <w:rFonts w:asciiTheme="majorHAnsi" w:hAnsiTheme="majorHAnsi"/>
+          <w:b w:val="0"/>
+          <w:color w:val="000000"/>
+          <w:sz w:val="22"/>
+          <w:szCs w:val="22"/>
+          <w:shd w:val="clear" w:color="auto" w:fill="FFFFFF"/>
+        </w:rPr>
+        <w:t>npm</w:t>
+      </w:r>
+      <w:proofErr w:type="spellEnd"/>
+      <w:r>
+        <w:rPr>
+          <w:rFonts w:asciiTheme="majorHAnsi" w:hAnsiTheme="majorHAnsi"/>
+          <w:b w:val="0"/>
+          <w:color w:val="000000"/>
+          <w:sz w:val="22"/>
+          <w:szCs w:val="22"/>
+          <w:shd w:val="clear" w:color="auto" w:fill="FFFFFF"/>
+        </w:rPr>
+        <w:t xml:space="preserve"> WARN optional SKIPPING OPTIONAL DEPENDENCY: fsevents@1.2.7 (</w:t>
+      </w:r>
+      <w:proofErr w:type="spellStart"/>
+      <w:r>
+        <w:rPr>
+          <w:rFonts w:asciiTheme="majorHAnsi" w:hAnsiTheme="majorHAnsi"/>
+          <w:b w:val="0"/>
+          <w:color w:val="000000"/>
+          <w:sz w:val="22"/>
+          <w:szCs w:val="22"/>
+          <w:shd w:val="clear" w:color="auto" w:fill="FFFFFF"/>
+        </w:rPr>
+        <w:t>node_modules</w:t>
+      </w:r>
+      <w:proofErr w:type="spellEnd"/>
+      <w:r>
+        <w:rPr>
+          <w:rFonts w:asciiTheme="majorHAnsi" w:hAnsiTheme="majorHAnsi"/>
+          <w:b w:val="0"/>
+          <w:color w:val="000000"/>
+          <w:sz w:val="22"/>
+          <w:szCs w:val="22"/>
+          <w:shd w:val="clear" w:color="auto" w:fill="FFFFFF"/>
+        </w:rPr>
+        <w:t>\</w:t>
+      </w:r>
+      <w:proofErr w:type="spellStart"/>
+      <w:r>
+        <w:rPr>
+          <w:rFonts w:asciiTheme="majorHAnsi" w:hAnsiTheme="majorHAnsi"/>
+          <w:b w:val="0"/>
+          <w:color w:val="000000"/>
+          <w:sz w:val="22"/>
+          <w:szCs w:val="22"/>
+          <w:shd w:val="clear" w:color="auto" w:fill="FFFFFF"/>
+        </w:rPr>
+        <w:t>fsevents</w:t>
+      </w:r>
+      <w:proofErr w:type="spellEnd"/>
+      <w:r>
+        <w:rPr>
+          <w:rFonts w:asciiTheme="majorHAnsi" w:hAnsiTheme="majorHAnsi"/>
+          <w:b w:val="0"/>
+          <w:color w:val="000000"/>
+          <w:sz w:val="22"/>
+          <w:szCs w:val="22"/>
+          <w:shd w:val="clear" w:color="auto" w:fill="FFFFFF"/>
+        </w:rPr>
+        <w:t>):</w:t>
       </w:r>
     </w:p>
     <w:p>
@@ -1414,16 +2051,125 @@
           <w:shd w:val="clear" w:color="auto" w:fill="FFFFFF"/>
         </w:rPr>
       </w:pPr>
-      <w:r>
-        <w:rPr>
-          <w:rFonts w:asciiTheme="majorHAnsi" w:hAnsiTheme="majorHAnsi"/>
-          <w:b w:val="0"/>
-          <w:color w:val="000000"/>
-          <w:sz w:val="22"/>
-          <w:szCs w:val="22"/>
-          <w:shd w:val="clear" w:color="auto" w:fill="FFFFFF"/>
-        </w:rPr>
-        <w:t>npm WARN notsup SKIPPING OPTIONAL DEPENDENCY: Unsupported platform for fsevents@1.2.7: wanted {"os":"darwin","arch":"any"} (current: {"os":"win32","arch":"x64"})</w:t>
+      <w:proofErr w:type="spellStart"/>
+      <w:r>
+        <w:rPr>
+          <w:rFonts w:asciiTheme="majorHAnsi" w:hAnsiTheme="majorHAnsi"/>
+          <w:b w:val="0"/>
+          <w:color w:val="000000"/>
+          <w:sz w:val="22"/>
+          <w:szCs w:val="22"/>
+          <w:shd w:val="clear" w:color="auto" w:fill="FFFFFF"/>
+        </w:rPr>
+        <w:t>npm</w:t>
+      </w:r>
+      <w:proofErr w:type="spellEnd"/>
+      <w:r>
+        <w:rPr>
+          <w:rFonts w:asciiTheme="majorHAnsi" w:hAnsiTheme="majorHAnsi"/>
+          <w:b w:val="0"/>
+          <w:color w:val="000000"/>
+          <w:sz w:val="22"/>
+          <w:szCs w:val="22"/>
+          <w:shd w:val="clear" w:color="auto" w:fill="FFFFFF"/>
+        </w:rPr>
+        <w:t xml:space="preserve"> WARN </w:t>
+      </w:r>
+      <w:proofErr w:type="spellStart"/>
+      <w:r>
+        <w:rPr>
+          <w:rFonts w:asciiTheme="majorHAnsi" w:hAnsiTheme="majorHAnsi"/>
+          <w:b w:val="0"/>
+          <w:color w:val="000000"/>
+          <w:sz w:val="22"/>
+          <w:szCs w:val="22"/>
+          <w:shd w:val="clear" w:color="auto" w:fill="FFFFFF"/>
+        </w:rPr>
+        <w:t>notsup</w:t>
+      </w:r>
+      <w:proofErr w:type="spellEnd"/>
+      <w:r>
+        <w:rPr>
+          <w:rFonts w:asciiTheme="majorHAnsi" w:hAnsiTheme="majorHAnsi"/>
+          <w:b w:val="0"/>
+          <w:color w:val="000000"/>
+          <w:sz w:val="22"/>
+          <w:szCs w:val="22"/>
+          <w:shd w:val="clear" w:color="auto" w:fill="FFFFFF"/>
+        </w:rPr>
+        <w:t xml:space="preserve"> SKIPPING OPTIONAL DEPENDENCY: Unsupported platform for fsevents@1.2.7: wanted {"</w:t>
+      </w:r>
+      <w:proofErr w:type="spellStart"/>
+      <w:r>
+        <w:rPr>
+          <w:rFonts w:asciiTheme="majorHAnsi" w:hAnsiTheme="majorHAnsi"/>
+          <w:b w:val="0"/>
+          <w:color w:val="000000"/>
+          <w:sz w:val="22"/>
+          <w:szCs w:val="22"/>
+          <w:shd w:val="clear" w:color="auto" w:fill="FFFFFF"/>
+        </w:rPr>
+        <w:t>os</w:t>
+      </w:r>
+      <w:proofErr w:type="spellEnd"/>
+      <w:r>
+        <w:rPr>
+          <w:rFonts w:asciiTheme="majorHAnsi" w:hAnsiTheme="majorHAnsi"/>
+          <w:b w:val="0"/>
+          <w:color w:val="000000"/>
+          <w:sz w:val="22"/>
+          <w:szCs w:val="22"/>
+          <w:shd w:val="clear" w:color="auto" w:fill="FFFFFF"/>
+        </w:rPr>
+        <w:t>":"</w:t>
+      </w:r>
+      <w:proofErr w:type="spellStart"/>
+      <w:r>
+        <w:rPr>
+          <w:rFonts w:asciiTheme="majorHAnsi" w:hAnsiTheme="majorHAnsi"/>
+          <w:b w:val="0"/>
+          <w:color w:val="000000"/>
+          <w:sz w:val="22"/>
+          <w:szCs w:val="22"/>
+          <w:shd w:val="clear" w:color="auto" w:fill="FFFFFF"/>
+        </w:rPr>
+        <w:t>darwin","arch</w:t>
+      </w:r>
+      <w:proofErr w:type="spellEnd"/>
+      <w:r>
+        <w:rPr>
+          <w:rFonts w:asciiTheme="majorHAnsi" w:hAnsiTheme="majorHAnsi"/>
+          <w:b w:val="0"/>
+          <w:color w:val="000000"/>
+          <w:sz w:val="22"/>
+          <w:szCs w:val="22"/>
+          <w:shd w:val="clear" w:color="auto" w:fill="FFFFFF"/>
+        </w:rPr>
+        <w:t>":"any"} (current: {"</w:t>
+      </w:r>
+      <w:proofErr w:type="spellStart"/>
+      <w:r>
+        <w:rPr>
+          <w:rFonts w:asciiTheme="majorHAnsi" w:hAnsiTheme="majorHAnsi"/>
+          <w:b w:val="0"/>
+          <w:color w:val="000000"/>
+          <w:sz w:val="22"/>
+          <w:szCs w:val="22"/>
+          <w:shd w:val="clear" w:color="auto" w:fill="FFFFFF"/>
+        </w:rPr>
+        <w:t>os</w:t>
+      </w:r>
+      <w:proofErr w:type="spellEnd"/>
+      <w:r>
+        <w:rPr>
+          <w:rFonts w:asciiTheme="majorHAnsi" w:hAnsiTheme="majorHAnsi"/>
+          <w:b w:val="0"/>
+          <w:color w:val="000000"/>
+          <w:sz w:val="22"/>
+          <w:szCs w:val="22"/>
+          <w:shd w:val="clear" w:color="auto" w:fill="FFFFFF"/>
+        </w:rPr>
+        <w:t>":"win32","arch":"x64"})</w:t>
       </w:r>
     </w:p>
     <w:p>
@@ -1619,8 +2365,21 @@
           <w:sz w:val="22"/>
           <w:szCs w:val="22"/>
         </w:rPr>
-        <w:t xml:space="preserve"> - Install babel</w:t>
-      </w:r>
+        <w:t xml:space="preserve"> - Install </w:t>
+      </w:r>
+      <w:proofErr w:type="spellStart"/>
+      <w:r>
+        <w:rPr>
+          <w:rFonts w:asciiTheme="majorHAnsi" w:hAnsiTheme="majorHAnsi"/>
+          <w:b w:val="0"/>
+          <w:bCs w:val="0"/>
+          <w:color w:val="000000"/>
+          <w:sz w:val="22"/>
+          <w:szCs w:val="22"/>
+        </w:rPr>
+        <w:t>babel</w:t>
+      </w:r>
+      <w:proofErr w:type="spellEnd"/>
     </w:p>
     <w:p>
       <w:pPr>
@@ -1642,8 +2401,179 @@
           <w:sz w:val="22"/>
           <w:szCs w:val="22"/>
         </w:rPr>
-        <w:t>Install babel, and its plugins babel-core, babel-loader, babel-preset-env, babel-preset-react and, html-webpack-plugin</w:t>
-      </w:r>
+        <w:t xml:space="preserve">Install </w:t>
+      </w:r>
+      <w:proofErr w:type="spellStart"/>
+      <w:r>
+        <w:rPr>
+          <w:rFonts w:asciiTheme="majorHAnsi" w:hAnsiTheme="majorHAnsi"/>
+          <w:color w:val="000000"/>
+          <w:sz w:val="22"/>
+          <w:szCs w:val="22"/>
+        </w:rPr>
+        <w:t>babel</w:t>
+      </w:r>
+      <w:proofErr w:type="spellEnd"/>
+      <w:r>
+        <w:rPr>
+          <w:rFonts w:asciiTheme="majorHAnsi" w:hAnsiTheme="majorHAnsi"/>
+          <w:color w:val="000000"/>
+          <w:sz w:val="22"/>
+          <w:szCs w:val="22"/>
+        </w:rPr>
+        <w:t xml:space="preserve">, and its </w:t>
+      </w:r>
+      <w:proofErr w:type="spellStart"/>
+      <w:r>
+        <w:rPr>
+          <w:rFonts w:asciiTheme="majorHAnsi" w:hAnsiTheme="majorHAnsi"/>
+          <w:color w:val="000000"/>
+          <w:sz w:val="22"/>
+          <w:szCs w:val="22"/>
+        </w:rPr>
+        <w:t>plugins</w:t>
+      </w:r>
+      <w:proofErr w:type="spellEnd"/>
+      <w:r>
+        <w:rPr>
+          <w:rFonts w:asciiTheme="majorHAnsi" w:hAnsiTheme="majorHAnsi"/>
+          <w:color w:val="000000"/>
+          <w:sz w:val="22"/>
+          <w:szCs w:val="22"/>
+        </w:rPr>
+        <w:t xml:space="preserve"> </w:t>
+      </w:r>
+      <w:proofErr w:type="spellStart"/>
+      <w:r>
+        <w:rPr>
+          <w:rFonts w:asciiTheme="majorHAnsi" w:hAnsiTheme="majorHAnsi"/>
+          <w:color w:val="000000"/>
+          <w:sz w:val="22"/>
+          <w:szCs w:val="22"/>
+        </w:rPr>
+        <w:t>babel</w:t>
+      </w:r>
+      <w:proofErr w:type="spellEnd"/>
+      <w:r>
+        <w:rPr>
+          <w:rFonts w:asciiTheme="majorHAnsi" w:hAnsiTheme="majorHAnsi"/>
+          <w:color w:val="000000"/>
+          <w:sz w:val="22"/>
+          <w:szCs w:val="22"/>
+        </w:rPr>
+        <w:t xml:space="preserve">-core, </w:t>
+      </w:r>
+      <w:proofErr w:type="spellStart"/>
+      <w:r>
+        <w:rPr>
+          <w:rFonts w:asciiTheme="majorHAnsi" w:hAnsiTheme="majorHAnsi"/>
+          <w:color w:val="000000"/>
+          <w:sz w:val="22"/>
+          <w:szCs w:val="22"/>
+        </w:rPr>
+        <w:t>babel</w:t>
+      </w:r>
+      <w:proofErr w:type="spellEnd"/>
+      <w:r>
+        <w:rPr>
+          <w:rFonts w:asciiTheme="majorHAnsi" w:hAnsiTheme="majorHAnsi"/>
+          <w:color w:val="000000"/>
+          <w:sz w:val="22"/>
+          <w:szCs w:val="22"/>
+        </w:rPr>
+        <w:t xml:space="preserve">-loader, </w:t>
+      </w:r>
+      <w:proofErr w:type="spellStart"/>
+      <w:r>
+        <w:rPr>
+          <w:rFonts w:asciiTheme="majorHAnsi" w:hAnsiTheme="majorHAnsi"/>
+          <w:color w:val="000000"/>
+          <w:sz w:val="22"/>
+          <w:szCs w:val="22"/>
+        </w:rPr>
+        <w:t>babel</w:t>
+      </w:r>
+      <w:proofErr w:type="spellEnd"/>
+      <w:r>
+        <w:rPr>
+          <w:rFonts w:asciiTheme="majorHAnsi" w:hAnsiTheme="majorHAnsi"/>
+          <w:color w:val="000000"/>
+          <w:sz w:val="22"/>
+          <w:szCs w:val="22"/>
+        </w:rPr>
+        <w:t>-preset-</w:t>
+      </w:r>
+      <w:proofErr w:type="spellStart"/>
+      <w:r>
+        <w:rPr>
+          <w:rFonts w:asciiTheme="majorHAnsi" w:hAnsiTheme="majorHAnsi"/>
+          <w:color w:val="000000"/>
+          <w:sz w:val="22"/>
+          <w:szCs w:val="22"/>
+        </w:rPr>
+        <w:t>env</w:t>
+      </w:r>
+      <w:proofErr w:type="spellEnd"/>
+      <w:r>
+        <w:rPr>
+          <w:rFonts w:asciiTheme="majorHAnsi" w:hAnsiTheme="majorHAnsi"/>
+          <w:color w:val="000000"/>
+          <w:sz w:val="22"/>
+          <w:szCs w:val="22"/>
+        </w:rPr>
+        <w:t xml:space="preserve">, </w:t>
+      </w:r>
+      <w:proofErr w:type="spellStart"/>
+      <w:r>
+        <w:rPr>
+          <w:rFonts w:asciiTheme="majorHAnsi" w:hAnsiTheme="majorHAnsi"/>
+          <w:color w:val="000000"/>
+          <w:sz w:val="22"/>
+          <w:szCs w:val="22"/>
+        </w:rPr>
+        <w:t>babel</w:t>
+      </w:r>
+      <w:proofErr w:type="spellEnd"/>
+      <w:r>
+        <w:rPr>
+          <w:rFonts w:asciiTheme="majorHAnsi" w:hAnsiTheme="majorHAnsi"/>
+          <w:color w:val="000000"/>
+          <w:sz w:val="22"/>
+          <w:szCs w:val="22"/>
+        </w:rPr>
+        <w:t>-preset-react and, html-</w:t>
+      </w:r>
+      <w:proofErr w:type="spellStart"/>
+      <w:r>
+        <w:rPr>
+          <w:rFonts w:asciiTheme="majorHAnsi" w:hAnsiTheme="majorHAnsi"/>
+          <w:color w:val="000000"/>
+          <w:sz w:val="22"/>
+          <w:szCs w:val="22"/>
+        </w:rPr>
+        <w:t>webpack</w:t>
+      </w:r>
+      <w:proofErr w:type="spellEnd"/>
+      <w:r>
+        <w:rPr>
+          <w:rFonts w:asciiTheme="majorHAnsi" w:hAnsiTheme="majorHAnsi"/>
+          <w:color w:val="000000"/>
+          <w:sz w:val="22"/>
+          <w:szCs w:val="22"/>
+        </w:rPr>
+        <w:t>-</w:t>
+      </w:r>
+      <w:proofErr w:type="spellStart"/>
+      <w:r>
+        <w:rPr>
+          <w:rFonts w:asciiTheme="majorHAnsi" w:hAnsiTheme="majorHAnsi"/>
+          <w:color w:val="000000"/>
+          <w:sz w:val="22"/>
+          <w:szCs w:val="22"/>
+        </w:rPr>
+        <w:t>plugin</w:t>
+      </w:r>
+      <w:proofErr w:type="spellEnd"/>
     </w:p>
     <w:p>
       <w:pPr>
@@ -1678,7 +2608,87 @@
           <w:sz w:val="16"/>
           <w:szCs w:val="16"/>
         </w:rPr>
-        <w:t xml:space="preserve">npm install babel-core babel-loader babel-preset-env </w:t>
+        <w:t xml:space="preserve">npm install </w:t>
+      </w:r>
+      <w:proofErr w:type="spellStart"/>
+      <w:r>
+        <w:rPr>
+          <w:rFonts w:ascii="Consolas" w:hAnsi="Consolas" w:cs="Consolas"/>
+          <w:color w:val="313131"/>
+          <w:sz w:val="16"/>
+          <w:szCs w:val="16"/>
+        </w:rPr>
+        <w:t>babel</w:t>
+      </w:r>
+      <w:proofErr w:type="spellEnd"/>
+      <w:r>
+        <w:rPr>
+          <w:rFonts w:ascii="Consolas" w:hAnsi="Consolas" w:cs="Consolas"/>
+          <w:color w:val="313131"/>
+          <w:sz w:val="16"/>
+          <w:szCs w:val="16"/>
+        </w:rPr>
+        <w:t xml:space="preserve">-core </w:t>
+      </w:r>
+      <w:proofErr w:type="spellStart"/>
+      <w:r>
+        <w:rPr>
+          <w:rFonts w:ascii="Consolas" w:hAnsi="Consolas" w:cs="Consolas"/>
+          <w:color w:val="313131"/>
+          <w:sz w:val="16"/>
+          <w:szCs w:val="16"/>
+        </w:rPr>
+        <w:t>babel</w:t>
+      </w:r>
+      <w:proofErr w:type="spellEnd"/>
+      <w:r>
+        <w:rPr>
+          <w:rFonts w:ascii="Consolas" w:hAnsi="Consolas" w:cs="Consolas"/>
+          <w:color w:val="313131"/>
+          <w:sz w:val="16"/>
+          <w:szCs w:val="16"/>
+        </w:rPr>
+        <w:t xml:space="preserve">-loader </w:t>
+      </w:r>
+      <w:proofErr w:type="spellStart"/>
+      <w:r>
+        <w:rPr>
+          <w:rFonts w:ascii="Consolas" w:hAnsi="Consolas" w:cs="Consolas"/>
+          <w:color w:val="313131"/>
+          <w:sz w:val="16"/>
+          <w:szCs w:val="16"/>
+        </w:rPr>
+        <w:t>babel</w:t>
+      </w:r>
+      <w:proofErr w:type="spellEnd"/>
+      <w:r>
+        <w:rPr>
+          <w:rFonts w:ascii="Consolas" w:hAnsi="Consolas" w:cs="Consolas"/>
+          <w:color w:val="313131"/>
+          <w:sz w:val="16"/>
+          <w:szCs w:val="16"/>
+        </w:rPr>
+        <w:t>-preset-</w:t>
+      </w:r>
+      <w:proofErr w:type="spellStart"/>
+      <w:r>
+        <w:rPr>
+          <w:rFonts w:ascii="Consolas" w:hAnsi="Consolas" w:cs="Consolas"/>
+          <w:color w:val="313131"/>
+          <w:sz w:val="16"/>
+          <w:szCs w:val="16"/>
+        </w:rPr>
+        <w:t>env</w:t>
+      </w:r>
+      <w:proofErr w:type="spellEnd"/>
+      <w:r>
+        <w:rPr>
+          <w:rFonts w:ascii="Consolas" w:hAnsi="Consolas" w:cs="Consolas"/>
+          <w:color w:val="313131"/>
+          <w:sz w:val="16"/>
+          <w:szCs w:val="16"/>
+        </w:rPr>
+        <w:t xml:space="preserve"> </w:t>
       </w:r>
     </w:p>
     <w:p>
@@ -1725,7 +2735,73 @@
           <w:szCs w:val="16"/>
           <w:lang w:eastAsia="en-IN"/>
         </w:rPr>
-        <w:t xml:space="preserve">   babel-preset-react html-webpack-plugin --save-dev</w:t>
+        <w:t xml:space="preserve">   </w:t>
+      </w:r>
+      <w:proofErr w:type="spellStart"/>
+      <w:r>
+        <w:rPr>
+          <w:rFonts w:ascii="Consolas" w:eastAsia="Times New Roman" w:hAnsi="Consolas" w:cs="Consolas"/>
+          <w:color w:val="313131"/>
+          <w:sz w:val="16"/>
+          <w:szCs w:val="16"/>
+          <w:lang w:eastAsia="en-IN"/>
+        </w:rPr>
+        <w:t>babel</w:t>
+      </w:r>
+      <w:proofErr w:type="spellEnd"/>
+      <w:r>
+        <w:rPr>
+          <w:rFonts w:ascii="Consolas" w:eastAsia="Times New Roman" w:hAnsi="Consolas" w:cs="Consolas"/>
+          <w:color w:val="313131"/>
+          <w:sz w:val="16"/>
+          <w:szCs w:val="16"/>
+          <w:lang w:eastAsia="en-IN"/>
+        </w:rPr>
+        <w:t>-preset-react html-</w:t>
+      </w:r>
+      <w:proofErr w:type="spellStart"/>
+      <w:r>
+        <w:rPr>
+          <w:rFonts w:ascii="Consolas" w:eastAsia="Times New Roman" w:hAnsi="Consolas" w:cs="Consolas"/>
+          <w:color w:val="313131"/>
+          <w:sz w:val="16"/>
+          <w:szCs w:val="16"/>
+          <w:lang w:eastAsia="en-IN"/>
+        </w:rPr>
+        <w:t>webpack</w:t>
+      </w:r>
+      <w:proofErr w:type="spellEnd"/>
+      <w:r>
+        <w:rPr>
+          <w:rFonts w:ascii="Consolas" w:eastAsia="Times New Roman" w:hAnsi="Consolas" w:cs="Consolas"/>
+          <w:color w:val="313131"/>
+          <w:sz w:val="16"/>
+          <w:szCs w:val="16"/>
+          <w:lang w:eastAsia="en-IN"/>
+        </w:rPr>
+        <w:t>-</w:t>
+      </w:r>
+      <w:proofErr w:type="spellStart"/>
+      <w:r>
+        <w:rPr>
+          <w:rFonts w:ascii="Consolas" w:eastAsia="Times New Roman" w:hAnsi="Consolas" w:cs="Consolas"/>
+          <w:color w:val="313131"/>
+          <w:sz w:val="16"/>
+          <w:szCs w:val="16"/>
+          <w:lang w:eastAsia="en-IN"/>
+        </w:rPr>
+        <w:t>plugin</w:t>
+      </w:r>
+      <w:proofErr w:type="spellEnd"/>
+      <w:r>
+        <w:rPr>
+          <w:rFonts w:ascii="Consolas" w:eastAsia="Times New Roman" w:hAnsi="Consolas" w:cs="Consolas"/>
+          <w:color w:val="313131"/>
+          <w:sz w:val="16"/>
+          <w:szCs w:val="16"/>
+          <w:lang w:eastAsia="en-IN"/>
+        </w:rPr>
+        <w:t xml:space="preserve"> --save-dev</w:t>
       </w:r>
     </w:p>
     <w:p>
@@ -1798,8 +2874,29 @@
           <w:sz w:val="22"/>
           <w:szCs w:val="22"/>
         </w:rPr>
-        <w:t>To complete the installation, we need to create certain files namely, index.html, App.js, main.js, webpack.config.js and, .</w:t>
-      </w:r>
+        <w:t xml:space="preserve">To complete the installation, we need to create certain files namely, index.html, App.js, main.js, </w:t>
+      </w:r>
+      <w:proofErr w:type="spellStart"/>
+      <w:r>
+        <w:rPr>
+          <w:rFonts w:asciiTheme="majorHAnsi" w:hAnsiTheme="majorHAnsi"/>
+          <w:color w:val="000000"/>
+          <w:sz w:val="22"/>
+          <w:szCs w:val="22"/>
+        </w:rPr>
+        <w:t>webpack.config.js</w:t>
+      </w:r>
+      <w:proofErr w:type="spellEnd"/>
+      <w:r>
+        <w:rPr>
+          <w:rFonts w:asciiTheme="majorHAnsi" w:hAnsiTheme="majorHAnsi"/>
+          <w:color w:val="000000"/>
+          <w:sz w:val="22"/>
+          <w:szCs w:val="22"/>
+        </w:rPr>
+        <w:t xml:space="preserve"> and, .</w:t>
+      </w:r>
+      <w:proofErr w:type="spellStart"/>
       <w:r>
         <w:rPr>
           <w:rFonts w:asciiTheme="majorHAnsi" w:hAnsiTheme="majorHAnsi"/>
@@ -1813,6 +2910,7 @@
         </w:rPr>
         <w:t>babelrc</w:t>
       </w:r>
+      <w:proofErr w:type="spellEnd"/>
       <w:r>
         <w:rPr>
           <w:rFonts w:asciiTheme="majorHAnsi" w:hAnsiTheme="majorHAnsi"/>
@@ -1995,7 +3093,27 @@
           <w:sz w:val="22"/>
           <w:szCs w:val="22"/>
         </w:rPr>
-        <w:t> file and add the following code. We are setting webpack entry point to be main.js. Output path is the place where bundled app will be served. We are also setting the development server to </w:t>
+        <w:t xml:space="preserve"> file and add the following code. We are setting </w:t>
+      </w:r>
+      <w:proofErr w:type="spellStart"/>
+      <w:r>
+        <w:rPr>
+          <w:rFonts w:asciiTheme="majorHAnsi" w:hAnsiTheme="majorHAnsi"/>
+          <w:color w:val="000000"/>
+          <w:sz w:val="22"/>
+          <w:szCs w:val="22"/>
+        </w:rPr>
+        <w:t>webpack</w:t>
+      </w:r>
+      <w:proofErr w:type="spellEnd"/>
+      <w:r>
+        <w:rPr>
+          <w:rFonts w:asciiTheme="majorHAnsi" w:hAnsiTheme="majorHAnsi"/>
+          <w:color w:val="000000"/>
+          <w:sz w:val="22"/>
+          <w:szCs w:val="22"/>
+        </w:rPr>
+        <w:t xml:space="preserve"> entry point to be main.js. Output path is the place where bundled app will be served. We are also setting the development server to </w:t>
       </w:r>
       <w:r>
         <w:rPr>
@@ -2171,6 +3289,7 @@
         </w:rPr>
         <w:t xml:space="preserve"> </w:t>
       </w:r>
+      <w:proofErr w:type="spellStart"/>
       <w:r>
         <w:rPr>
           <w:rStyle w:val="typ"/>
@@ -2181,6 +3300,7 @@
         </w:rPr>
         <w:t>HtmlWebpackPlugin</w:t>
       </w:r>
+      <w:proofErr w:type="spellEnd"/>
       <w:r>
         <w:rPr>
           <w:rStyle w:val="pln"/>
@@ -2239,7 +3359,29 @@
           <w:sz w:val="18"/>
           <w:szCs w:val="18"/>
         </w:rPr>
-        <w:t>'html-webpack-plugin'</w:t>
+        <w:t>'html-</w:t>
+      </w:r>
+      <w:proofErr w:type="spellStart"/>
+      <w:r>
+        <w:rPr>
+          <w:rStyle w:val="str"/>
+          <w:rFonts w:ascii="Consolas" w:hAnsi="Consolas" w:cs="Consolas"/>
+          <w:color w:val="008800"/>
+          <w:sz w:val="18"/>
+          <w:szCs w:val="18"/>
+        </w:rPr>
+        <w:t>webpack-plugin</w:t>
+      </w:r>
+      <w:proofErr w:type="spellEnd"/>
+      <w:r>
+        <w:rPr>
+          <w:rStyle w:val="str"/>
+          <w:rFonts w:ascii="Consolas" w:hAnsi="Consolas" w:cs="Consolas"/>
+          <w:color w:val="008800"/>
+          <w:sz w:val="18"/>
+          <w:szCs w:val="18"/>
+        </w:rPr>
+        <w:t>'</w:t>
       </w:r>
       <w:r>
         <w:rPr>
@@ -2291,6 +3433,7 @@
           <w:szCs w:val="18"/>
         </w:rPr>
       </w:pPr>
+      <w:proofErr w:type="spellStart"/>
       <w:r>
         <w:rPr>
           <w:rStyle w:val="kwd"/>
@@ -2319,7 +3462,18 @@
           <w:sz w:val="18"/>
           <w:szCs w:val="18"/>
         </w:rPr>
-        <w:t xml:space="preserve">exports </w:t>
+        <w:t>exports</w:t>
+      </w:r>
+      <w:proofErr w:type="spellEnd"/>
+      <w:r>
+        <w:rPr>
+          <w:rStyle w:val="pln"/>
+          <w:rFonts w:ascii="Consolas" w:hAnsi="Consolas" w:cs="Consolas"/>
+          <w:color w:val="313131"/>
+          <w:sz w:val="18"/>
+          <w:szCs w:val="18"/>
+        </w:rPr>
+        <w:t xml:space="preserve"> </w:t>
       </w:r>
       <w:r>
         <w:rPr>
@@ -2529,7 +3683,18 @@
           <w:sz w:val="18"/>
           <w:szCs w:val="18"/>
         </w:rPr>
-        <w:t xml:space="preserve"> path</w:t>
+        <w:t xml:space="preserve"> </w:t>
+      </w:r>
+      <w:proofErr w:type="spellStart"/>
+      <w:r>
+        <w:rPr>
+          <w:rStyle w:val="pln"/>
+          <w:rFonts w:ascii="Consolas" w:hAnsi="Consolas" w:cs="Consolas"/>
+          <w:color w:val="313131"/>
+          <w:sz w:val="18"/>
+          <w:szCs w:val="18"/>
+        </w:rPr>
+        <w:t>path</w:t>
       </w:r>
       <w:r>
         <w:rPr>
@@ -2551,6 +3716,7 @@
         </w:rPr>
         <w:t>join</w:t>
       </w:r>
+      <w:proofErr w:type="spellEnd"/>
       <w:r>
         <w:rPr>
           <w:rStyle w:val="pun"/>
@@ -2569,8 +3735,20 @@
           <w:sz w:val="18"/>
           <w:szCs w:val="18"/>
         </w:rPr>
-        <w:t>__dirname</w:t>
-      </w:r>
+        <w:t>__</w:t>
+      </w:r>
+      <w:proofErr w:type="spellStart"/>
+      <w:r>
+        <w:rPr>
+          <w:rStyle w:val="pln"/>
+          <w:rFonts w:ascii="Consolas" w:hAnsi="Consolas" w:cs="Consolas"/>
+          <w:color w:val="313131"/>
+          <w:sz w:val="18"/>
+          <w:szCs w:val="18"/>
+        </w:rPr>
+        <w:t>dirname</w:t>
+      </w:r>
+      <w:proofErr w:type="spellEnd"/>
       <w:r>
         <w:rPr>
           <w:rStyle w:val="pun"/>
@@ -2719,8 +3897,20 @@
           <w:sz w:val="18"/>
           <w:szCs w:val="18"/>
         </w:rPr>
-        <w:t xml:space="preserve"> devServer</w:t>
-      </w:r>
+        <w:t xml:space="preserve"> </w:t>
+      </w:r>
+      <w:proofErr w:type="spellStart"/>
+      <w:r>
+        <w:rPr>
+          <w:rStyle w:val="pln"/>
+          <w:rFonts w:ascii="Consolas" w:hAnsi="Consolas" w:cs="Consolas"/>
+          <w:color w:val="313131"/>
+          <w:sz w:val="18"/>
+          <w:szCs w:val="18"/>
+        </w:rPr>
+        <w:t>devServer</w:t>
+      </w:r>
+      <w:proofErr w:type="spellEnd"/>
       <w:r>
         <w:rPr>
           <w:rStyle w:val="pun"/>
@@ -3150,7 +4340,29 @@
           <w:sz w:val="18"/>
           <w:szCs w:val="18"/>
         </w:rPr>
-        <w:t>/\.jsx?$/</w:t>
+        <w:t>/\.</w:t>
+      </w:r>
+      <w:proofErr w:type="spellStart"/>
+      <w:r>
+        <w:rPr>
+          <w:rStyle w:val="str"/>
+          <w:rFonts w:ascii="Consolas" w:hAnsi="Consolas" w:cs="Consolas"/>
+          <w:color w:val="008800"/>
+          <w:sz w:val="18"/>
+          <w:szCs w:val="18"/>
+        </w:rPr>
+        <w:t>jsx</w:t>
+      </w:r>
+      <w:proofErr w:type="spellEnd"/>
+      <w:r>
+        <w:rPr>
+          <w:rStyle w:val="str"/>
+          <w:rFonts w:ascii="Consolas" w:hAnsi="Consolas" w:cs="Consolas"/>
+          <w:color w:val="008800"/>
+          <w:sz w:val="18"/>
+          <w:szCs w:val="18"/>
+        </w:rPr>
+        <w:t>?$/</w:t>
       </w:r>
       <w:r>
         <w:rPr>
@@ -3220,7 +4432,29 @@
           <w:sz w:val="18"/>
           <w:szCs w:val="18"/>
         </w:rPr>
-        <w:t>/node_modules/</w:t>
+        <w:t>/</w:t>
+      </w:r>
+      <w:proofErr w:type="spellStart"/>
+      <w:r>
+        <w:rPr>
+          <w:rStyle w:val="str"/>
+          <w:rFonts w:ascii="Consolas" w:hAnsi="Consolas" w:cs="Consolas"/>
+          <w:color w:val="008800"/>
+          <w:sz w:val="18"/>
+          <w:szCs w:val="18"/>
+        </w:rPr>
+        <w:t>node_modules</w:t>
+      </w:r>
+      <w:proofErr w:type="spellEnd"/>
+      <w:r>
+        <w:rPr>
+          <w:rStyle w:val="str"/>
+          <w:rFonts w:ascii="Consolas" w:hAnsi="Consolas" w:cs="Consolas"/>
+          <w:color w:val="008800"/>
+          <w:sz w:val="18"/>
+          <w:szCs w:val="18"/>
+        </w:rPr>
+        <w:t>/</w:t>
       </w:r>
       <w:r>
         <w:rPr>
@@ -3290,7 +4524,29 @@
           <w:sz w:val="18"/>
           <w:szCs w:val="18"/>
         </w:rPr>
-        <w:t>'babel-loader'</w:t>
+        <w:t>'</w:t>
+      </w:r>
+      <w:proofErr w:type="spellStart"/>
+      <w:r>
+        <w:rPr>
+          <w:rStyle w:val="str"/>
+          <w:rFonts w:ascii="Consolas" w:hAnsi="Consolas" w:cs="Consolas"/>
+          <w:color w:val="008800"/>
+          <w:sz w:val="18"/>
+          <w:szCs w:val="18"/>
+        </w:rPr>
+        <w:t>babel</w:t>
+      </w:r>
+      <w:proofErr w:type="spellEnd"/>
+      <w:r>
+        <w:rPr>
+          <w:rStyle w:val="str"/>
+          <w:rFonts w:ascii="Consolas" w:hAnsi="Consolas" w:cs="Consolas"/>
+          <w:color w:val="008800"/>
+          <w:sz w:val="18"/>
+          <w:szCs w:val="18"/>
+        </w:rPr>
+        <w:t>-loader'</w:t>
       </w:r>
       <w:r>
         <w:rPr>
@@ -3670,8 +4926,20 @@
           <w:sz w:val="18"/>
           <w:szCs w:val="18"/>
         </w:rPr>
-        <w:t xml:space="preserve">   plugins</w:t>
-      </w:r>
+        <w:t xml:space="preserve">   </w:t>
+      </w:r>
+      <w:proofErr w:type="spellStart"/>
+      <w:r>
+        <w:rPr>
+          <w:rStyle w:val="pln"/>
+          <w:rFonts w:ascii="Consolas" w:hAnsi="Consolas" w:cs="Consolas"/>
+          <w:color w:val="313131"/>
+          <w:sz w:val="18"/>
+          <w:szCs w:val="18"/>
+        </w:rPr>
+        <w:t>plugins</w:t>
+      </w:r>
+      <w:proofErr w:type="spellEnd"/>
       <w:r>
         <w:rPr>
           <w:rStyle w:val="pun"/>
@@ -3732,6 +5000,7 @@
         </w:rPr>
         <w:t xml:space="preserve"> </w:t>
       </w:r>
+      <w:proofErr w:type="spellStart"/>
       <w:r>
         <w:rPr>
           <w:rStyle w:val="typ"/>
@@ -3742,6 +5011,7 @@
         </w:rPr>
         <w:t>HtmlWebpackPlugin</w:t>
       </w:r>
+      <w:proofErr w:type="spellEnd"/>
       <w:r>
         <w:rPr>
           <w:rStyle w:val="pun"/>
@@ -3920,7 +5190,67 @@
           <w:sz w:val="22"/>
           <w:szCs w:val="22"/>
         </w:rPr>
-        <w:t>Instead of using webpack and babel you can install ReactJS more simply by installing </w:t>
+        <w:t xml:space="preserve">Instead of using </w:t>
+      </w:r>
+      <w:proofErr w:type="spellStart"/>
+      <w:r>
+        <w:rPr>
+          <w:rFonts w:asciiTheme="majorHAnsi" w:hAnsiTheme="majorHAnsi"/>
+          <w:color w:val="000000"/>
+          <w:sz w:val="22"/>
+          <w:szCs w:val="22"/>
+        </w:rPr>
+        <w:t>webpack</w:t>
+      </w:r>
+      <w:proofErr w:type="spellEnd"/>
+      <w:r>
+        <w:rPr>
+          <w:rFonts w:asciiTheme="majorHAnsi" w:hAnsiTheme="majorHAnsi"/>
+          <w:color w:val="000000"/>
+          <w:sz w:val="22"/>
+          <w:szCs w:val="22"/>
+        </w:rPr>
+        <w:t xml:space="preserve"> and </w:t>
+      </w:r>
+      <w:proofErr w:type="spellStart"/>
+      <w:r>
+        <w:rPr>
+          <w:rFonts w:asciiTheme="majorHAnsi" w:hAnsiTheme="majorHAnsi"/>
+          <w:color w:val="000000"/>
+          <w:sz w:val="22"/>
+          <w:szCs w:val="22"/>
+        </w:rPr>
+        <w:t>babel</w:t>
+      </w:r>
+      <w:proofErr w:type="spellEnd"/>
+      <w:r>
+        <w:rPr>
+          <w:rFonts w:asciiTheme="majorHAnsi" w:hAnsiTheme="majorHAnsi"/>
+          <w:color w:val="000000"/>
+          <w:sz w:val="22"/>
+          <w:szCs w:val="22"/>
+        </w:rPr>
+        <w:t xml:space="preserve"> you can install </w:t>
+      </w:r>
+      <w:proofErr w:type="spellStart"/>
+      <w:r>
+        <w:rPr>
+          <w:rFonts w:asciiTheme="majorHAnsi" w:hAnsiTheme="majorHAnsi"/>
+          <w:color w:val="000000"/>
+          <w:sz w:val="22"/>
+          <w:szCs w:val="22"/>
+        </w:rPr>
+        <w:t>ReactJS</w:t>
+      </w:r>
+      <w:proofErr w:type="spellEnd"/>
+      <w:r>
+        <w:rPr>
+          <w:rFonts w:asciiTheme="majorHAnsi" w:hAnsiTheme="majorHAnsi"/>
+          <w:color w:val="000000"/>
+          <w:sz w:val="22"/>
+          <w:szCs w:val="22"/>
+        </w:rPr>
+        <w:t xml:space="preserve"> more simply by installing </w:t>
       </w:r>
       <w:r>
         <w:rPr>
@@ -4038,14 +5368,25 @@
           <w:szCs w:val="16"/>
         </w:rPr>
       </w:pPr>
-      <w:r>
-        <w:rPr>
-          <w:rFonts w:ascii="Consolas" w:hAnsi="Consolas" w:cs="Consolas"/>
-          <w:color w:val="313131"/>
-          <w:sz w:val="16"/>
-          <w:szCs w:val="16"/>
-        </w:rPr>
-        <w:t>npx: installed 63 in 7.9s</w:t>
+      <w:proofErr w:type="spellStart"/>
+      <w:r>
+        <w:rPr>
+          <w:rFonts w:ascii="Consolas" w:hAnsi="Consolas" w:cs="Consolas"/>
+          <w:color w:val="313131"/>
+          <w:sz w:val="16"/>
+          <w:szCs w:val="16"/>
+        </w:rPr>
+        <w:t>npx</w:t>
+      </w:r>
+      <w:proofErr w:type="spellEnd"/>
+      <w:r>
+        <w:rPr>
+          <w:rFonts w:ascii="Consolas" w:hAnsi="Consolas" w:cs="Consolas"/>
+          <w:color w:val="313131"/>
+          <w:sz w:val="16"/>
+          <w:szCs w:val="16"/>
+        </w:rPr>
+        <w:t>: installed 63 in 7.9s</w:t>
       </w:r>
     </w:p>
     <w:p>
@@ -4140,7 +5481,27 @@
           <w:sz w:val="16"/>
           <w:szCs w:val="16"/>
         </w:rPr>
-        <w:t>Installing react, react-dom, and react-scripts...</w:t>
+        <w:t>Installing react, react-</w:t>
+      </w:r>
+      <w:proofErr w:type="spellStart"/>
+      <w:r>
+        <w:rPr>
+          <w:rFonts w:ascii="Consolas" w:hAnsi="Consolas" w:cs="Consolas"/>
+          <w:color w:val="313131"/>
+          <w:sz w:val="16"/>
+          <w:szCs w:val="16"/>
+        </w:rPr>
+        <w:t>dom</w:t>
+      </w:r>
+      <w:proofErr w:type="spellEnd"/>
+      <w:r>
+        <w:rPr>
+          <w:rFonts w:ascii="Consolas" w:hAnsi="Consolas" w:cs="Consolas"/>
+          <w:color w:val="313131"/>
+          <w:sz w:val="16"/>
+          <w:szCs w:val="16"/>
+        </w:rPr>
+        <w:t>, and react-scripts...</w:t>
       </w:r>
     </w:p>
     <w:p>
@@ -4327,7 +5688,47 @@
           <w:sz w:val="16"/>
           <w:szCs w:val="16"/>
         </w:rPr>
-        <w:t>run `npm audit fix` to fix them, or `npm audit` for details</w:t>
+        <w:t>run `</w:t>
+      </w:r>
+      <w:proofErr w:type="spellStart"/>
+      <w:r>
+        <w:rPr>
+          <w:rFonts w:ascii="Consolas" w:hAnsi="Consolas" w:cs="Consolas"/>
+          <w:color w:val="313131"/>
+          <w:sz w:val="16"/>
+          <w:szCs w:val="16"/>
+        </w:rPr>
+        <w:t>npm</w:t>
+      </w:r>
+      <w:proofErr w:type="spellEnd"/>
+      <w:r>
+        <w:rPr>
+          <w:rFonts w:ascii="Consolas" w:hAnsi="Consolas" w:cs="Consolas"/>
+          <w:color w:val="313131"/>
+          <w:sz w:val="16"/>
+          <w:szCs w:val="16"/>
+        </w:rPr>
+        <w:t xml:space="preserve"> audit fix` to fix them, or `</w:t>
+      </w:r>
+      <w:proofErr w:type="spellStart"/>
+      <w:r>
+        <w:rPr>
+          <w:rFonts w:ascii="Consolas" w:hAnsi="Consolas" w:cs="Consolas"/>
+          <w:color w:val="313131"/>
+          <w:sz w:val="16"/>
+          <w:szCs w:val="16"/>
+        </w:rPr>
+        <w:t>npm</w:t>
+      </w:r>
+      <w:proofErr w:type="spellEnd"/>
+      <w:r>
+        <w:rPr>
+          <w:rFonts w:ascii="Consolas" w:hAnsi="Consolas" w:cs="Consolas"/>
+          <w:color w:val="313131"/>
+          <w:sz w:val="16"/>
+          <w:szCs w:val="16"/>
+        </w:rPr>
+        <w:t xml:space="preserve"> audit` for details</w:t>
       </w:r>
     </w:p>
     <w:p>
@@ -4403,14 +5804,25 @@
           <w:szCs w:val="16"/>
         </w:rPr>
       </w:pPr>
-      <w:r>
-        <w:rPr>
-          <w:rFonts w:ascii="Consolas" w:hAnsi="Consolas" w:cs="Consolas"/>
-          <w:color w:val="313131"/>
-          <w:sz w:val="16"/>
-          <w:szCs w:val="16"/>
-        </w:rPr>
-        <w:t>npm start</w:t>
+      <w:proofErr w:type="spellStart"/>
+      <w:r>
+        <w:rPr>
+          <w:rFonts w:ascii="Consolas" w:hAnsi="Consolas" w:cs="Consolas"/>
+          <w:color w:val="313131"/>
+          <w:sz w:val="16"/>
+          <w:szCs w:val="16"/>
+        </w:rPr>
+        <w:t>npm</w:t>
+      </w:r>
+      <w:proofErr w:type="spellEnd"/>
+      <w:r>
+        <w:rPr>
+          <w:rFonts w:ascii="Consolas" w:hAnsi="Consolas" w:cs="Consolas"/>
+          <w:color w:val="313131"/>
+          <w:sz w:val="16"/>
+          <w:szCs w:val="16"/>
+        </w:rPr>
+        <w:t xml:space="preserve"> start</w:t>
       </w:r>
     </w:p>
     <w:p>
@@ -4456,7 +5868,27 @@
           <w:sz w:val="16"/>
           <w:szCs w:val="16"/>
         </w:rPr>
-        <w:t xml:space="preserve"> npm run build</w:t>
+        <w:t xml:space="preserve"> </w:t>
+      </w:r>
+      <w:proofErr w:type="spellStart"/>
+      <w:r>
+        <w:rPr>
+          <w:rFonts w:ascii="Consolas" w:hAnsi="Consolas" w:cs="Consolas"/>
+          <w:color w:val="313131"/>
+          <w:sz w:val="16"/>
+          <w:szCs w:val="16"/>
+        </w:rPr>
+        <w:t>npm</w:t>
+      </w:r>
+      <w:proofErr w:type="spellEnd"/>
+      <w:r>
+        <w:rPr>
+          <w:rFonts w:ascii="Consolas" w:hAnsi="Consolas" w:cs="Consolas"/>
+          <w:color w:val="313131"/>
+          <w:sz w:val="16"/>
+          <w:szCs w:val="16"/>
+        </w:rPr>
+        <w:t xml:space="preserve"> run build</w:t>
       </w:r>
     </w:p>
     <w:p>
@@ -4502,7 +5934,27 @@
           <w:sz w:val="16"/>
           <w:szCs w:val="16"/>
         </w:rPr>
-        <w:t xml:space="preserve"> npm test</w:t>
+        <w:t xml:space="preserve"> </w:t>
+      </w:r>
+      <w:proofErr w:type="spellStart"/>
+      <w:r>
+        <w:rPr>
+          <w:rFonts w:ascii="Consolas" w:hAnsi="Consolas" w:cs="Consolas"/>
+          <w:color w:val="313131"/>
+          <w:sz w:val="16"/>
+          <w:szCs w:val="16"/>
+        </w:rPr>
+        <w:t>npm</w:t>
+      </w:r>
+      <w:proofErr w:type="spellEnd"/>
+      <w:r>
+        <w:rPr>
+          <w:rFonts w:ascii="Consolas" w:hAnsi="Consolas" w:cs="Consolas"/>
+          <w:color w:val="313131"/>
+          <w:sz w:val="16"/>
+          <w:szCs w:val="16"/>
+        </w:rPr>
+        <w:t xml:space="preserve"> test</w:t>
       </w:r>
     </w:p>
     <w:p>
@@ -4548,7 +6000,27 @@
           <w:sz w:val="16"/>
           <w:szCs w:val="16"/>
         </w:rPr>
-        <w:t xml:space="preserve"> npm run eject</w:t>
+        <w:t xml:space="preserve"> </w:t>
+      </w:r>
+      <w:proofErr w:type="spellStart"/>
+      <w:r>
+        <w:rPr>
+          <w:rFonts w:ascii="Consolas" w:hAnsi="Consolas" w:cs="Consolas"/>
+          <w:color w:val="313131"/>
+          <w:sz w:val="16"/>
+          <w:szCs w:val="16"/>
+        </w:rPr>
+        <w:t>npm</w:t>
+      </w:r>
+      <w:proofErr w:type="spellEnd"/>
+      <w:r>
+        <w:rPr>
+          <w:rFonts w:ascii="Consolas" w:hAnsi="Consolas" w:cs="Consolas"/>
+          <w:color w:val="313131"/>
+          <w:sz w:val="16"/>
+          <w:szCs w:val="16"/>
+        </w:rPr>
+        <w:t xml:space="preserve"> run eject</w:t>
       </w:r>
     </w:p>
     <w:p>
@@ -4640,7 +6112,27 @@
           <w:sz w:val="16"/>
           <w:szCs w:val="16"/>
         </w:rPr>
-        <w:t xml:space="preserve">  cd my-app</w:t>
+        <w:t xml:space="preserve">  </w:t>
+      </w:r>
+      <w:proofErr w:type="spellStart"/>
+      <w:r>
+        <w:rPr>
+          <w:rFonts w:ascii="Consolas" w:hAnsi="Consolas" w:cs="Consolas"/>
+          <w:color w:val="313131"/>
+          <w:sz w:val="16"/>
+          <w:szCs w:val="16"/>
+        </w:rPr>
+        <w:t>cd</w:t>
+      </w:r>
+      <w:proofErr w:type="spellEnd"/>
+      <w:r>
+        <w:rPr>
+          <w:rFonts w:ascii="Consolas" w:hAnsi="Consolas" w:cs="Consolas"/>
+          <w:color w:val="313131"/>
+          <w:sz w:val="16"/>
+          <w:szCs w:val="16"/>
+        </w:rPr>
+        <w:t xml:space="preserve"> my-app</w:t>
       </w:r>
     </w:p>
     <w:p>
@@ -4663,7 +6155,27 @@
           <w:sz w:val="16"/>
           <w:szCs w:val="16"/>
         </w:rPr>
-        <w:t xml:space="preserve">  npm star</w:t>
+        <w:t xml:space="preserve">  </w:t>
+      </w:r>
+      <w:proofErr w:type="spellStart"/>
+      <w:r>
+        <w:rPr>
+          <w:rFonts w:ascii="Consolas" w:hAnsi="Consolas" w:cs="Consolas"/>
+          <w:color w:val="313131"/>
+          <w:sz w:val="16"/>
+          <w:szCs w:val="16"/>
+        </w:rPr>
+        <w:t>npm</w:t>
+      </w:r>
+      <w:proofErr w:type="spellEnd"/>
+      <w:r>
+        <w:rPr>
+          <w:rFonts w:ascii="Consolas" w:hAnsi="Consolas" w:cs="Consolas"/>
+          <w:color w:val="313131"/>
+          <w:sz w:val="16"/>
+          <w:szCs w:val="16"/>
+        </w:rPr>
+        <w:t xml:space="preserve"> star</w:t>
       </w:r>
       <w:r>
         <w:rPr>
@@ -4792,7 +6304,27 @@
           <w:sz w:val="22"/>
           <w:szCs w:val="22"/>
         </w:rPr>
-        <w:t xml:space="preserve">Browse through the src folder in the generated my-app folder and remove all the files in it as shown below </w:t>
+        <w:t xml:space="preserve">Browse through the </w:t>
+      </w:r>
+      <w:proofErr w:type="spellStart"/>
+      <w:r>
+        <w:rPr>
+          <w:rFonts w:asciiTheme="majorHAnsi" w:hAnsiTheme="majorHAnsi"/>
+          <w:color w:val="000000"/>
+          <w:sz w:val="22"/>
+          <w:szCs w:val="22"/>
+        </w:rPr>
+        <w:t>src</w:t>
+      </w:r>
+      <w:proofErr w:type="spellEnd"/>
+      <w:r>
+        <w:rPr>
+          <w:rFonts w:asciiTheme="majorHAnsi" w:hAnsiTheme="majorHAnsi"/>
+          <w:color w:val="000000"/>
+          <w:sz w:val="22"/>
+          <w:szCs w:val="22"/>
+        </w:rPr>
+        <w:t xml:space="preserve"> folder in the generated my-app folder and remove all the files in it as shown below </w:t>
       </w:r>
       <w:r>
         <w:rPr>
@@ -4861,8 +6393,19 @@
           <w:sz w:val="22"/>
           <w:szCs w:val="22"/>
         </w:rPr>
-        <w:t>D:\nodejs_learning\my-app&gt;cd src</w:t>
-      </w:r>
+        <w:t xml:space="preserve">D:\nodejs_learning\my-app&gt;cd </w:t>
+      </w:r>
+      <w:proofErr w:type="spellStart"/>
+      <w:r>
+        <w:rPr>
+          <w:rFonts w:asciiTheme="majorHAnsi" w:hAnsiTheme="majorHAnsi"/>
+          <w:color w:val="000000"/>
+          <w:sz w:val="22"/>
+          <w:szCs w:val="22"/>
+        </w:rPr>
+        <w:t>src</w:t>
+      </w:r>
+      <w:proofErr w:type="spellEnd"/>
     </w:p>
     <w:p>
       <w:pPr>
@@ -5026,7 +6569,27 @@
           <w:sz w:val="22"/>
           <w:szCs w:val="22"/>
         </w:rPr>
-        <w:t xml:space="preserve"> in the src folder as </w:t>
+        <w:t xml:space="preserve"> in the </w:t>
+      </w:r>
+      <w:proofErr w:type="spellStart"/>
+      <w:r>
+        <w:rPr>
+          <w:rFonts w:asciiTheme="majorHAnsi" w:hAnsiTheme="majorHAnsi"/>
+          <w:color w:val="000000"/>
+          <w:sz w:val="22"/>
+          <w:szCs w:val="22"/>
+        </w:rPr>
+        <w:t>src</w:t>
+      </w:r>
+      <w:proofErr w:type="spellEnd"/>
+      <w:r>
+        <w:rPr>
+          <w:rFonts w:asciiTheme="majorHAnsi" w:hAnsiTheme="majorHAnsi"/>
+          <w:color w:val="000000"/>
+          <w:sz w:val="22"/>
+          <w:szCs w:val="22"/>
+        </w:rPr>
+        <w:t xml:space="preserve"> folder as </w:t>
       </w:r>
       <w:r>
         <w:rPr>
@@ -5113,7 +6676,47 @@
           <w:sz w:val="16"/>
           <w:szCs w:val="16"/>
         </w:rPr>
-        <w:t>import ReactDOM from 'react-dom';</w:t>
+        <w:t xml:space="preserve">import </w:t>
+      </w:r>
+      <w:proofErr w:type="spellStart"/>
+      <w:r>
+        <w:rPr>
+          <w:rFonts w:ascii="Consolas" w:hAnsi="Consolas" w:cs="Consolas"/>
+          <w:color w:val="313131"/>
+          <w:sz w:val="16"/>
+          <w:szCs w:val="16"/>
+        </w:rPr>
+        <w:t>ReactDOM</w:t>
+      </w:r>
+      <w:proofErr w:type="spellEnd"/>
+      <w:r>
+        <w:rPr>
+          <w:rFonts w:ascii="Consolas" w:hAnsi="Consolas" w:cs="Consolas"/>
+          <w:color w:val="313131"/>
+          <w:sz w:val="16"/>
+          <w:szCs w:val="16"/>
+        </w:rPr>
+        <w:t xml:space="preserve"> from 'react-</w:t>
+      </w:r>
+      <w:proofErr w:type="spellStart"/>
+      <w:r>
+        <w:rPr>
+          <w:rFonts w:ascii="Consolas" w:hAnsi="Consolas" w:cs="Consolas"/>
+          <w:color w:val="313131"/>
+          <w:sz w:val="16"/>
+          <w:szCs w:val="16"/>
+        </w:rPr>
+        <w:t>dom</w:t>
+      </w:r>
+      <w:proofErr w:type="spellEnd"/>
+      <w:r>
+        <w:rPr>
+          <w:rFonts w:ascii="Consolas" w:hAnsi="Consolas" w:cs="Consolas"/>
+          <w:color w:val="313131"/>
+          <w:sz w:val="16"/>
+          <w:szCs w:val="16"/>
+        </w:rPr>
+        <w:t>';</w:t>
       </w:r>
     </w:p>
     <w:p>
@@ -5370,8 +6973,19 @@
           <w:sz w:val="22"/>
           <w:szCs w:val="22"/>
         </w:rPr>
-        <w:t>D:\REACT_LEARNING&gt;npx create-react-app hello_world</w:t>
-      </w:r>
+        <w:t xml:space="preserve">D:\REACT_LEARNING&gt;npx create-react-app </w:t>
+      </w:r>
+      <w:proofErr w:type="spellStart"/>
+      <w:r>
+        <w:rPr>
+          <w:rFonts w:asciiTheme="majorHAnsi" w:hAnsiTheme="majorHAnsi"/>
+          <w:color w:val="000000"/>
+          <w:sz w:val="22"/>
+          <w:szCs w:val="22"/>
+        </w:rPr>
+        <w:t>hello_world</w:t>
+      </w:r>
+      <w:proofErr w:type="spellEnd"/>
     </w:p>
     <w:p>
       <w:pPr>
@@ -5444,7 +7058,27 @@
           <w:sz w:val="22"/>
           <w:szCs w:val="22"/>
         </w:rPr>
-        <w:t>go to that application and then start using npm start.</w:t>
+        <w:t xml:space="preserve">go to that application and then start using </w:t>
+      </w:r>
+      <w:proofErr w:type="spellStart"/>
+      <w:r>
+        <w:rPr>
+          <w:rFonts w:asciiTheme="majorHAnsi" w:hAnsiTheme="majorHAnsi"/>
+          <w:color w:val="000000"/>
+          <w:sz w:val="22"/>
+          <w:szCs w:val="22"/>
+        </w:rPr>
+        <w:t>npm</w:t>
+      </w:r>
+      <w:proofErr w:type="spellEnd"/>
+      <w:r>
+        <w:rPr>
+          <w:rFonts w:asciiTheme="majorHAnsi" w:hAnsiTheme="majorHAnsi"/>
+          <w:color w:val="000000"/>
+          <w:sz w:val="22"/>
+          <w:szCs w:val="22"/>
+        </w:rPr>
+        <w:t xml:space="preserve"> start.</w:t>
       </w:r>
     </w:p>
     <w:p>

</xml_diff>